<commit_message>
change font, gaia in general
</commit_message>
<xml_diff>
--- a/Recursos/Habilidades/Inteligência (INT)/0. Geral (INT).docx
+++ b/Recursos/Habilidades/Inteligência (INT)/0. Geral (INT).docx
@@ -9,17 +9,17 @@
           <w:rFonts w:ascii="Times New Roman" w:hAnsi="Times New Roman" w:cs="Times New Roman"/>
           <w:b/>
           <w:bCs/>
-          <w:sz w:val="48"/>
-          <w:szCs w:val="48"/>
-        </w:rPr>
-      </w:pPr>
-      <w:r>
-        <w:rPr>
-          <w:rFonts w:ascii="Times New Roman" w:hAnsi="Times New Roman" w:cs="Times New Roman"/>
-          <w:b/>
-          <w:bCs/>
-          <w:sz w:val="48"/>
-          <w:szCs w:val="48"/>
+          <w:sz w:val="44"/>
+          <w:szCs w:val="44"/>
+        </w:rPr>
+      </w:pPr>
+      <w:r>
+        <w:rPr>
+          <w:rFonts w:ascii="Times New Roman" w:hAnsi="Times New Roman" w:cs="Times New Roman"/>
+          <w:b/>
+          <w:bCs/>
+          <w:sz w:val="44"/>
+          <w:szCs w:val="44"/>
         </w:rPr>
         <w:t>Conhecimentos Gerais (Inteligência)</w:t>
       </w:r>
@@ -31,8 +31,8 @@
           <w:rFonts w:ascii="Times New Roman" w:hAnsi="Times New Roman" w:cs="Times New Roman"/>
           <w:b/>
           <w:bCs/>
-          <w:sz w:val="48"/>
-          <w:szCs w:val="48"/>
+          <w:sz w:val="44"/>
+          <w:szCs w:val="44"/>
         </w:rPr>
       </w:pPr>
     </w:p>
@@ -43,8 +43,8 @@
           <w:rFonts w:ascii="Times New Roman" w:hAnsi="Times New Roman" w:cs="Times New Roman"/>
           <w:b/>
           <w:bCs/>
-          <w:sz w:val="40"/>
-          <w:szCs w:val="40"/>
+          <w:sz w:val="36"/>
+          <w:szCs w:val="36"/>
           <w:u w:val="single"/>
         </w:rPr>
       </w:pPr>
@@ -53,10 +53,10 @@
           <w:rFonts w:ascii="Times New Roman" w:hAnsi="Times New Roman" w:cs="Times New Roman"/>
           <w:b/>
           <w:bCs/>
-          <w:sz w:val="40"/>
-          <w:szCs w:val="40"/>
-        </w:rPr>
-        <w:t>Conhecimento</w:t>
+          <w:sz w:val="36"/>
+          <w:szCs w:val="36"/>
+        </w:rPr>
+        <w:t>Gaia</w:t>
       </w:r>
     </w:p>
     <w:p>
@@ -69,18 +69,18 @@
         <w:jc w:val="both"/>
         <w:rPr>
           <w:rFonts w:ascii="Times New Roman" w:hAnsi="Times New Roman" w:cs="Times New Roman"/>
+          <w:sz w:val="24"/>
+          <w:szCs w:val="24"/>
+        </w:rPr>
+      </w:pPr>
+      <w:r>
+        <w:rPr>
+          <w:rFonts w:ascii="Times New Roman" w:hAnsi="Times New Roman" w:cs="Times New Roman"/>
+          <w:b/>
+          <w:bCs/>
           <w:sz w:val="28"/>
           <w:szCs w:val="28"/>
         </w:rPr>
-      </w:pPr>
-      <w:r>
-        <w:rPr>
-          <w:rFonts w:ascii="Times New Roman" w:hAnsi="Times New Roman" w:cs="Times New Roman"/>
-          <w:b/>
-          <w:bCs/>
-          <w:sz w:val="32"/>
-          <w:szCs w:val="32"/>
-        </w:rPr>
         <w:t>Sobre</w:t>
       </w:r>
       <w:r>
@@ -88,42 +88,121 @@
           <w:rFonts w:ascii="Times New Roman" w:hAnsi="Times New Roman" w:cs="Times New Roman"/>
           <w:b/>
           <w:bCs/>
-          <w:sz w:val="32"/>
-          <w:szCs w:val="32"/>
-        </w:rPr>
-        <w:t>:</w:t>
-      </w:r>
-    </w:p>
-    <w:p>
-      <w:pPr>
-        <w:ind w:firstLine="567"/>
-        <w:jc w:val="both"/>
-      </w:pPr>
-      <w:r>
-        <w:rPr>
-          <w:rFonts w:ascii="Times New Roman" w:hAnsi="Times New Roman" w:cs="Times New Roman"/>
           <w:sz w:val="28"/>
           <w:szCs w:val="28"/>
         </w:rPr>
-        <w:t>Texto</w:t>
-      </w:r>
-      <w:r>
-        <w:rPr>
-          <w:rFonts w:ascii="Times New Roman" w:hAnsi="Times New Roman" w:cs="Times New Roman"/>
-          <w:sz w:val="28"/>
-          <w:szCs w:val="28"/>
+        <w:t>:</w:t>
+      </w:r>
+    </w:p>
+    <w:p>
+      <w:pPr>
+        <w:ind w:firstLine="567"/>
+        <w:jc w:val="both"/>
+        <w:rPr>
+          <w:rFonts w:ascii="Times New Roman" w:hAnsi="Times New Roman" w:cs="Times New Roman"/>
+          <w:sz w:val="24"/>
+          <w:szCs w:val="24"/>
+        </w:rPr>
+      </w:pPr>
+      <w:r>
+        <w:rPr>
+          <w:rFonts w:ascii="Times New Roman" w:hAnsi="Times New Roman" w:cs="Times New Roman"/>
+          <w:sz w:val="24"/>
+          <w:szCs w:val="24"/>
+        </w:rPr>
+        <w:t xml:space="preserve">Com a origem do solo os dominadores de Gaia podem invocar gigantes estruturas e </w:t>
+      </w:r>
+      <w:r>
+        <w:rPr>
+          <w:rFonts w:ascii="Times New Roman" w:hAnsi="Times New Roman" w:cs="Times New Roman"/>
+          <w:sz w:val="24"/>
+          <w:szCs w:val="24"/>
+        </w:rPr>
+        <w:t>monstros</w:t>
+      </w:r>
+      <w:r>
+        <w:rPr>
+          <w:rFonts w:ascii="Times New Roman" w:hAnsi="Times New Roman" w:cs="Times New Roman"/>
+          <w:sz w:val="24"/>
+          <w:szCs w:val="24"/>
+        </w:rPr>
+        <w:t xml:space="preserve"> ao seus dispor</w:t>
+      </w:r>
+      <w:r>
+        <w:rPr>
+          <w:rFonts w:ascii="Times New Roman" w:hAnsi="Times New Roman" w:cs="Times New Roman"/>
+          <w:sz w:val="24"/>
+          <w:szCs w:val="24"/>
+        </w:rPr>
+        <w:t>, criando verdadeiros exércitos ou castelos em meio ao combate</w:t>
+      </w:r>
+      <w:r>
+        <w:rPr>
+          <w:rFonts w:ascii="Times New Roman" w:hAnsi="Times New Roman" w:cs="Times New Roman"/>
+          <w:sz w:val="24"/>
+          <w:szCs w:val="24"/>
         </w:rPr>
         <w:t>.</w:t>
       </w:r>
-    </w:p>
-    <w:p>
-      <w:pPr>
-        <w:ind w:firstLine="567"/>
-        <w:jc w:val="both"/>
-        <w:rPr>
-          <w:rFonts w:ascii="Times New Roman" w:hAnsi="Times New Roman" w:cs="Times New Roman"/>
-          <w:sz w:val="28"/>
-          <w:szCs w:val="28"/>
+      <w:r>
+        <w:rPr>
+          <w:rFonts w:ascii="Times New Roman" w:hAnsi="Times New Roman" w:cs="Times New Roman"/>
+          <w:sz w:val="24"/>
+          <w:szCs w:val="24"/>
+        </w:rPr>
+        <w:t xml:space="preserve"> </w:t>
+      </w:r>
+      <w:r>
+        <w:rPr>
+          <w:rFonts w:ascii="Times New Roman" w:hAnsi="Times New Roman" w:cs="Times New Roman"/>
+          <w:sz w:val="24"/>
+          <w:szCs w:val="24"/>
+        </w:rPr>
+        <w:t>Quando obtém</w:t>
+      </w:r>
+      <w:r>
+        <w:rPr>
+          <w:rFonts w:ascii="Times New Roman" w:hAnsi="Times New Roman" w:cs="Times New Roman"/>
+          <w:sz w:val="24"/>
+          <w:szCs w:val="24"/>
+        </w:rPr>
+        <w:t xml:space="preserve"> um grande leque de minérios e cristais são ótimos em confeccionar e consertar equipamentos</w:t>
+      </w:r>
+      <w:r>
+        <w:rPr>
+          <w:rFonts w:ascii="Times New Roman" w:hAnsi="Times New Roman" w:cs="Times New Roman"/>
+          <w:sz w:val="24"/>
+          <w:szCs w:val="24"/>
+        </w:rPr>
+        <w:t>, podendo agir como ferreiros em casos de emergência, ou até mesmo se integrar a economia e mercado local.</w:t>
+      </w:r>
+    </w:p>
+    <w:p>
+      <w:pPr>
+        <w:ind w:firstLine="567"/>
+        <w:jc w:val="both"/>
+        <w:rPr>
+          <w:sz w:val="20"/>
+          <w:szCs w:val="20"/>
+        </w:rPr>
+      </w:pPr>
+      <w:r>
+        <w:rPr>
+          <w:rFonts w:ascii="Times New Roman" w:hAnsi="Times New Roman" w:cs="Times New Roman"/>
+          <w:sz w:val="24"/>
+          <w:szCs w:val="24"/>
+        </w:rPr>
+        <w:t>Sua chave é a consistência.</w:t>
+      </w:r>
+    </w:p>
+    <w:p>
+      <w:pPr>
+        <w:ind w:firstLine="567"/>
+        <w:jc w:val="both"/>
+        <w:rPr>
+          <w:rFonts w:ascii="Times New Roman" w:hAnsi="Times New Roman" w:cs="Times New Roman"/>
+          <w:sz w:val="24"/>
+          <w:szCs w:val="24"/>
         </w:rPr>
       </w:pPr>
     </w:p>
@@ -135,22 +214,10 @@
         </w:numPr>
         <w:spacing w:line="252" w:lineRule="auto"/>
         <w:jc w:val="both"/>
-      </w:pPr>
-      <w:r>
-        <w:rPr>
-          <w:rFonts w:ascii="Times New Roman" w:hAnsi="Times New Roman" w:cs="Times New Roman"/>
-          <w:b/>
-          <w:bCs/>
-          <w:sz w:val="32"/>
-          <w:szCs w:val="32"/>
-        </w:rPr>
-        <w:t>Características:</w:t>
-      </w:r>
-    </w:p>
-    <w:p>
-      <w:pPr>
-        <w:ind w:firstLine="567"/>
-        <w:jc w:val="both"/>
+        <w:rPr>
+          <w:sz w:val="20"/>
+          <w:szCs w:val="20"/>
+        </w:rPr>
       </w:pPr>
       <w:r>
         <w:rPr>
@@ -160,29 +227,65 @@
           <w:sz w:val="28"/>
           <w:szCs w:val="28"/>
         </w:rPr>
+        <w:t>Características:</w:t>
+      </w:r>
+    </w:p>
+    <w:p>
+      <w:pPr>
+        <w:ind w:firstLine="567"/>
+        <w:jc w:val="both"/>
+        <w:rPr>
+          <w:sz w:val="20"/>
+          <w:szCs w:val="20"/>
+        </w:rPr>
+      </w:pPr>
+      <w:r>
+        <w:rPr>
+          <w:rFonts w:ascii="Times New Roman" w:hAnsi="Times New Roman" w:cs="Times New Roman"/>
+          <w:b/>
+          <w:bCs/>
+          <w:sz w:val="24"/>
+          <w:szCs w:val="24"/>
+        </w:rPr>
         <w:t>Fortes:</w:t>
       </w:r>
       <w:r>
         <w:rPr>
           <w:rFonts w:ascii="Times New Roman" w:hAnsi="Times New Roman" w:cs="Times New Roman"/>
-          <w:sz w:val="28"/>
-          <w:szCs w:val="28"/>
+          <w:sz w:val="24"/>
+          <w:szCs w:val="24"/>
         </w:rPr>
         <w:t xml:space="preserve"> </w:t>
       </w:r>
       <w:r>
         <w:rPr>
           <w:rFonts w:ascii="Times New Roman" w:hAnsi="Times New Roman" w:cs="Times New Roman"/>
-          <w:sz w:val="28"/>
-          <w:szCs w:val="28"/>
-        </w:rPr>
-        <w:t>característica</w:t>
-      </w:r>
-      <w:r>
-        <w:rPr>
-          <w:rFonts w:ascii="Times New Roman" w:hAnsi="Times New Roman" w:cs="Times New Roman"/>
-          <w:sz w:val="28"/>
-          <w:szCs w:val="28"/>
+          <w:sz w:val="24"/>
+          <w:szCs w:val="24"/>
+        </w:rPr>
+        <w:t xml:space="preserve">ótimas proteções, criação vasta de itens, boas habilidades de suporte e utilidade, </w:t>
+      </w:r>
+      <w:r>
+        <w:rPr>
+          <w:rFonts w:ascii="Times New Roman" w:hAnsi="Times New Roman" w:cs="Times New Roman"/>
+          <w:sz w:val="24"/>
+          <w:szCs w:val="24"/>
+        </w:rPr>
+        <w:t>boas quantias</w:t>
+      </w:r>
+      <w:r>
+        <w:rPr>
+          <w:rFonts w:ascii="Times New Roman" w:hAnsi="Times New Roman" w:cs="Times New Roman"/>
+          <w:sz w:val="24"/>
+          <w:szCs w:val="24"/>
+        </w:rPr>
+        <w:t xml:space="preserve"> de dano por turno</w:t>
+      </w:r>
+      <w:r>
+        <w:rPr>
+          <w:rFonts w:ascii="Times New Roman" w:hAnsi="Times New Roman" w:cs="Times New Roman"/>
+          <w:sz w:val="24"/>
+          <w:szCs w:val="24"/>
         </w:rPr>
         <w:t>.</w:t>
       </w:r>
@@ -191,38 +294,42 @@
       <w:pPr>
         <w:ind w:firstLine="567"/>
         <w:jc w:val="both"/>
-      </w:pPr>
-      <w:r>
-        <w:rPr>
-          <w:rFonts w:ascii="Times New Roman" w:hAnsi="Times New Roman" w:cs="Times New Roman"/>
-          <w:b/>
-          <w:bCs/>
-          <w:sz w:val="28"/>
-          <w:szCs w:val="28"/>
+        <w:rPr>
+          <w:sz w:val="20"/>
+          <w:szCs w:val="20"/>
+        </w:rPr>
+      </w:pPr>
+      <w:r>
+        <w:rPr>
+          <w:rFonts w:ascii="Times New Roman" w:hAnsi="Times New Roman" w:cs="Times New Roman"/>
+          <w:b/>
+          <w:bCs/>
+          <w:sz w:val="24"/>
+          <w:szCs w:val="24"/>
         </w:rPr>
         <w:t>Fracos:</w:t>
       </w:r>
       <w:r>
         <w:rPr>
           <w:rFonts w:ascii="Times New Roman" w:hAnsi="Times New Roman" w:cs="Times New Roman"/>
-          <w:sz w:val="28"/>
-          <w:szCs w:val="28"/>
+          <w:sz w:val="24"/>
+          <w:szCs w:val="24"/>
         </w:rPr>
         <w:t xml:space="preserve"> </w:t>
       </w:r>
       <w:r>
         <w:rPr>
           <w:rFonts w:ascii="Times New Roman" w:hAnsi="Times New Roman" w:cs="Times New Roman"/>
-          <w:sz w:val="28"/>
-          <w:szCs w:val="28"/>
-        </w:rPr>
-        <w:t>característica</w:t>
-      </w:r>
-      <w:r>
-        <w:rPr>
-          <w:rFonts w:ascii="Times New Roman" w:hAnsi="Times New Roman" w:cs="Times New Roman"/>
-          <w:sz w:val="28"/>
-          <w:szCs w:val="28"/>
+          <w:sz w:val="24"/>
+          <w:szCs w:val="24"/>
+        </w:rPr>
+        <w:t>mobilidade medíocre, alto consumo de mana e recursos, poucas respostas a habilidades inimigas, vulnerável a habilidades em área, péssimo em combates rápidos</w:t>
+      </w:r>
+      <w:r>
+        <w:rPr>
+          <w:rFonts w:ascii="Times New Roman" w:hAnsi="Times New Roman" w:cs="Times New Roman"/>
+          <w:sz w:val="24"/>
+          <w:szCs w:val="24"/>
         </w:rPr>
         <w:t>.</w:t>
       </w:r>
@@ -233,8 +340,8 @@
         <w:jc w:val="both"/>
         <w:rPr>
           <w:rFonts w:ascii="Times New Roman" w:hAnsi="Times New Roman" w:cs="Times New Roman"/>
-          <w:sz w:val="28"/>
-          <w:szCs w:val="28"/>
+          <w:sz w:val="24"/>
+          <w:szCs w:val="24"/>
         </w:rPr>
       </w:pPr>
     </w:p>
@@ -246,58 +353,101 @@
         </w:numPr>
         <w:spacing w:line="252" w:lineRule="auto"/>
         <w:jc w:val="both"/>
-      </w:pPr>
-      <w:r>
-        <w:rPr>
-          <w:rFonts w:ascii="Times New Roman" w:hAnsi="Times New Roman" w:cs="Times New Roman"/>
-          <w:b/>
-          <w:bCs/>
-          <w:sz w:val="32"/>
-          <w:szCs w:val="32"/>
-        </w:rPr>
-        <w:t>Jogabilidade</w:t>
-      </w:r>
-      <w:r>
-        <w:rPr>
-          <w:rFonts w:ascii="Times New Roman" w:hAnsi="Times New Roman" w:cs="Times New Roman"/>
-          <w:b/>
-          <w:bCs/>
-          <w:sz w:val="32"/>
-          <w:szCs w:val="32"/>
-        </w:rPr>
-        <w:t>:</w:t>
-      </w:r>
-    </w:p>
-    <w:p>
-      <w:pPr>
-        <w:ind w:firstLine="567"/>
-        <w:jc w:val="both"/>
-      </w:pPr>
-      <w:r>
-        <w:rPr>
-          <w:rFonts w:ascii="Times New Roman" w:hAnsi="Times New Roman" w:cs="Times New Roman"/>
+        <w:rPr>
+          <w:sz w:val="20"/>
+          <w:szCs w:val="20"/>
+        </w:rPr>
+      </w:pPr>
+      <w:r>
+        <w:rPr>
+          <w:rFonts w:ascii="Times New Roman" w:hAnsi="Times New Roman" w:cs="Times New Roman"/>
+          <w:b/>
+          <w:bCs/>
           <w:sz w:val="28"/>
           <w:szCs w:val="28"/>
         </w:rPr>
-        <w:t>Texto</w:t>
-      </w:r>
-      <w:r>
-        <w:rPr>
-          <w:rFonts w:ascii="Times New Roman" w:hAnsi="Times New Roman" w:cs="Times New Roman"/>
+        <w:t>Jogabilidade</w:t>
+      </w:r>
+      <w:r>
+        <w:rPr>
+          <w:rFonts w:ascii="Times New Roman" w:hAnsi="Times New Roman" w:cs="Times New Roman"/>
+          <w:b/>
+          <w:bCs/>
           <w:sz w:val="28"/>
           <w:szCs w:val="28"/>
         </w:rPr>
+        <w:t>:</w:t>
+      </w:r>
+    </w:p>
+    <w:p>
+      <w:pPr>
+        <w:ind w:firstLine="567"/>
+        <w:jc w:val="both"/>
+        <w:rPr>
+          <w:rFonts w:ascii="Times New Roman" w:hAnsi="Times New Roman" w:cs="Times New Roman"/>
+          <w:sz w:val="24"/>
+          <w:szCs w:val="24"/>
+        </w:rPr>
+      </w:pPr>
+      <w:r>
+        <w:rPr>
+          <w:rFonts w:ascii="Times New Roman" w:hAnsi="Times New Roman" w:cs="Times New Roman"/>
+          <w:sz w:val="24"/>
+          <w:szCs w:val="24"/>
+        </w:rPr>
+        <w:t>Gaia é um conhecimento para jogadores que gostam muito de estar atento ao bestiário e lista de itens, podendo facilmente conjurar alguma arma ou armadura de seu interesse, ou mesmo criar um replica de monstr</w:t>
+      </w:r>
+      <w:r>
+        <w:rPr>
+          <w:rFonts w:ascii="Times New Roman" w:hAnsi="Times New Roman" w:cs="Times New Roman"/>
+          <w:sz w:val="24"/>
+          <w:szCs w:val="24"/>
+        </w:rPr>
+        <w:t>o</w:t>
+      </w:r>
+      <w:r>
+        <w:rPr>
+          <w:rFonts w:ascii="Times New Roman" w:hAnsi="Times New Roman" w:cs="Times New Roman"/>
+          <w:sz w:val="24"/>
+          <w:szCs w:val="24"/>
+        </w:rPr>
         <w:t>.</w:t>
       </w:r>
-    </w:p>
-    <w:p>
-      <w:pPr>
-        <w:ind w:firstLine="567"/>
-        <w:jc w:val="both"/>
-        <w:rPr>
-          <w:rFonts w:ascii="Times New Roman" w:hAnsi="Times New Roman" w:cs="Times New Roman"/>
-          <w:sz w:val="28"/>
-          <w:szCs w:val="28"/>
+      <w:r>
+        <w:rPr>
+          <w:rFonts w:ascii="Times New Roman" w:hAnsi="Times New Roman" w:cs="Times New Roman"/>
+          <w:sz w:val="24"/>
+          <w:szCs w:val="24"/>
+        </w:rPr>
+        <w:t xml:space="preserve"> </w:t>
+      </w:r>
+    </w:p>
+    <w:p>
+      <w:pPr>
+        <w:ind w:firstLine="567"/>
+        <w:jc w:val="both"/>
+        <w:rPr>
+          <w:sz w:val="20"/>
+          <w:szCs w:val="20"/>
+        </w:rPr>
+      </w:pPr>
+      <w:r>
+        <w:rPr>
+          <w:rFonts w:ascii="Times New Roman" w:hAnsi="Times New Roman" w:cs="Times New Roman"/>
+          <w:sz w:val="24"/>
+          <w:szCs w:val="24"/>
+        </w:rPr>
+        <w:t>Suas habilidades são destinadas para criar grandes exércitos, ou para o conforto próprio ou de sua equipe através de casa e mobílias mágicas, além de poder facilmente se integrar a uma cidade graças a rentabilidade que suas habilidades oferecem</w:t>
+      </w:r>
+    </w:p>
+    <w:p>
+      <w:pPr>
+        <w:ind w:firstLine="567"/>
+        <w:jc w:val="both"/>
+        <w:rPr>
+          <w:rFonts w:ascii="Times New Roman" w:hAnsi="Times New Roman" w:cs="Times New Roman"/>
+          <w:sz w:val="24"/>
+          <w:szCs w:val="24"/>
         </w:rPr>
       </w:pPr>
     </w:p>
@@ -309,26 +459,20 @@
         </w:numPr>
         <w:spacing w:line="252" w:lineRule="auto"/>
         <w:jc w:val="both"/>
-      </w:pPr>
-      <w:r>
-        <w:rPr>
-          <w:rFonts w:ascii="Times New Roman" w:hAnsi="Times New Roman" w:cs="Times New Roman"/>
-          <w:b/>
-          <w:bCs/>
-          <w:sz w:val="32"/>
-          <w:szCs w:val="32"/>
-        </w:rPr>
-        <w:t>Dificuldade</w:t>
-      </w:r>
-      <w:r>
-        <w:rPr>
-          <w:rFonts w:ascii="Times New Roman" w:hAnsi="Times New Roman" w:cs="Times New Roman"/>
-          <w:b/>
-          <w:bCs/>
-          <w:sz w:val="32"/>
-          <w:szCs w:val="32"/>
-        </w:rPr>
-        <w:t>:</w:t>
+        <w:rPr>
+          <w:sz w:val="20"/>
+          <w:szCs w:val="20"/>
+        </w:rPr>
+      </w:pPr>
+      <w:r>
+        <w:rPr>
+          <w:rFonts w:ascii="Times New Roman" w:hAnsi="Times New Roman" w:cs="Times New Roman"/>
+          <w:b/>
+          <w:bCs/>
+          <w:sz w:val="28"/>
+          <w:szCs w:val="28"/>
+        </w:rPr>
+        <w:t>Dificuldade:</w:t>
       </w:r>
     </w:p>
     <w:p>
@@ -340,17 +484,25 @@
         <w:jc w:val="both"/>
         <w:rPr>
           <w:rFonts w:ascii="Times New Roman" w:hAnsi="Times New Roman" w:cs="Times New Roman"/>
-          <w:sz w:val="28"/>
-          <w:szCs w:val="28"/>
-        </w:rPr>
-      </w:pPr>
-      <w:r>
-        <w:rPr>
-          <w:rFonts w:ascii="Times New Roman" w:hAnsi="Times New Roman" w:cs="Times New Roman"/>
-          <w:sz w:val="28"/>
-          <w:szCs w:val="28"/>
-        </w:rPr>
-        <w:t>Texto.</w:t>
+          <w:sz w:val="24"/>
+          <w:szCs w:val="24"/>
+        </w:rPr>
+      </w:pPr>
+      <w:r>
+        <w:rPr>
+          <w:rFonts w:ascii="Times New Roman" w:hAnsi="Times New Roman" w:cs="Times New Roman"/>
+          <w:sz w:val="24"/>
+          <w:szCs w:val="24"/>
+        </w:rPr>
+        <w:t>Dificuldade alta. Diferente de outros conhecimentos ao jogar de Gaia é necessário compreender todo o jogo para sempre buscar os melhores itens, criaturas e estruturas, o que pode ser extremamente desafiador ou maçante para um novo jogador</w:t>
+      </w:r>
+      <w:r>
+        <w:rPr>
+          <w:rFonts w:ascii="Times New Roman" w:hAnsi="Times New Roman" w:cs="Times New Roman"/>
+          <w:sz w:val="24"/>
+          <w:szCs w:val="24"/>
+        </w:rPr>
+        <w:t>.</w:t>
       </w:r>
     </w:p>
     <w:p>
@@ -362,15 +514,53 @@
         <w:jc w:val="both"/>
         <w:rPr>
           <w:rFonts w:ascii="Times New Roman" w:hAnsi="Times New Roman" w:cs="Times New Roman"/>
-          <w:sz w:val="28"/>
-          <w:szCs w:val="28"/>
-        </w:rPr>
-      </w:pPr>
-      <w:r>
-        <w:rPr>
-          <w:rFonts w:ascii="Times New Roman" w:hAnsi="Times New Roman" w:cs="Times New Roman"/>
-          <w:sz w:val="28"/>
-          <w:szCs w:val="28"/>
+          <w:sz w:val="24"/>
+          <w:szCs w:val="24"/>
+        </w:rPr>
+      </w:pPr>
+      <w:r>
+        <w:rPr>
+          <w:rFonts w:ascii="Times New Roman" w:hAnsi="Times New Roman" w:cs="Times New Roman"/>
+          <w:sz w:val="24"/>
+          <w:szCs w:val="24"/>
+        </w:rPr>
+        <w:t>Esse conhecimento é reconhecimento é recomendado para jogadores que almejam explorar o máximo do jogo em diversos aspectos, além de requisitar muita leitura</w:t>
+      </w:r>
+      <w:r>
+        <w:rPr>
+          <w:rFonts w:ascii="Times New Roman" w:hAnsi="Times New Roman" w:cs="Times New Roman"/>
+          <w:sz w:val="24"/>
+          <w:szCs w:val="24"/>
+        </w:rPr>
+        <w:t xml:space="preserve"> e interpretação de texto</w:t>
+      </w:r>
+      <w:r>
+        <w:rPr>
+          <w:rFonts w:ascii="Times New Roman" w:hAnsi="Times New Roman" w:cs="Times New Roman"/>
+          <w:sz w:val="24"/>
+          <w:szCs w:val="24"/>
+        </w:rPr>
+        <w:t>.</w:t>
+      </w:r>
+    </w:p>
+    <w:p>
+      <w:pPr>
+        <w:tabs>
+          <w:tab w:val="left" w:pos="2496"/>
+        </w:tabs>
+        <w:ind w:firstLine="567"/>
+        <w:jc w:val="both"/>
+        <w:rPr>
+          <w:rFonts w:ascii="Times New Roman" w:hAnsi="Times New Roman" w:cs="Times New Roman"/>
+          <w:sz w:val="24"/>
+          <w:szCs w:val="24"/>
+        </w:rPr>
+      </w:pPr>
+      <w:r>
+        <w:rPr>
+          <w:rFonts w:ascii="Times New Roman" w:hAnsi="Times New Roman" w:cs="Times New Roman"/>
+          <w:sz w:val="24"/>
+          <w:szCs w:val="24"/>
         </w:rPr>
         <w:br w:type="page"/>
       </w:r>
@@ -382,8 +572,8 @@
           <w:rFonts w:ascii="Times New Roman" w:hAnsi="Times New Roman" w:cs="Times New Roman"/>
           <w:b/>
           <w:bCs/>
-          <w:sz w:val="40"/>
-          <w:szCs w:val="40"/>
+          <w:sz w:val="36"/>
+          <w:szCs w:val="36"/>
           <w:u w:val="single"/>
         </w:rPr>
       </w:pPr>
@@ -392,8 +582,8 @@
           <w:rFonts w:ascii="Times New Roman" w:hAnsi="Times New Roman" w:cs="Times New Roman"/>
           <w:b/>
           <w:bCs/>
-          <w:sz w:val="40"/>
-          <w:szCs w:val="40"/>
+          <w:sz w:val="36"/>
+          <w:szCs w:val="36"/>
         </w:rPr>
         <w:lastRenderedPageBreak/>
         <w:t>Conhecimento</w:t>
@@ -409,18 +599,18 @@
         <w:jc w:val="both"/>
         <w:rPr>
           <w:rFonts w:ascii="Times New Roman" w:hAnsi="Times New Roman" w:cs="Times New Roman"/>
+          <w:sz w:val="24"/>
+          <w:szCs w:val="24"/>
+        </w:rPr>
+      </w:pPr>
+      <w:r>
+        <w:rPr>
+          <w:rFonts w:ascii="Times New Roman" w:hAnsi="Times New Roman" w:cs="Times New Roman"/>
+          <w:b/>
+          <w:bCs/>
           <w:sz w:val="28"/>
           <w:szCs w:val="28"/>
         </w:rPr>
-      </w:pPr>
-      <w:r>
-        <w:rPr>
-          <w:rFonts w:ascii="Times New Roman" w:hAnsi="Times New Roman" w:cs="Times New Roman"/>
-          <w:b/>
-          <w:bCs/>
-          <w:sz w:val="32"/>
-          <w:szCs w:val="32"/>
-        </w:rPr>
         <w:t>Sobre:</w:t>
       </w:r>
     </w:p>
@@ -428,12 +618,16 @@
       <w:pPr>
         <w:ind w:firstLine="567"/>
         <w:jc w:val="both"/>
-      </w:pPr>
-      <w:r>
-        <w:rPr>
-          <w:rFonts w:ascii="Times New Roman" w:hAnsi="Times New Roman" w:cs="Times New Roman"/>
-          <w:sz w:val="28"/>
-          <w:szCs w:val="28"/>
+        <w:rPr>
+          <w:sz w:val="20"/>
+          <w:szCs w:val="20"/>
+        </w:rPr>
+      </w:pPr>
+      <w:r>
+        <w:rPr>
+          <w:rFonts w:ascii="Times New Roman" w:hAnsi="Times New Roman" w:cs="Times New Roman"/>
+          <w:sz w:val="24"/>
+          <w:szCs w:val="24"/>
         </w:rPr>
         <w:t>Texto.</w:t>
       </w:r>
@@ -444,8 +638,8 @@
         <w:jc w:val="both"/>
         <w:rPr>
           <w:rFonts w:ascii="Times New Roman" w:hAnsi="Times New Roman" w:cs="Times New Roman"/>
-          <w:sz w:val="28"/>
-          <w:szCs w:val="28"/>
+          <w:sz w:val="24"/>
+          <w:szCs w:val="24"/>
         </w:rPr>
       </w:pPr>
     </w:p>
@@ -457,22 +651,10 @@
         </w:numPr>
         <w:spacing w:line="252" w:lineRule="auto"/>
         <w:jc w:val="both"/>
-      </w:pPr>
-      <w:r>
-        <w:rPr>
-          <w:rFonts w:ascii="Times New Roman" w:hAnsi="Times New Roman" w:cs="Times New Roman"/>
-          <w:b/>
-          <w:bCs/>
-          <w:sz w:val="32"/>
-          <w:szCs w:val="32"/>
-        </w:rPr>
-        <w:t>Características:</w:t>
-      </w:r>
-    </w:p>
-    <w:p>
-      <w:pPr>
-        <w:ind w:firstLine="567"/>
-        <w:jc w:val="both"/>
+        <w:rPr>
+          <w:sz w:val="20"/>
+          <w:szCs w:val="20"/>
+        </w:rPr>
       </w:pPr>
       <w:r>
         <w:rPr>
@@ -482,81 +664,73 @@
           <w:sz w:val="28"/>
           <w:szCs w:val="28"/>
         </w:rPr>
+        <w:t>Características:</w:t>
+      </w:r>
+    </w:p>
+    <w:p>
+      <w:pPr>
+        <w:ind w:firstLine="567"/>
+        <w:jc w:val="both"/>
+        <w:rPr>
+          <w:sz w:val="20"/>
+          <w:szCs w:val="20"/>
+        </w:rPr>
+      </w:pPr>
+      <w:r>
+        <w:rPr>
+          <w:rFonts w:ascii="Times New Roman" w:hAnsi="Times New Roman" w:cs="Times New Roman"/>
+          <w:b/>
+          <w:bCs/>
+          <w:sz w:val="24"/>
+          <w:szCs w:val="24"/>
+        </w:rPr>
         <w:t>Fortes:</w:t>
       </w:r>
       <w:r>
         <w:rPr>
           <w:rFonts w:ascii="Times New Roman" w:hAnsi="Times New Roman" w:cs="Times New Roman"/>
-          <w:sz w:val="28"/>
-          <w:szCs w:val="28"/>
-        </w:rPr>
-        <w:t xml:space="preserve"> </w:t>
-      </w:r>
-      <w:r>
-        <w:rPr>
-          <w:rFonts w:ascii="Times New Roman" w:hAnsi="Times New Roman" w:cs="Times New Roman"/>
-          <w:sz w:val="28"/>
-          <w:szCs w:val="28"/>
-        </w:rPr>
-        <w:t>característica</w:t>
-      </w:r>
-      <w:r>
-        <w:rPr>
-          <w:rFonts w:ascii="Times New Roman" w:hAnsi="Times New Roman" w:cs="Times New Roman"/>
-          <w:sz w:val="28"/>
-          <w:szCs w:val="28"/>
-        </w:rPr>
-        <w:t>.</w:t>
-      </w:r>
-    </w:p>
-    <w:p>
-      <w:pPr>
-        <w:ind w:firstLine="567"/>
-        <w:jc w:val="both"/>
-      </w:pPr>
-      <w:r>
-        <w:rPr>
-          <w:rFonts w:ascii="Times New Roman" w:hAnsi="Times New Roman" w:cs="Times New Roman"/>
-          <w:b/>
-          <w:bCs/>
-          <w:sz w:val="28"/>
-          <w:szCs w:val="28"/>
+          <w:sz w:val="24"/>
+          <w:szCs w:val="24"/>
+        </w:rPr>
+        <w:t xml:space="preserve"> característica.</w:t>
+      </w:r>
+    </w:p>
+    <w:p>
+      <w:pPr>
+        <w:ind w:firstLine="567"/>
+        <w:jc w:val="both"/>
+        <w:rPr>
+          <w:sz w:val="20"/>
+          <w:szCs w:val="20"/>
+        </w:rPr>
+      </w:pPr>
+      <w:r>
+        <w:rPr>
+          <w:rFonts w:ascii="Times New Roman" w:hAnsi="Times New Roman" w:cs="Times New Roman"/>
+          <w:b/>
+          <w:bCs/>
+          <w:sz w:val="24"/>
+          <w:szCs w:val="24"/>
         </w:rPr>
         <w:t>Fracos:</w:t>
       </w:r>
       <w:r>
         <w:rPr>
           <w:rFonts w:ascii="Times New Roman" w:hAnsi="Times New Roman" w:cs="Times New Roman"/>
-          <w:sz w:val="28"/>
-          <w:szCs w:val="28"/>
-        </w:rPr>
-        <w:t xml:space="preserve"> </w:t>
-      </w:r>
-      <w:r>
-        <w:rPr>
-          <w:rFonts w:ascii="Times New Roman" w:hAnsi="Times New Roman" w:cs="Times New Roman"/>
-          <w:sz w:val="28"/>
-          <w:szCs w:val="28"/>
-        </w:rPr>
-        <w:t>característica</w:t>
-      </w:r>
-      <w:r>
-        <w:rPr>
-          <w:rFonts w:ascii="Times New Roman" w:hAnsi="Times New Roman" w:cs="Times New Roman"/>
-          <w:sz w:val="28"/>
-          <w:szCs w:val="28"/>
-        </w:rPr>
-        <w:t>.</w:t>
-      </w:r>
-    </w:p>
-    <w:p>
-      <w:pPr>
-        <w:ind w:firstLine="567"/>
-        <w:jc w:val="both"/>
-        <w:rPr>
-          <w:rFonts w:ascii="Times New Roman" w:hAnsi="Times New Roman" w:cs="Times New Roman"/>
-          <w:sz w:val="28"/>
-          <w:szCs w:val="28"/>
+          <w:sz w:val="24"/>
+          <w:szCs w:val="24"/>
+        </w:rPr>
+        <w:t xml:space="preserve"> característica.</w:t>
+      </w:r>
+    </w:p>
+    <w:p>
+      <w:pPr>
+        <w:ind w:firstLine="567"/>
+        <w:jc w:val="both"/>
+        <w:rPr>
+          <w:rFonts w:ascii="Times New Roman" w:hAnsi="Times New Roman" w:cs="Times New Roman"/>
+          <w:sz w:val="24"/>
+          <w:szCs w:val="24"/>
         </w:rPr>
       </w:pPr>
     </w:p>
@@ -568,29 +742,37 @@
         </w:numPr>
         <w:spacing w:line="252" w:lineRule="auto"/>
         <w:jc w:val="both"/>
-      </w:pPr>
-      <w:r>
-        <w:rPr>
-          <w:rFonts w:ascii="Times New Roman" w:hAnsi="Times New Roman" w:cs="Times New Roman"/>
-          <w:b/>
-          <w:bCs/>
-          <w:sz w:val="32"/>
-          <w:szCs w:val="32"/>
-        </w:rPr>
-        <w:t>Jogabilidade:</w:t>
-      </w:r>
-    </w:p>
-    <w:p>
-      <w:pPr>
-        <w:ind w:firstLine="567"/>
-        <w:jc w:val="both"/>
-      </w:pPr>
-      <w:r>
-        <w:rPr>
-          <w:rFonts w:ascii="Times New Roman" w:hAnsi="Times New Roman" w:cs="Times New Roman"/>
+        <w:rPr>
+          <w:sz w:val="20"/>
+          <w:szCs w:val="20"/>
+        </w:rPr>
+      </w:pPr>
+      <w:r>
+        <w:rPr>
+          <w:rFonts w:ascii="Times New Roman" w:hAnsi="Times New Roman" w:cs="Times New Roman"/>
+          <w:b/>
+          <w:bCs/>
           <w:sz w:val="28"/>
           <w:szCs w:val="28"/>
         </w:rPr>
+        <w:t>Jogabilidade:</w:t>
+      </w:r>
+    </w:p>
+    <w:p>
+      <w:pPr>
+        <w:ind w:firstLine="567"/>
+        <w:jc w:val="both"/>
+        <w:rPr>
+          <w:sz w:val="20"/>
+          <w:szCs w:val="20"/>
+        </w:rPr>
+      </w:pPr>
+      <w:r>
+        <w:rPr>
+          <w:rFonts w:ascii="Times New Roman" w:hAnsi="Times New Roman" w:cs="Times New Roman"/>
+          <w:sz w:val="24"/>
+          <w:szCs w:val="24"/>
+        </w:rPr>
         <w:t>Texto.</w:t>
       </w:r>
     </w:p>
@@ -600,8 +782,8 @@
         <w:jc w:val="both"/>
         <w:rPr>
           <w:rFonts w:ascii="Times New Roman" w:hAnsi="Times New Roman" w:cs="Times New Roman"/>
-          <w:sz w:val="28"/>
-          <w:szCs w:val="28"/>
+          <w:sz w:val="24"/>
+          <w:szCs w:val="24"/>
         </w:rPr>
       </w:pPr>
     </w:p>
@@ -613,14 +795,18 @@
         </w:numPr>
         <w:spacing w:line="252" w:lineRule="auto"/>
         <w:jc w:val="both"/>
-      </w:pPr>
-      <w:r>
-        <w:rPr>
-          <w:rFonts w:ascii="Times New Roman" w:hAnsi="Times New Roman" w:cs="Times New Roman"/>
-          <w:b/>
-          <w:bCs/>
-          <w:sz w:val="32"/>
-          <w:szCs w:val="32"/>
+        <w:rPr>
+          <w:sz w:val="20"/>
+          <w:szCs w:val="20"/>
+        </w:rPr>
+      </w:pPr>
+      <w:r>
+        <w:rPr>
+          <w:rFonts w:ascii="Times New Roman" w:hAnsi="Times New Roman" w:cs="Times New Roman"/>
+          <w:b/>
+          <w:bCs/>
+          <w:sz w:val="28"/>
+          <w:szCs w:val="28"/>
         </w:rPr>
         <w:t>Dificuldade:</w:t>
       </w:r>
@@ -634,15 +820,15 @@
         <w:jc w:val="both"/>
         <w:rPr>
           <w:rFonts w:ascii="Times New Roman" w:hAnsi="Times New Roman" w:cs="Times New Roman"/>
-          <w:sz w:val="28"/>
-          <w:szCs w:val="28"/>
-        </w:rPr>
-      </w:pPr>
-      <w:r>
-        <w:rPr>
-          <w:rFonts w:ascii="Times New Roman" w:hAnsi="Times New Roman" w:cs="Times New Roman"/>
-          <w:sz w:val="28"/>
-          <w:szCs w:val="28"/>
+          <w:sz w:val="24"/>
+          <w:szCs w:val="24"/>
+        </w:rPr>
+      </w:pPr>
+      <w:r>
+        <w:rPr>
+          <w:rFonts w:ascii="Times New Roman" w:hAnsi="Times New Roman" w:cs="Times New Roman"/>
+          <w:sz w:val="24"/>
+          <w:szCs w:val="24"/>
         </w:rPr>
         <w:t>Texto.</w:t>
       </w:r>
@@ -652,15 +838,15 @@
         <w:suppressAutoHyphens w:val="0"/>
         <w:rPr>
           <w:rFonts w:ascii="Times New Roman" w:hAnsi="Times New Roman" w:cs="Times New Roman"/>
-          <w:sz w:val="28"/>
-          <w:szCs w:val="28"/>
-        </w:rPr>
-      </w:pPr>
-      <w:r>
-        <w:rPr>
-          <w:rFonts w:ascii="Times New Roman" w:hAnsi="Times New Roman" w:cs="Times New Roman"/>
-          <w:sz w:val="28"/>
-          <w:szCs w:val="28"/>
+          <w:sz w:val="24"/>
+          <w:szCs w:val="24"/>
+        </w:rPr>
+      </w:pPr>
+      <w:r>
+        <w:rPr>
+          <w:rFonts w:ascii="Times New Roman" w:hAnsi="Times New Roman" w:cs="Times New Roman"/>
+          <w:sz w:val="24"/>
+          <w:szCs w:val="24"/>
         </w:rPr>
         <w:br w:type="page"/>
       </w:r>
@@ -672,8 +858,8 @@
           <w:rFonts w:ascii="Times New Roman" w:hAnsi="Times New Roman" w:cs="Times New Roman"/>
           <w:b/>
           <w:bCs/>
-          <w:sz w:val="40"/>
-          <w:szCs w:val="40"/>
+          <w:sz w:val="36"/>
+          <w:szCs w:val="36"/>
           <w:u w:val="single"/>
         </w:rPr>
       </w:pPr>
@@ -682,8 +868,8 @@
           <w:rFonts w:ascii="Times New Roman" w:hAnsi="Times New Roman" w:cs="Times New Roman"/>
           <w:b/>
           <w:bCs/>
-          <w:sz w:val="40"/>
-          <w:szCs w:val="40"/>
+          <w:sz w:val="36"/>
+          <w:szCs w:val="36"/>
         </w:rPr>
         <w:lastRenderedPageBreak/>
         <w:t>Conhecimento</w:t>
@@ -699,18 +885,18 @@
         <w:jc w:val="both"/>
         <w:rPr>
           <w:rFonts w:ascii="Times New Roman" w:hAnsi="Times New Roman" w:cs="Times New Roman"/>
+          <w:sz w:val="24"/>
+          <w:szCs w:val="24"/>
+        </w:rPr>
+      </w:pPr>
+      <w:r>
+        <w:rPr>
+          <w:rFonts w:ascii="Times New Roman" w:hAnsi="Times New Roman" w:cs="Times New Roman"/>
+          <w:b/>
+          <w:bCs/>
           <w:sz w:val="28"/>
           <w:szCs w:val="28"/>
         </w:rPr>
-      </w:pPr>
-      <w:r>
-        <w:rPr>
-          <w:rFonts w:ascii="Times New Roman" w:hAnsi="Times New Roman" w:cs="Times New Roman"/>
-          <w:b/>
-          <w:bCs/>
-          <w:sz w:val="32"/>
-          <w:szCs w:val="32"/>
-        </w:rPr>
         <w:t>Sobre:</w:t>
       </w:r>
     </w:p>
@@ -718,12 +904,16 @@
       <w:pPr>
         <w:ind w:firstLine="567"/>
         <w:jc w:val="both"/>
-      </w:pPr>
-      <w:r>
-        <w:rPr>
-          <w:rFonts w:ascii="Times New Roman" w:hAnsi="Times New Roman" w:cs="Times New Roman"/>
-          <w:sz w:val="28"/>
-          <w:szCs w:val="28"/>
+        <w:rPr>
+          <w:sz w:val="20"/>
+          <w:szCs w:val="20"/>
+        </w:rPr>
+      </w:pPr>
+      <w:r>
+        <w:rPr>
+          <w:rFonts w:ascii="Times New Roman" w:hAnsi="Times New Roman" w:cs="Times New Roman"/>
+          <w:sz w:val="24"/>
+          <w:szCs w:val="24"/>
         </w:rPr>
         <w:t>Texto.</w:t>
       </w:r>
@@ -734,8 +924,8 @@
         <w:jc w:val="both"/>
         <w:rPr>
           <w:rFonts w:ascii="Times New Roman" w:hAnsi="Times New Roman" w:cs="Times New Roman"/>
-          <w:sz w:val="28"/>
-          <w:szCs w:val="28"/>
+          <w:sz w:val="24"/>
+          <w:szCs w:val="24"/>
         </w:rPr>
       </w:pPr>
     </w:p>
@@ -747,22 +937,10 @@
         </w:numPr>
         <w:spacing w:line="252" w:lineRule="auto"/>
         <w:jc w:val="both"/>
-      </w:pPr>
-      <w:r>
-        <w:rPr>
-          <w:rFonts w:ascii="Times New Roman" w:hAnsi="Times New Roman" w:cs="Times New Roman"/>
-          <w:b/>
-          <w:bCs/>
-          <w:sz w:val="32"/>
-          <w:szCs w:val="32"/>
-        </w:rPr>
-        <w:t>Características:</w:t>
-      </w:r>
-    </w:p>
-    <w:p>
-      <w:pPr>
-        <w:ind w:firstLine="567"/>
-        <w:jc w:val="both"/>
+        <w:rPr>
+          <w:sz w:val="20"/>
+          <w:szCs w:val="20"/>
+        </w:rPr>
       </w:pPr>
       <w:r>
         <w:rPr>
@@ -772,81 +950,73 @@
           <w:sz w:val="28"/>
           <w:szCs w:val="28"/>
         </w:rPr>
+        <w:t>Características:</w:t>
+      </w:r>
+    </w:p>
+    <w:p>
+      <w:pPr>
+        <w:ind w:firstLine="567"/>
+        <w:jc w:val="both"/>
+        <w:rPr>
+          <w:sz w:val="20"/>
+          <w:szCs w:val="20"/>
+        </w:rPr>
+      </w:pPr>
+      <w:r>
+        <w:rPr>
+          <w:rFonts w:ascii="Times New Roman" w:hAnsi="Times New Roman" w:cs="Times New Roman"/>
+          <w:b/>
+          <w:bCs/>
+          <w:sz w:val="24"/>
+          <w:szCs w:val="24"/>
+        </w:rPr>
         <w:t>Fortes:</w:t>
       </w:r>
       <w:r>
         <w:rPr>
           <w:rFonts w:ascii="Times New Roman" w:hAnsi="Times New Roman" w:cs="Times New Roman"/>
-          <w:sz w:val="28"/>
-          <w:szCs w:val="28"/>
-        </w:rPr>
-        <w:t xml:space="preserve"> </w:t>
-      </w:r>
-      <w:r>
-        <w:rPr>
-          <w:rFonts w:ascii="Times New Roman" w:hAnsi="Times New Roman" w:cs="Times New Roman"/>
-          <w:sz w:val="28"/>
-          <w:szCs w:val="28"/>
-        </w:rPr>
-        <w:t>característica</w:t>
-      </w:r>
-      <w:r>
-        <w:rPr>
-          <w:rFonts w:ascii="Times New Roman" w:hAnsi="Times New Roman" w:cs="Times New Roman"/>
-          <w:sz w:val="28"/>
-          <w:szCs w:val="28"/>
-        </w:rPr>
-        <w:t>.</w:t>
-      </w:r>
-    </w:p>
-    <w:p>
-      <w:pPr>
-        <w:ind w:firstLine="567"/>
-        <w:jc w:val="both"/>
-      </w:pPr>
-      <w:r>
-        <w:rPr>
-          <w:rFonts w:ascii="Times New Roman" w:hAnsi="Times New Roman" w:cs="Times New Roman"/>
-          <w:b/>
-          <w:bCs/>
-          <w:sz w:val="28"/>
-          <w:szCs w:val="28"/>
+          <w:sz w:val="24"/>
+          <w:szCs w:val="24"/>
+        </w:rPr>
+        <w:t xml:space="preserve"> característica.</w:t>
+      </w:r>
+    </w:p>
+    <w:p>
+      <w:pPr>
+        <w:ind w:firstLine="567"/>
+        <w:jc w:val="both"/>
+        <w:rPr>
+          <w:sz w:val="20"/>
+          <w:szCs w:val="20"/>
+        </w:rPr>
+      </w:pPr>
+      <w:r>
+        <w:rPr>
+          <w:rFonts w:ascii="Times New Roman" w:hAnsi="Times New Roman" w:cs="Times New Roman"/>
+          <w:b/>
+          <w:bCs/>
+          <w:sz w:val="24"/>
+          <w:szCs w:val="24"/>
         </w:rPr>
         <w:t>Fracos:</w:t>
       </w:r>
       <w:r>
         <w:rPr>
           <w:rFonts w:ascii="Times New Roman" w:hAnsi="Times New Roman" w:cs="Times New Roman"/>
-          <w:sz w:val="28"/>
-          <w:szCs w:val="28"/>
-        </w:rPr>
-        <w:t xml:space="preserve"> </w:t>
-      </w:r>
-      <w:r>
-        <w:rPr>
-          <w:rFonts w:ascii="Times New Roman" w:hAnsi="Times New Roman" w:cs="Times New Roman"/>
-          <w:sz w:val="28"/>
-          <w:szCs w:val="28"/>
-        </w:rPr>
-        <w:t>característica</w:t>
-      </w:r>
-      <w:r>
-        <w:rPr>
-          <w:rFonts w:ascii="Times New Roman" w:hAnsi="Times New Roman" w:cs="Times New Roman"/>
-          <w:sz w:val="28"/>
-          <w:szCs w:val="28"/>
-        </w:rPr>
-        <w:t>.</w:t>
-      </w:r>
-    </w:p>
-    <w:p>
-      <w:pPr>
-        <w:ind w:firstLine="567"/>
-        <w:jc w:val="both"/>
-        <w:rPr>
-          <w:rFonts w:ascii="Times New Roman" w:hAnsi="Times New Roman" w:cs="Times New Roman"/>
-          <w:sz w:val="28"/>
-          <w:szCs w:val="28"/>
+          <w:sz w:val="24"/>
+          <w:szCs w:val="24"/>
+        </w:rPr>
+        <w:t xml:space="preserve"> característica.</w:t>
+      </w:r>
+    </w:p>
+    <w:p>
+      <w:pPr>
+        <w:ind w:firstLine="567"/>
+        <w:jc w:val="both"/>
+        <w:rPr>
+          <w:rFonts w:ascii="Times New Roman" w:hAnsi="Times New Roman" w:cs="Times New Roman"/>
+          <w:sz w:val="24"/>
+          <w:szCs w:val="24"/>
         </w:rPr>
       </w:pPr>
     </w:p>
@@ -858,29 +1028,37 @@
         </w:numPr>
         <w:spacing w:line="252" w:lineRule="auto"/>
         <w:jc w:val="both"/>
-      </w:pPr>
-      <w:r>
-        <w:rPr>
-          <w:rFonts w:ascii="Times New Roman" w:hAnsi="Times New Roman" w:cs="Times New Roman"/>
-          <w:b/>
-          <w:bCs/>
-          <w:sz w:val="32"/>
-          <w:szCs w:val="32"/>
-        </w:rPr>
-        <w:t>Jogabilidade:</w:t>
-      </w:r>
-    </w:p>
-    <w:p>
-      <w:pPr>
-        <w:ind w:firstLine="567"/>
-        <w:jc w:val="both"/>
-      </w:pPr>
-      <w:r>
-        <w:rPr>
-          <w:rFonts w:ascii="Times New Roman" w:hAnsi="Times New Roman" w:cs="Times New Roman"/>
+        <w:rPr>
+          <w:sz w:val="20"/>
+          <w:szCs w:val="20"/>
+        </w:rPr>
+      </w:pPr>
+      <w:r>
+        <w:rPr>
+          <w:rFonts w:ascii="Times New Roman" w:hAnsi="Times New Roman" w:cs="Times New Roman"/>
+          <w:b/>
+          <w:bCs/>
           <w:sz w:val="28"/>
           <w:szCs w:val="28"/>
         </w:rPr>
+        <w:t>Jogabilidade:</w:t>
+      </w:r>
+    </w:p>
+    <w:p>
+      <w:pPr>
+        <w:ind w:firstLine="567"/>
+        <w:jc w:val="both"/>
+        <w:rPr>
+          <w:sz w:val="20"/>
+          <w:szCs w:val="20"/>
+        </w:rPr>
+      </w:pPr>
+      <w:r>
+        <w:rPr>
+          <w:rFonts w:ascii="Times New Roman" w:hAnsi="Times New Roman" w:cs="Times New Roman"/>
+          <w:sz w:val="24"/>
+          <w:szCs w:val="24"/>
+        </w:rPr>
         <w:t>Texto.</w:t>
       </w:r>
     </w:p>
@@ -890,8 +1068,8 @@
         <w:jc w:val="both"/>
         <w:rPr>
           <w:rFonts w:ascii="Times New Roman" w:hAnsi="Times New Roman" w:cs="Times New Roman"/>
-          <w:sz w:val="28"/>
-          <w:szCs w:val="28"/>
+          <w:sz w:val="24"/>
+          <w:szCs w:val="24"/>
         </w:rPr>
       </w:pPr>
     </w:p>
@@ -903,14 +1081,18 @@
         </w:numPr>
         <w:spacing w:line="252" w:lineRule="auto"/>
         <w:jc w:val="both"/>
-      </w:pPr>
-      <w:r>
-        <w:rPr>
-          <w:rFonts w:ascii="Times New Roman" w:hAnsi="Times New Roman" w:cs="Times New Roman"/>
-          <w:b/>
-          <w:bCs/>
-          <w:sz w:val="32"/>
-          <w:szCs w:val="32"/>
+        <w:rPr>
+          <w:sz w:val="20"/>
+          <w:szCs w:val="20"/>
+        </w:rPr>
+      </w:pPr>
+      <w:r>
+        <w:rPr>
+          <w:rFonts w:ascii="Times New Roman" w:hAnsi="Times New Roman" w:cs="Times New Roman"/>
+          <w:b/>
+          <w:bCs/>
+          <w:sz w:val="28"/>
+          <w:szCs w:val="28"/>
         </w:rPr>
         <w:t>Dificuldade:</w:t>
       </w:r>
@@ -924,15 +1106,15 @@
         <w:jc w:val="both"/>
         <w:rPr>
           <w:rFonts w:ascii="Times New Roman" w:hAnsi="Times New Roman" w:cs="Times New Roman"/>
-          <w:sz w:val="28"/>
-          <w:szCs w:val="28"/>
-        </w:rPr>
-      </w:pPr>
-      <w:r>
-        <w:rPr>
-          <w:rFonts w:ascii="Times New Roman" w:hAnsi="Times New Roman" w:cs="Times New Roman"/>
-          <w:sz w:val="28"/>
-          <w:szCs w:val="28"/>
+          <w:sz w:val="24"/>
+          <w:szCs w:val="24"/>
+        </w:rPr>
+      </w:pPr>
+      <w:r>
+        <w:rPr>
+          <w:rFonts w:ascii="Times New Roman" w:hAnsi="Times New Roman" w:cs="Times New Roman"/>
+          <w:sz w:val="24"/>
+          <w:szCs w:val="24"/>
         </w:rPr>
         <w:t>Texto.</w:t>
       </w:r>
@@ -942,15 +1124,15 @@
         <w:suppressAutoHyphens w:val="0"/>
         <w:rPr>
           <w:rFonts w:ascii="Times New Roman" w:hAnsi="Times New Roman" w:cs="Times New Roman"/>
-          <w:sz w:val="28"/>
-          <w:szCs w:val="28"/>
-        </w:rPr>
-      </w:pPr>
-      <w:r>
-        <w:rPr>
-          <w:rFonts w:ascii="Times New Roman" w:hAnsi="Times New Roman" w:cs="Times New Roman"/>
-          <w:sz w:val="28"/>
-          <w:szCs w:val="28"/>
+          <w:sz w:val="24"/>
+          <w:szCs w:val="24"/>
+        </w:rPr>
+      </w:pPr>
+      <w:r>
+        <w:rPr>
+          <w:rFonts w:ascii="Times New Roman" w:hAnsi="Times New Roman" w:cs="Times New Roman"/>
+          <w:sz w:val="24"/>
+          <w:szCs w:val="24"/>
         </w:rPr>
         <w:br w:type="page"/>
       </w:r>
@@ -962,8 +1144,8 @@
           <w:rFonts w:ascii="Times New Roman" w:hAnsi="Times New Roman" w:cs="Times New Roman"/>
           <w:b/>
           <w:bCs/>
-          <w:sz w:val="40"/>
-          <w:szCs w:val="40"/>
+          <w:sz w:val="36"/>
+          <w:szCs w:val="36"/>
           <w:u w:val="single"/>
         </w:rPr>
       </w:pPr>
@@ -972,8 +1154,8 @@
           <w:rFonts w:ascii="Times New Roman" w:hAnsi="Times New Roman" w:cs="Times New Roman"/>
           <w:b/>
           <w:bCs/>
-          <w:sz w:val="40"/>
-          <w:szCs w:val="40"/>
+          <w:sz w:val="36"/>
+          <w:szCs w:val="36"/>
         </w:rPr>
         <w:lastRenderedPageBreak/>
         <w:t>Conhecimento</w:t>
@@ -989,18 +1171,18 @@
         <w:jc w:val="both"/>
         <w:rPr>
           <w:rFonts w:ascii="Times New Roman" w:hAnsi="Times New Roman" w:cs="Times New Roman"/>
+          <w:sz w:val="24"/>
+          <w:szCs w:val="24"/>
+        </w:rPr>
+      </w:pPr>
+      <w:r>
+        <w:rPr>
+          <w:rFonts w:ascii="Times New Roman" w:hAnsi="Times New Roman" w:cs="Times New Roman"/>
+          <w:b/>
+          <w:bCs/>
           <w:sz w:val="28"/>
           <w:szCs w:val="28"/>
         </w:rPr>
-      </w:pPr>
-      <w:r>
-        <w:rPr>
-          <w:rFonts w:ascii="Times New Roman" w:hAnsi="Times New Roman" w:cs="Times New Roman"/>
-          <w:b/>
-          <w:bCs/>
-          <w:sz w:val="32"/>
-          <w:szCs w:val="32"/>
-        </w:rPr>
         <w:t>Sobre:</w:t>
       </w:r>
     </w:p>
@@ -1008,12 +1190,16 @@
       <w:pPr>
         <w:ind w:firstLine="567"/>
         <w:jc w:val="both"/>
-      </w:pPr>
-      <w:r>
-        <w:rPr>
-          <w:rFonts w:ascii="Times New Roman" w:hAnsi="Times New Roman" w:cs="Times New Roman"/>
-          <w:sz w:val="28"/>
-          <w:szCs w:val="28"/>
+        <w:rPr>
+          <w:sz w:val="20"/>
+          <w:szCs w:val="20"/>
+        </w:rPr>
+      </w:pPr>
+      <w:r>
+        <w:rPr>
+          <w:rFonts w:ascii="Times New Roman" w:hAnsi="Times New Roman" w:cs="Times New Roman"/>
+          <w:sz w:val="24"/>
+          <w:szCs w:val="24"/>
         </w:rPr>
         <w:t>Texto.</w:t>
       </w:r>
@@ -1024,8 +1210,8 @@
         <w:jc w:val="both"/>
         <w:rPr>
           <w:rFonts w:ascii="Times New Roman" w:hAnsi="Times New Roman" w:cs="Times New Roman"/>
-          <w:sz w:val="28"/>
-          <w:szCs w:val="28"/>
+          <w:sz w:val="24"/>
+          <w:szCs w:val="24"/>
         </w:rPr>
       </w:pPr>
     </w:p>
@@ -1037,22 +1223,10 @@
         </w:numPr>
         <w:spacing w:line="252" w:lineRule="auto"/>
         <w:jc w:val="both"/>
-      </w:pPr>
-      <w:r>
-        <w:rPr>
-          <w:rFonts w:ascii="Times New Roman" w:hAnsi="Times New Roman" w:cs="Times New Roman"/>
-          <w:b/>
-          <w:bCs/>
-          <w:sz w:val="32"/>
-          <w:szCs w:val="32"/>
-        </w:rPr>
-        <w:t>Características:</w:t>
-      </w:r>
-    </w:p>
-    <w:p>
-      <w:pPr>
-        <w:ind w:firstLine="567"/>
-        <w:jc w:val="both"/>
+        <w:rPr>
+          <w:sz w:val="20"/>
+          <w:szCs w:val="20"/>
+        </w:rPr>
       </w:pPr>
       <w:r>
         <w:rPr>
@@ -1062,81 +1236,73 @@
           <w:sz w:val="28"/>
           <w:szCs w:val="28"/>
         </w:rPr>
+        <w:t>Características:</w:t>
+      </w:r>
+    </w:p>
+    <w:p>
+      <w:pPr>
+        <w:ind w:firstLine="567"/>
+        <w:jc w:val="both"/>
+        <w:rPr>
+          <w:sz w:val="20"/>
+          <w:szCs w:val="20"/>
+        </w:rPr>
+      </w:pPr>
+      <w:r>
+        <w:rPr>
+          <w:rFonts w:ascii="Times New Roman" w:hAnsi="Times New Roman" w:cs="Times New Roman"/>
+          <w:b/>
+          <w:bCs/>
+          <w:sz w:val="24"/>
+          <w:szCs w:val="24"/>
+        </w:rPr>
         <w:t>Fortes:</w:t>
       </w:r>
       <w:r>
         <w:rPr>
           <w:rFonts w:ascii="Times New Roman" w:hAnsi="Times New Roman" w:cs="Times New Roman"/>
-          <w:sz w:val="28"/>
-          <w:szCs w:val="28"/>
-        </w:rPr>
-        <w:t xml:space="preserve"> </w:t>
-      </w:r>
-      <w:r>
-        <w:rPr>
-          <w:rFonts w:ascii="Times New Roman" w:hAnsi="Times New Roman" w:cs="Times New Roman"/>
-          <w:sz w:val="28"/>
-          <w:szCs w:val="28"/>
-        </w:rPr>
-        <w:t>característica</w:t>
-      </w:r>
-      <w:r>
-        <w:rPr>
-          <w:rFonts w:ascii="Times New Roman" w:hAnsi="Times New Roman" w:cs="Times New Roman"/>
-          <w:sz w:val="28"/>
-          <w:szCs w:val="28"/>
-        </w:rPr>
-        <w:t>.</w:t>
-      </w:r>
-    </w:p>
-    <w:p>
-      <w:pPr>
-        <w:ind w:firstLine="567"/>
-        <w:jc w:val="both"/>
-      </w:pPr>
-      <w:r>
-        <w:rPr>
-          <w:rFonts w:ascii="Times New Roman" w:hAnsi="Times New Roman" w:cs="Times New Roman"/>
-          <w:b/>
-          <w:bCs/>
-          <w:sz w:val="28"/>
-          <w:szCs w:val="28"/>
+          <w:sz w:val="24"/>
+          <w:szCs w:val="24"/>
+        </w:rPr>
+        <w:t xml:space="preserve"> característica.</w:t>
+      </w:r>
+    </w:p>
+    <w:p>
+      <w:pPr>
+        <w:ind w:firstLine="567"/>
+        <w:jc w:val="both"/>
+        <w:rPr>
+          <w:sz w:val="20"/>
+          <w:szCs w:val="20"/>
+        </w:rPr>
+      </w:pPr>
+      <w:r>
+        <w:rPr>
+          <w:rFonts w:ascii="Times New Roman" w:hAnsi="Times New Roman" w:cs="Times New Roman"/>
+          <w:b/>
+          <w:bCs/>
+          <w:sz w:val="24"/>
+          <w:szCs w:val="24"/>
         </w:rPr>
         <w:t>Fracos:</w:t>
       </w:r>
       <w:r>
         <w:rPr>
           <w:rFonts w:ascii="Times New Roman" w:hAnsi="Times New Roman" w:cs="Times New Roman"/>
-          <w:sz w:val="28"/>
-          <w:szCs w:val="28"/>
-        </w:rPr>
-        <w:t xml:space="preserve"> </w:t>
-      </w:r>
-      <w:r>
-        <w:rPr>
-          <w:rFonts w:ascii="Times New Roman" w:hAnsi="Times New Roman" w:cs="Times New Roman"/>
-          <w:sz w:val="28"/>
-          <w:szCs w:val="28"/>
-        </w:rPr>
-        <w:t>característica</w:t>
-      </w:r>
-      <w:r>
-        <w:rPr>
-          <w:rFonts w:ascii="Times New Roman" w:hAnsi="Times New Roman" w:cs="Times New Roman"/>
-          <w:sz w:val="28"/>
-          <w:szCs w:val="28"/>
-        </w:rPr>
-        <w:t>.</w:t>
-      </w:r>
-    </w:p>
-    <w:p>
-      <w:pPr>
-        <w:ind w:firstLine="567"/>
-        <w:jc w:val="both"/>
-        <w:rPr>
-          <w:rFonts w:ascii="Times New Roman" w:hAnsi="Times New Roman" w:cs="Times New Roman"/>
-          <w:sz w:val="28"/>
-          <w:szCs w:val="28"/>
+          <w:sz w:val="24"/>
+          <w:szCs w:val="24"/>
+        </w:rPr>
+        <w:t xml:space="preserve"> característica.</w:t>
+      </w:r>
+    </w:p>
+    <w:p>
+      <w:pPr>
+        <w:ind w:firstLine="567"/>
+        <w:jc w:val="both"/>
+        <w:rPr>
+          <w:rFonts w:ascii="Times New Roman" w:hAnsi="Times New Roman" w:cs="Times New Roman"/>
+          <w:sz w:val="24"/>
+          <w:szCs w:val="24"/>
         </w:rPr>
       </w:pPr>
     </w:p>
@@ -1148,29 +1314,37 @@
         </w:numPr>
         <w:spacing w:line="252" w:lineRule="auto"/>
         <w:jc w:val="both"/>
-      </w:pPr>
-      <w:r>
-        <w:rPr>
-          <w:rFonts w:ascii="Times New Roman" w:hAnsi="Times New Roman" w:cs="Times New Roman"/>
-          <w:b/>
-          <w:bCs/>
-          <w:sz w:val="32"/>
-          <w:szCs w:val="32"/>
-        </w:rPr>
-        <w:t>Jogabilidade:</w:t>
-      </w:r>
-    </w:p>
-    <w:p>
-      <w:pPr>
-        <w:ind w:firstLine="567"/>
-        <w:jc w:val="both"/>
-      </w:pPr>
-      <w:r>
-        <w:rPr>
-          <w:rFonts w:ascii="Times New Roman" w:hAnsi="Times New Roman" w:cs="Times New Roman"/>
+        <w:rPr>
+          <w:sz w:val="20"/>
+          <w:szCs w:val="20"/>
+        </w:rPr>
+      </w:pPr>
+      <w:r>
+        <w:rPr>
+          <w:rFonts w:ascii="Times New Roman" w:hAnsi="Times New Roman" w:cs="Times New Roman"/>
+          <w:b/>
+          <w:bCs/>
           <w:sz w:val="28"/>
           <w:szCs w:val="28"/>
         </w:rPr>
+        <w:t>Jogabilidade:</w:t>
+      </w:r>
+    </w:p>
+    <w:p>
+      <w:pPr>
+        <w:ind w:firstLine="567"/>
+        <w:jc w:val="both"/>
+        <w:rPr>
+          <w:sz w:val="20"/>
+          <w:szCs w:val="20"/>
+        </w:rPr>
+      </w:pPr>
+      <w:r>
+        <w:rPr>
+          <w:rFonts w:ascii="Times New Roman" w:hAnsi="Times New Roman" w:cs="Times New Roman"/>
+          <w:sz w:val="24"/>
+          <w:szCs w:val="24"/>
+        </w:rPr>
         <w:t>Texto.</w:t>
       </w:r>
     </w:p>
@@ -1180,8 +1354,8 @@
         <w:jc w:val="both"/>
         <w:rPr>
           <w:rFonts w:ascii="Times New Roman" w:hAnsi="Times New Roman" w:cs="Times New Roman"/>
-          <w:sz w:val="28"/>
-          <w:szCs w:val="28"/>
+          <w:sz w:val="24"/>
+          <w:szCs w:val="24"/>
         </w:rPr>
       </w:pPr>
     </w:p>
@@ -1193,14 +1367,18 @@
         </w:numPr>
         <w:spacing w:line="252" w:lineRule="auto"/>
         <w:jc w:val="both"/>
-      </w:pPr>
-      <w:r>
-        <w:rPr>
-          <w:rFonts w:ascii="Times New Roman" w:hAnsi="Times New Roman" w:cs="Times New Roman"/>
-          <w:b/>
-          <w:bCs/>
-          <w:sz w:val="32"/>
-          <w:szCs w:val="32"/>
+        <w:rPr>
+          <w:sz w:val="20"/>
+          <w:szCs w:val="20"/>
+        </w:rPr>
+      </w:pPr>
+      <w:r>
+        <w:rPr>
+          <w:rFonts w:ascii="Times New Roman" w:hAnsi="Times New Roman" w:cs="Times New Roman"/>
+          <w:b/>
+          <w:bCs/>
+          <w:sz w:val="28"/>
+          <w:szCs w:val="28"/>
         </w:rPr>
         <w:t>Dificuldade:</w:t>
       </w:r>
@@ -1214,15 +1392,15 @@
         <w:jc w:val="both"/>
         <w:rPr>
           <w:rFonts w:ascii="Times New Roman" w:hAnsi="Times New Roman" w:cs="Times New Roman"/>
-          <w:sz w:val="28"/>
-          <w:szCs w:val="28"/>
-        </w:rPr>
-      </w:pPr>
-      <w:r>
-        <w:rPr>
-          <w:rFonts w:ascii="Times New Roman" w:hAnsi="Times New Roman" w:cs="Times New Roman"/>
-          <w:sz w:val="28"/>
-          <w:szCs w:val="28"/>
+          <w:sz w:val="24"/>
+          <w:szCs w:val="24"/>
+        </w:rPr>
+      </w:pPr>
+      <w:r>
+        <w:rPr>
+          <w:rFonts w:ascii="Times New Roman" w:hAnsi="Times New Roman" w:cs="Times New Roman"/>
+          <w:sz w:val="24"/>
+          <w:szCs w:val="24"/>
         </w:rPr>
         <w:t>Texto.</w:t>
       </w:r>
@@ -1232,15 +1410,15 @@
         <w:suppressAutoHyphens w:val="0"/>
         <w:rPr>
           <w:rFonts w:ascii="Times New Roman" w:hAnsi="Times New Roman" w:cs="Times New Roman"/>
-          <w:sz w:val="28"/>
-          <w:szCs w:val="28"/>
-        </w:rPr>
-      </w:pPr>
-      <w:r>
-        <w:rPr>
-          <w:rFonts w:ascii="Times New Roman" w:hAnsi="Times New Roman" w:cs="Times New Roman"/>
-          <w:sz w:val="28"/>
-          <w:szCs w:val="28"/>
+          <w:sz w:val="24"/>
+          <w:szCs w:val="24"/>
+        </w:rPr>
+      </w:pPr>
+      <w:r>
+        <w:rPr>
+          <w:rFonts w:ascii="Times New Roman" w:hAnsi="Times New Roman" w:cs="Times New Roman"/>
+          <w:sz w:val="24"/>
+          <w:szCs w:val="24"/>
         </w:rPr>
         <w:br w:type="page"/>
       </w:r>
@@ -1252,8 +1430,8 @@
           <w:rFonts w:ascii="Times New Roman" w:hAnsi="Times New Roman" w:cs="Times New Roman"/>
           <w:b/>
           <w:bCs/>
-          <w:sz w:val="40"/>
-          <w:szCs w:val="40"/>
+          <w:sz w:val="36"/>
+          <w:szCs w:val="36"/>
           <w:u w:val="single"/>
         </w:rPr>
       </w:pPr>
@@ -1262,8 +1440,8 @@
           <w:rFonts w:ascii="Times New Roman" w:hAnsi="Times New Roman" w:cs="Times New Roman"/>
           <w:b/>
           <w:bCs/>
-          <w:sz w:val="40"/>
-          <w:szCs w:val="40"/>
+          <w:sz w:val="36"/>
+          <w:szCs w:val="36"/>
         </w:rPr>
         <w:lastRenderedPageBreak/>
         <w:t>Conhecimento</w:t>
@@ -1279,18 +1457,18 @@
         <w:jc w:val="both"/>
         <w:rPr>
           <w:rFonts w:ascii="Times New Roman" w:hAnsi="Times New Roman" w:cs="Times New Roman"/>
+          <w:sz w:val="24"/>
+          <w:szCs w:val="24"/>
+        </w:rPr>
+      </w:pPr>
+      <w:r>
+        <w:rPr>
+          <w:rFonts w:ascii="Times New Roman" w:hAnsi="Times New Roman" w:cs="Times New Roman"/>
+          <w:b/>
+          <w:bCs/>
           <w:sz w:val="28"/>
           <w:szCs w:val="28"/>
         </w:rPr>
-      </w:pPr>
-      <w:r>
-        <w:rPr>
-          <w:rFonts w:ascii="Times New Roman" w:hAnsi="Times New Roman" w:cs="Times New Roman"/>
-          <w:b/>
-          <w:bCs/>
-          <w:sz w:val="32"/>
-          <w:szCs w:val="32"/>
-        </w:rPr>
         <w:t>Sobre:</w:t>
       </w:r>
     </w:p>
@@ -1298,12 +1476,16 @@
       <w:pPr>
         <w:ind w:firstLine="567"/>
         <w:jc w:val="both"/>
-      </w:pPr>
-      <w:r>
-        <w:rPr>
-          <w:rFonts w:ascii="Times New Roman" w:hAnsi="Times New Roman" w:cs="Times New Roman"/>
-          <w:sz w:val="28"/>
-          <w:szCs w:val="28"/>
+        <w:rPr>
+          <w:sz w:val="20"/>
+          <w:szCs w:val="20"/>
+        </w:rPr>
+      </w:pPr>
+      <w:r>
+        <w:rPr>
+          <w:rFonts w:ascii="Times New Roman" w:hAnsi="Times New Roman" w:cs="Times New Roman"/>
+          <w:sz w:val="24"/>
+          <w:szCs w:val="24"/>
         </w:rPr>
         <w:t>Texto.</w:t>
       </w:r>
@@ -1314,8 +1496,8 @@
         <w:jc w:val="both"/>
         <w:rPr>
           <w:rFonts w:ascii="Times New Roman" w:hAnsi="Times New Roman" w:cs="Times New Roman"/>
-          <w:sz w:val="28"/>
-          <w:szCs w:val="28"/>
+          <w:sz w:val="24"/>
+          <w:szCs w:val="24"/>
         </w:rPr>
       </w:pPr>
     </w:p>
@@ -1327,22 +1509,10 @@
         </w:numPr>
         <w:spacing w:line="252" w:lineRule="auto"/>
         <w:jc w:val="both"/>
-      </w:pPr>
-      <w:r>
-        <w:rPr>
-          <w:rFonts w:ascii="Times New Roman" w:hAnsi="Times New Roman" w:cs="Times New Roman"/>
-          <w:b/>
-          <w:bCs/>
-          <w:sz w:val="32"/>
-          <w:szCs w:val="32"/>
-        </w:rPr>
-        <w:t>Características:</w:t>
-      </w:r>
-    </w:p>
-    <w:p>
-      <w:pPr>
-        <w:ind w:firstLine="567"/>
-        <w:jc w:val="both"/>
+        <w:rPr>
+          <w:sz w:val="20"/>
+          <w:szCs w:val="20"/>
+        </w:rPr>
       </w:pPr>
       <w:r>
         <w:rPr>
@@ -1352,81 +1522,73 @@
           <w:sz w:val="28"/>
           <w:szCs w:val="28"/>
         </w:rPr>
+        <w:t>Características:</w:t>
+      </w:r>
+    </w:p>
+    <w:p>
+      <w:pPr>
+        <w:ind w:firstLine="567"/>
+        <w:jc w:val="both"/>
+        <w:rPr>
+          <w:sz w:val="20"/>
+          <w:szCs w:val="20"/>
+        </w:rPr>
+      </w:pPr>
+      <w:r>
+        <w:rPr>
+          <w:rFonts w:ascii="Times New Roman" w:hAnsi="Times New Roman" w:cs="Times New Roman"/>
+          <w:b/>
+          <w:bCs/>
+          <w:sz w:val="24"/>
+          <w:szCs w:val="24"/>
+        </w:rPr>
         <w:t>Fortes:</w:t>
       </w:r>
       <w:r>
         <w:rPr>
           <w:rFonts w:ascii="Times New Roman" w:hAnsi="Times New Roman" w:cs="Times New Roman"/>
-          <w:sz w:val="28"/>
-          <w:szCs w:val="28"/>
-        </w:rPr>
-        <w:t xml:space="preserve"> </w:t>
-      </w:r>
-      <w:r>
-        <w:rPr>
-          <w:rFonts w:ascii="Times New Roman" w:hAnsi="Times New Roman" w:cs="Times New Roman"/>
-          <w:sz w:val="28"/>
-          <w:szCs w:val="28"/>
-        </w:rPr>
-        <w:t>característica</w:t>
-      </w:r>
-      <w:r>
-        <w:rPr>
-          <w:rFonts w:ascii="Times New Roman" w:hAnsi="Times New Roman" w:cs="Times New Roman"/>
-          <w:sz w:val="28"/>
-          <w:szCs w:val="28"/>
-        </w:rPr>
-        <w:t>.</w:t>
-      </w:r>
-    </w:p>
-    <w:p>
-      <w:pPr>
-        <w:ind w:firstLine="567"/>
-        <w:jc w:val="both"/>
-      </w:pPr>
-      <w:r>
-        <w:rPr>
-          <w:rFonts w:ascii="Times New Roman" w:hAnsi="Times New Roman" w:cs="Times New Roman"/>
-          <w:b/>
-          <w:bCs/>
-          <w:sz w:val="28"/>
-          <w:szCs w:val="28"/>
+          <w:sz w:val="24"/>
+          <w:szCs w:val="24"/>
+        </w:rPr>
+        <w:t xml:space="preserve"> característica.</w:t>
+      </w:r>
+    </w:p>
+    <w:p>
+      <w:pPr>
+        <w:ind w:firstLine="567"/>
+        <w:jc w:val="both"/>
+        <w:rPr>
+          <w:sz w:val="20"/>
+          <w:szCs w:val="20"/>
+        </w:rPr>
+      </w:pPr>
+      <w:r>
+        <w:rPr>
+          <w:rFonts w:ascii="Times New Roman" w:hAnsi="Times New Roman" w:cs="Times New Roman"/>
+          <w:b/>
+          <w:bCs/>
+          <w:sz w:val="24"/>
+          <w:szCs w:val="24"/>
         </w:rPr>
         <w:t>Fracos:</w:t>
       </w:r>
       <w:r>
         <w:rPr>
           <w:rFonts w:ascii="Times New Roman" w:hAnsi="Times New Roman" w:cs="Times New Roman"/>
-          <w:sz w:val="28"/>
-          <w:szCs w:val="28"/>
-        </w:rPr>
-        <w:t xml:space="preserve"> </w:t>
-      </w:r>
-      <w:r>
-        <w:rPr>
-          <w:rFonts w:ascii="Times New Roman" w:hAnsi="Times New Roman" w:cs="Times New Roman"/>
-          <w:sz w:val="28"/>
-          <w:szCs w:val="28"/>
-        </w:rPr>
-        <w:t>característica</w:t>
-      </w:r>
-      <w:r>
-        <w:rPr>
-          <w:rFonts w:ascii="Times New Roman" w:hAnsi="Times New Roman" w:cs="Times New Roman"/>
-          <w:sz w:val="28"/>
-          <w:szCs w:val="28"/>
-        </w:rPr>
-        <w:t>.</w:t>
-      </w:r>
-    </w:p>
-    <w:p>
-      <w:pPr>
-        <w:ind w:firstLine="567"/>
-        <w:jc w:val="both"/>
-        <w:rPr>
-          <w:rFonts w:ascii="Times New Roman" w:hAnsi="Times New Roman" w:cs="Times New Roman"/>
-          <w:sz w:val="28"/>
-          <w:szCs w:val="28"/>
+          <w:sz w:val="24"/>
+          <w:szCs w:val="24"/>
+        </w:rPr>
+        <w:t xml:space="preserve"> característica.</w:t>
+      </w:r>
+    </w:p>
+    <w:p>
+      <w:pPr>
+        <w:ind w:firstLine="567"/>
+        <w:jc w:val="both"/>
+        <w:rPr>
+          <w:rFonts w:ascii="Times New Roman" w:hAnsi="Times New Roman" w:cs="Times New Roman"/>
+          <w:sz w:val="24"/>
+          <w:szCs w:val="24"/>
         </w:rPr>
       </w:pPr>
     </w:p>
@@ -1438,29 +1600,37 @@
         </w:numPr>
         <w:spacing w:line="252" w:lineRule="auto"/>
         <w:jc w:val="both"/>
-      </w:pPr>
-      <w:r>
-        <w:rPr>
-          <w:rFonts w:ascii="Times New Roman" w:hAnsi="Times New Roman" w:cs="Times New Roman"/>
-          <w:b/>
-          <w:bCs/>
-          <w:sz w:val="32"/>
-          <w:szCs w:val="32"/>
-        </w:rPr>
-        <w:t>Jogabilidade:</w:t>
-      </w:r>
-    </w:p>
-    <w:p>
-      <w:pPr>
-        <w:ind w:firstLine="567"/>
-        <w:jc w:val="both"/>
-      </w:pPr>
-      <w:r>
-        <w:rPr>
-          <w:rFonts w:ascii="Times New Roman" w:hAnsi="Times New Roman" w:cs="Times New Roman"/>
+        <w:rPr>
+          <w:sz w:val="20"/>
+          <w:szCs w:val="20"/>
+        </w:rPr>
+      </w:pPr>
+      <w:r>
+        <w:rPr>
+          <w:rFonts w:ascii="Times New Roman" w:hAnsi="Times New Roman" w:cs="Times New Roman"/>
+          <w:b/>
+          <w:bCs/>
           <w:sz w:val="28"/>
           <w:szCs w:val="28"/>
         </w:rPr>
+        <w:t>Jogabilidade:</w:t>
+      </w:r>
+    </w:p>
+    <w:p>
+      <w:pPr>
+        <w:ind w:firstLine="567"/>
+        <w:jc w:val="both"/>
+        <w:rPr>
+          <w:sz w:val="20"/>
+          <w:szCs w:val="20"/>
+        </w:rPr>
+      </w:pPr>
+      <w:r>
+        <w:rPr>
+          <w:rFonts w:ascii="Times New Roman" w:hAnsi="Times New Roman" w:cs="Times New Roman"/>
+          <w:sz w:val="24"/>
+          <w:szCs w:val="24"/>
+        </w:rPr>
         <w:t>Texto.</w:t>
       </w:r>
     </w:p>
@@ -1470,8 +1640,8 @@
         <w:jc w:val="both"/>
         <w:rPr>
           <w:rFonts w:ascii="Times New Roman" w:hAnsi="Times New Roman" w:cs="Times New Roman"/>
-          <w:sz w:val="28"/>
-          <w:szCs w:val="28"/>
+          <w:sz w:val="24"/>
+          <w:szCs w:val="24"/>
         </w:rPr>
       </w:pPr>
     </w:p>
@@ -1483,14 +1653,18 @@
         </w:numPr>
         <w:spacing w:line="252" w:lineRule="auto"/>
         <w:jc w:val="both"/>
-      </w:pPr>
-      <w:r>
-        <w:rPr>
-          <w:rFonts w:ascii="Times New Roman" w:hAnsi="Times New Roman" w:cs="Times New Roman"/>
-          <w:b/>
-          <w:bCs/>
-          <w:sz w:val="32"/>
-          <w:szCs w:val="32"/>
+        <w:rPr>
+          <w:sz w:val="20"/>
+          <w:szCs w:val="20"/>
+        </w:rPr>
+      </w:pPr>
+      <w:r>
+        <w:rPr>
+          <w:rFonts w:ascii="Times New Roman" w:hAnsi="Times New Roman" w:cs="Times New Roman"/>
+          <w:b/>
+          <w:bCs/>
+          <w:sz w:val="28"/>
+          <w:szCs w:val="28"/>
         </w:rPr>
         <w:t>Dificuldade:</w:t>
       </w:r>
@@ -1504,15 +1678,15 @@
         <w:jc w:val="both"/>
         <w:rPr>
           <w:rFonts w:ascii="Times New Roman" w:hAnsi="Times New Roman" w:cs="Times New Roman"/>
-          <w:sz w:val="28"/>
-          <w:szCs w:val="28"/>
-        </w:rPr>
-      </w:pPr>
-      <w:r>
-        <w:rPr>
-          <w:rFonts w:ascii="Times New Roman" w:hAnsi="Times New Roman" w:cs="Times New Roman"/>
-          <w:sz w:val="28"/>
-          <w:szCs w:val="28"/>
+          <w:sz w:val="24"/>
+          <w:szCs w:val="24"/>
+        </w:rPr>
+      </w:pPr>
+      <w:r>
+        <w:rPr>
+          <w:rFonts w:ascii="Times New Roman" w:hAnsi="Times New Roman" w:cs="Times New Roman"/>
+          <w:sz w:val="24"/>
+          <w:szCs w:val="24"/>
         </w:rPr>
         <w:t>Texto.</w:t>
       </w:r>
@@ -1522,15 +1696,15 @@
         <w:suppressAutoHyphens w:val="0"/>
         <w:rPr>
           <w:rFonts w:ascii="Times New Roman" w:hAnsi="Times New Roman" w:cs="Times New Roman"/>
-          <w:sz w:val="28"/>
-          <w:szCs w:val="28"/>
-        </w:rPr>
-      </w:pPr>
-      <w:r>
-        <w:rPr>
-          <w:rFonts w:ascii="Times New Roman" w:hAnsi="Times New Roman" w:cs="Times New Roman"/>
-          <w:sz w:val="28"/>
-          <w:szCs w:val="28"/>
+          <w:sz w:val="24"/>
+          <w:szCs w:val="24"/>
+        </w:rPr>
+      </w:pPr>
+      <w:r>
+        <w:rPr>
+          <w:rFonts w:ascii="Times New Roman" w:hAnsi="Times New Roman" w:cs="Times New Roman"/>
+          <w:sz w:val="24"/>
+          <w:szCs w:val="24"/>
         </w:rPr>
         <w:br w:type="page"/>
       </w:r>
@@ -1542,8 +1716,8 @@
           <w:rFonts w:ascii="Times New Roman" w:hAnsi="Times New Roman" w:cs="Times New Roman"/>
           <w:b/>
           <w:bCs/>
-          <w:sz w:val="40"/>
-          <w:szCs w:val="40"/>
+          <w:sz w:val="36"/>
+          <w:szCs w:val="36"/>
           <w:u w:val="single"/>
         </w:rPr>
       </w:pPr>
@@ -1552,8 +1726,8 @@
           <w:rFonts w:ascii="Times New Roman" w:hAnsi="Times New Roman" w:cs="Times New Roman"/>
           <w:b/>
           <w:bCs/>
-          <w:sz w:val="40"/>
-          <w:szCs w:val="40"/>
+          <w:sz w:val="36"/>
+          <w:szCs w:val="36"/>
         </w:rPr>
         <w:lastRenderedPageBreak/>
         <w:t>Conhecimento</w:t>
@@ -1569,18 +1743,18 @@
         <w:jc w:val="both"/>
         <w:rPr>
           <w:rFonts w:ascii="Times New Roman" w:hAnsi="Times New Roman" w:cs="Times New Roman"/>
+          <w:sz w:val="24"/>
+          <w:szCs w:val="24"/>
+        </w:rPr>
+      </w:pPr>
+      <w:r>
+        <w:rPr>
+          <w:rFonts w:ascii="Times New Roman" w:hAnsi="Times New Roman" w:cs="Times New Roman"/>
+          <w:b/>
+          <w:bCs/>
           <w:sz w:val="28"/>
           <w:szCs w:val="28"/>
         </w:rPr>
-      </w:pPr>
-      <w:r>
-        <w:rPr>
-          <w:rFonts w:ascii="Times New Roman" w:hAnsi="Times New Roman" w:cs="Times New Roman"/>
-          <w:b/>
-          <w:bCs/>
-          <w:sz w:val="32"/>
-          <w:szCs w:val="32"/>
-        </w:rPr>
         <w:t>Sobre:</w:t>
       </w:r>
     </w:p>
@@ -1588,12 +1762,16 @@
       <w:pPr>
         <w:ind w:firstLine="567"/>
         <w:jc w:val="both"/>
-      </w:pPr>
-      <w:r>
-        <w:rPr>
-          <w:rFonts w:ascii="Times New Roman" w:hAnsi="Times New Roman" w:cs="Times New Roman"/>
-          <w:sz w:val="28"/>
-          <w:szCs w:val="28"/>
+        <w:rPr>
+          <w:sz w:val="20"/>
+          <w:szCs w:val="20"/>
+        </w:rPr>
+      </w:pPr>
+      <w:r>
+        <w:rPr>
+          <w:rFonts w:ascii="Times New Roman" w:hAnsi="Times New Roman" w:cs="Times New Roman"/>
+          <w:sz w:val="24"/>
+          <w:szCs w:val="24"/>
         </w:rPr>
         <w:t>Texto.</w:t>
       </w:r>
@@ -1604,8 +1782,8 @@
         <w:jc w:val="both"/>
         <w:rPr>
           <w:rFonts w:ascii="Times New Roman" w:hAnsi="Times New Roman" w:cs="Times New Roman"/>
-          <w:sz w:val="28"/>
-          <w:szCs w:val="28"/>
+          <w:sz w:val="24"/>
+          <w:szCs w:val="24"/>
         </w:rPr>
       </w:pPr>
     </w:p>
@@ -1617,22 +1795,10 @@
         </w:numPr>
         <w:spacing w:line="252" w:lineRule="auto"/>
         <w:jc w:val="both"/>
-      </w:pPr>
-      <w:r>
-        <w:rPr>
-          <w:rFonts w:ascii="Times New Roman" w:hAnsi="Times New Roman" w:cs="Times New Roman"/>
-          <w:b/>
-          <w:bCs/>
-          <w:sz w:val="32"/>
-          <w:szCs w:val="32"/>
-        </w:rPr>
-        <w:t>Características:</w:t>
-      </w:r>
-    </w:p>
-    <w:p>
-      <w:pPr>
-        <w:ind w:firstLine="567"/>
-        <w:jc w:val="both"/>
+        <w:rPr>
+          <w:sz w:val="20"/>
+          <w:szCs w:val="20"/>
+        </w:rPr>
       </w:pPr>
       <w:r>
         <w:rPr>
@@ -1642,81 +1808,73 @@
           <w:sz w:val="28"/>
           <w:szCs w:val="28"/>
         </w:rPr>
+        <w:t>Características:</w:t>
+      </w:r>
+    </w:p>
+    <w:p>
+      <w:pPr>
+        <w:ind w:firstLine="567"/>
+        <w:jc w:val="both"/>
+        <w:rPr>
+          <w:sz w:val="20"/>
+          <w:szCs w:val="20"/>
+        </w:rPr>
+      </w:pPr>
+      <w:r>
+        <w:rPr>
+          <w:rFonts w:ascii="Times New Roman" w:hAnsi="Times New Roman" w:cs="Times New Roman"/>
+          <w:b/>
+          <w:bCs/>
+          <w:sz w:val="24"/>
+          <w:szCs w:val="24"/>
+        </w:rPr>
         <w:t>Fortes:</w:t>
       </w:r>
       <w:r>
         <w:rPr>
           <w:rFonts w:ascii="Times New Roman" w:hAnsi="Times New Roman" w:cs="Times New Roman"/>
-          <w:sz w:val="28"/>
-          <w:szCs w:val="28"/>
-        </w:rPr>
-        <w:t xml:space="preserve"> </w:t>
-      </w:r>
-      <w:r>
-        <w:rPr>
-          <w:rFonts w:ascii="Times New Roman" w:hAnsi="Times New Roman" w:cs="Times New Roman"/>
-          <w:sz w:val="28"/>
-          <w:szCs w:val="28"/>
-        </w:rPr>
-        <w:t>característica</w:t>
-      </w:r>
-      <w:r>
-        <w:rPr>
-          <w:rFonts w:ascii="Times New Roman" w:hAnsi="Times New Roman" w:cs="Times New Roman"/>
-          <w:sz w:val="28"/>
-          <w:szCs w:val="28"/>
-        </w:rPr>
-        <w:t>.</w:t>
-      </w:r>
-    </w:p>
-    <w:p>
-      <w:pPr>
-        <w:ind w:firstLine="567"/>
-        <w:jc w:val="both"/>
-      </w:pPr>
-      <w:r>
-        <w:rPr>
-          <w:rFonts w:ascii="Times New Roman" w:hAnsi="Times New Roman" w:cs="Times New Roman"/>
-          <w:b/>
-          <w:bCs/>
-          <w:sz w:val="28"/>
-          <w:szCs w:val="28"/>
+          <w:sz w:val="24"/>
+          <w:szCs w:val="24"/>
+        </w:rPr>
+        <w:t xml:space="preserve"> característica.</w:t>
+      </w:r>
+    </w:p>
+    <w:p>
+      <w:pPr>
+        <w:ind w:firstLine="567"/>
+        <w:jc w:val="both"/>
+        <w:rPr>
+          <w:sz w:val="20"/>
+          <w:szCs w:val="20"/>
+        </w:rPr>
+      </w:pPr>
+      <w:r>
+        <w:rPr>
+          <w:rFonts w:ascii="Times New Roman" w:hAnsi="Times New Roman" w:cs="Times New Roman"/>
+          <w:b/>
+          <w:bCs/>
+          <w:sz w:val="24"/>
+          <w:szCs w:val="24"/>
         </w:rPr>
         <w:t>Fracos:</w:t>
       </w:r>
       <w:r>
         <w:rPr>
           <w:rFonts w:ascii="Times New Roman" w:hAnsi="Times New Roman" w:cs="Times New Roman"/>
-          <w:sz w:val="28"/>
-          <w:szCs w:val="28"/>
-        </w:rPr>
-        <w:t xml:space="preserve"> </w:t>
-      </w:r>
-      <w:r>
-        <w:rPr>
-          <w:rFonts w:ascii="Times New Roman" w:hAnsi="Times New Roman" w:cs="Times New Roman"/>
-          <w:sz w:val="28"/>
-          <w:szCs w:val="28"/>
-        </w:rPr>
-        <w:t>característica</w:t>
-      </w:r>
-      <w:r>
-        <w:rPr>
-          <w:rFonts w:ascii="Times New Roman" w:hAnsi="Times New Roman" w:cs="Times New Roman"/>
-          <w:sz w:val="28"/>
-          <w:szCs w:val="28"/>
-        </w:rPr>
-        <w:t>.</w:t>
-      </w:r>
-    </w:p>
-    <w:p>
-      <w:pPr>
-        <w:ind w:firstLine="567"/>
-        <w:jc w:val="both"/>
-        <w:rPr>
-          <w:rFonts w:ascii="Times New Roman" w:hAnsi="Times New Roman" w:cs="Times New Roman"/>
-          <w:sz w:val="28"/>
-          <w:szCs w:val="28"/>
+          <w:sz w:val="24"/>
+          <w:szCs w:val="24"/>
+        </w:rPr>
+        <w:t xml:space="preserve"> característica.</w:t>
+      </w:r>
+    </w:p>
+    <w:p>
+      <w:pPr>
+        <w:ind w:firstLine="567"/>
+        <w:jc w:val="both"/>
+        <w:rPr>
+          <w:rFonts w:ascii="Times New Roman" w:hAnsi="Times New Roman" w:cs="Times New Roman"/>
+          <w:sz w:val="24"/>
+          <w:szCs w:val="24"/>
         </w:rPr>
       </w:pPr>
     </w:p>
@@ -1728,29 +1886,37 @@
         </w:numPr>
         <w:spacing w:line="252" w:lineRule="auto"/>
         <w:jc w:val="both"/>
-      </w:pPr>
-      <w:r>
-        <w:rPr>
-          <w:rFonts w:ascii="Times New Roman" w:hAnsi="Times New Roman" w:cs="Times New Roman"/>
-          <w:b/>
-          <w:bCs/>
-          <w:sz w:val="32"/>
-          <w:szCs w:val="32"/>
-        </w:rPr>
-        <w:t>Jogabilidade:</w:t>
-      </w:r>
-    </w:p>
-    <w:p>
-      <w:pPr>
-        <w:ind w:firstLine="567"/>
-        <w:jc w:val="both"/>
-      </w:pPr>
-      <w:r>
-        <w:rPr>
-          <w:rFonts w:ascii="Times New Roman" w:hAnsi="Times New Roman" w:cs="Times New Roman"/>
+        <w:rPr>
+          <w:sz w:val="20"/>
+          <w:szCs w:val="20"/>
+        </w:rPr>
+      </w:pPr>
+      <w:r>
+        <w:rPr>
+          <w:rFonts w:ascii="Times New Roman" w:hAnsi="Times New Roman" w:cs="Times New Roman"/>
+          <w:b/>
+          <w:bCs/>
           <w:sz w:val="28"/>
           <w:szCs w:val="28"/>
         </w:rPr>
+        <w:t>Jogabilidade:</w:t>
+      </w:r>
+    </w:p>
+    <w:p>
+      <w:pPr>
+        <w:ind w:firstLine="567"/>
+        <w:jc w:val="both"/>
+        <w:rPr>
+          <w:sz w:val="20"/>
+          <w:szCs w:val="20"/>
+        </w:rPr>
+      </w:pPr>
+      <w:r>
+        <w:rPr>
+          <w:rFonts w:ascii="Times New Roman" w:hAnsi="Times New Roman" w:cs="Times New Roman"/>
+          <w:sz w:val="24"/>
+          <w:szCs w:val="24"/>
+        </w:rPr>
         <w:t>Texto.</w:t>
       </w:r>
     </w:p>
@@ -1760,8 +1926,8 @@
         <w:jc w:val="both"/>
         <w:rPr>
           <w:rFonts w:ascii="Times New Roman" w:hAnsi="Times New Roman" w:cs="Times New Roman"/>
-          <w:sz w:val="28"/>
-          <w:szCs w:val="28"/>
+          <w:sz w:val="24"/>
+          <w:szCs w:val="24"/>
         </w:rPr>
       </w:pPr>
     </w:p>
@@ -1773,14 +1939,18 @@
         </w:numPr>
         <w:spacing w:line="252" w:lineRule="auto"/>
         <w:jc w:val="both"/>
-      </w:pPr>
-      <w:r>
-        <w:rPr>
-          <w:rFonts w:ascii="Times New Roman" w:hAnsi="Times New Roman" w:cs="Times New Roman"/>
-          <w:b/>
-          <w:bCs/>
-          <w:sz w:val="32"/>
-          <w:szCs w:val="32"/>
+        <w:rPr>
+          <w:sz w:val="20"/>
+          <w:szCs w:val="20"/>
+        </w:rPr>
+      </w:pPr>
+      <w:r>
+        <w:rPr>
+          <w:rFonts w:ascii="Times New Roman" w:hAnsi="Times New Roman" w:cs="Times New Roman"/>
+          <w:b/>
+          <w:bCs/>
+          <w:sz w:val="28"/>
+          <w:szCs w:val="28"/>
         </w:rPr>
         <w:t>Dificuldade:</w:t>
       </w:r>
@@ -1794,15 +1964,15 @@
         <w:jc w:val="both"/>
         <w:rPr>
           <w:rFonts w:ascii="Times New Roman" w:hAnsi="Times New Roman" w:cs="Times New Roman"/>
-          <w:sz w:val="28"/>
-          <w:szCs w:val="28"/>
-        </w:rPr>
-      </w:pPr>
-      <w:r>
-        <w:rPr>
-          <w:rFonts w:ascii="Times New Roman" w:hAnsi="Times New Roman" w:cs="Times New Roman"/>
-          <w:sz w:val="28"/>
-          <w:szCs w:val="28"/>
+          <w:sz w:val="24"/>
+          <w:szCs w:val="24"/>
+        </w:rPr>
+      </w:pPr>
+      <w:r>
+        <w:rPr>
+          <w:rFonts w:ascii="Times New Roman" w:hAnsi="Times New Roman" w:cs="Times New Roman"/>
+          <w:sz w:val="24"/>
+          <w:szCs w:val="24"/>
         </w:rPr>
         <w:t>Texto.</w:t>
       </w:r>
@@ -1812,15 +1982,15 @@
         <w:suppressAutoHyphens w:val="0"/>
         <w:rPr>
           <w:rFonts w:ascii="Times New Roman" w:hAnsi="Times New Roman" w:cs="Times New Roman"/>
-          <w:sz w:val="28"/>
-          <w:szCs w:val="28"/>
-        </w:rPr>
-      </w:pPr>
-      <w:r>
-        <w:rPr>
-          <w:rFonts w:ascii="Times New Roman" w:hAnsi="Times New Roman" w:cs="Times New Roman"/>
-          <w:sz w:val="28"/>
-          <w:szCs w:val="28"/>
+          <w:sz w:val="24"/>
+          <w:szCs w:val="24"/>
+        </w:rPr>
+      </w:pPr>
+      <w:r>
+        <w:rPr>
+          <w:rFonts w:ascii="Times New Roman" w:hAnsi="Times New Roman" w:cs="Times New Roman"/>
+          <w:sz w:val="24"/>
+          <w:szCs w:val="24"/>
         </w:rPr>
         <w:br w:type="page"/>
       </w:r>
@@ -1832,8 +2002,8 @@
           <w:rFonts w:ascii="Times New Roman" w:hAnsi="Times New Roman" w:cs="Times New Roman"/>
           <w:b/>
           <w:bCs/>
-          <w:sz w:val="40"/>
-          <w:szCs w:val="40"/>
+          <w:sz w:val="36"/>
+          <w:szCs w:val="36"/>
           <w:u w:val="single"/>
         </w:rPr>
       </w:pPr>
@@ -1842,8 +2012,8 @@
           <w:rFonts w:ascii="Times New Roman" w:hAnsi="Times New Roman" w:cs="Times New Roman"/>
           <w:b/>
           <w:bCs/>
-          <w:sz w:val="40"/>
-          <w:szCs w:val="40"/>
+          <w:sz w:val="36"/>
+          <w:szCs w:val="36"/>
         </w:rPr>
         <w:lastRenderedPageBreak/>
         <w:t>Conhecimento</w:t>
@@ -1859,18 +2029,18 @@
         <w:jc w:val="both"/>
         <w:rPr>
           <w:rFonts w:ascii="Times New Roman" w:hAnsi="Times New Roman" w:cs="Times New Roman"/>
+          <w:sz w:val="24"/>
+          <w:szCs w:val="24"/>
+        </w:rPr>
+      </w:pPr>
+      <w:r>
+        <w:rPr>
+          <w:rFonts w:ascii="Times New Roman" w:hAnsi="Times New Roman" w:cs="Times New Roman"/>
+          <w:b/>
+          <w:bCs/>
           <w:sz w:val="28"/>
           <w:szCs w:val="28"/>
         </w:rPr>
-      </w:pPr>
-      <w:r>
-        <w:rPr>
-          <w:rFonts w:ascii="Times New Roman" w:hAnsi="Times New Roman" w:cs="Times New Roman"/>
-          <w:b/>
-          <w:bCs/>
-          <w:sz w:val="32"/>
-          <w:szCs w:val="32"/>
-        </w:rPr>
         <w:t>Sobre:</w:t>
       </w:r>
     </w:p>
@@ -1878,12 +2048,16 @@
       <w:pPr>
         <w:ind w:firstLine="567"/>
         <w:jc w:val="both"/>
-      </w:pPr>
-      <w:r>
-        <w:rPr>
-          <w:rFonts w:ascii="Times New Roman" w:hAnsi="Times New Roman" w:cs="Times New Roman"/>
-          <w:sz w:val="28"/>
-          <w:szCs w:val="28"/>
+        <w:rPr>
+          <w:sz w:val="20"/>
+          <w:szCs w:val="20"/>
+        </w:rPr>
+      </w:pPr>
+      <w:r>
+        <w:rPr>
+          <w:rFonts w:ascii="Times New Roman" w:hAnsi="Times New Roman" w:cs="Times New Roman"/>
+          <w:sz w:val="24"/>
+          <w:szCs w:val="24"/>
         </w:rPr>
         <w:t>Texto.</w:t>
       </w:r>
@@ -1894,8 +2068,8 @@
         <w:jc w:val="both"/>
         <w:rPr>
           <w:rFonts w:ascii="Times New Roman" w:hAnsi="Times New Roman" w:cs="Times New Roman"/>
-          <w:sz w:val="28"/>
-          <w:szCs w:val="28"/>
+          <w:sz w:val="24"/>
+          <w:szCs w:val="24"/>
         </w:rPr>
       </w:pPr>
     </w:p>
@@ -1907,22 +2081,10 @@
         </w:numPr>
         <w:spacing w:line="252" w:lineRule="auto"/>
         <w:jc w:val="both"/>
-      </w:pPr>
-      <w:r>
-        <w:rPr>
-          <w:rFonts w:ascii="Times New Roman" w:hAnsi="Times New Roman" w:cs="Times New Roman"/>
-          <w:b/>
-          <w:bCs/>
-          <w:sz w:val="32"/>
-          <w:szCs w:val="32"/>
-        </w:rPr>
-        <w:t>Características:</w:t>
-      </w:r>
-    </w:p>
-    <w:p>
-      <w:pPr>
-        <w:ind w:firstLine="567"/>
-        <w:jc w:val="both"/>
+        <w:rPr>
+          <w:sz w:val="20"/>
+          <w:szCs w:val="20"/>
+        </w:rPr>
       </w:pPr>
       <w:r>
         <w:rPr>
@@ -1932,81 +2094,73 @@
           <w:sz w:val="28"/>
           <w:szCs w:val="28"/>
         </w:rPr>
+        <w:t>Características:</w:t>
+      </w:r>
+    </w:p>
+    <w:p>
+      <w:pPr>
+        <w:ind w:firstLine="567"/>
+        <w:jc w:val="both"/>
+        <w:rPr>
+          <w:sz w:val="20"/>
+          <w:szCs w:val="20"/>
+        </w:rPr>
+      </w:pPr>
+      <w:r>
+        <w:rPr>
+          <w:rFonts w:ascii="Times New Roman" w:hAnsi="Times New Roman" w:cs="Times New Roman"/>
+          <w:b/>
+          <w:bCs/>
+          <w:sz w:val="24"/>
+          <w:szCs w:val="24"/>
+        </w:rPr>
         <w:t>Fortes:</w:t>
       </w:r>
       <w:r>
         <w:rPr>
           <w:rFonts w:ascii="Times New Roman" w:hAnsi="Times New Roman" w:cs="Times New Roman"/>
-          <w:sz w:val="28"/>
-          <w:szCs w:val="28"/>
-        </w:rPr>
-        <w:t xml:space="preserve"> </w:t>
-      </w:r>
-      <w:r>
-        <w:rPr>
-          <w:rFonts w:ascii="Times New Roman" w:hAnsi="Times New Roman" w:cs="Times New Roman"/>
-          <w:sz w:val="28"/>
-          <w:szCs w:val="28"/>
-        </w:rPr>
-        <w:t>característica</w:t>
-      </w:r>
-      <w:r>
-        <w:rPr>
-          <w:rFonts w:ascii="Times New Roman" w:hAnsi="Times New Roman" w:cs="Times New Roman"/>
-          <w:sz w:val="28"/>
-          <w:szCs w:val="28"/>
-        </w:rPr>
-        <w:t>.</w:t>
-      </w:r>
-    </w:p>
-    <w:p>
-      <w:pPr>
-        <w:ind w:firstLine="567"/>
-        <w:jc w:val="both"/>
-      </w:pPr>
-      <w:r>
-        <w:rPr>
-          <w:rFonts w:ascii="Times New Roman" w:hAnsi="Times New Roman" w:cs="Times New Roman"/>
-          <w:b/>
-          <w:bCs/>
-          <w:sz w:val="28"/>
-          <w:szCs w:val="28"/>
+          <w:sz w:val="24"/>
+          <w:szCs w:val="24"/>
+        </w:rPr>
+        <w:t xml:space="preserve"> característica.</w:t>
+      </w:r>
+    </w:p>
+    <w:p>
+      <w:pPr>
+        <w:ind w:firstLine="567"/>
+        <w:jc w:val="both"/>
+        <w:rPr>
+          <w:sz w:val="20"/>
+          <w:szCs w:val="20"/>
+        </w:rPr>
+      </w:pPr>
+      <w:r>
+        <w:rPr>
+          <w:rFonts w:ascii="Times New Roman" w:hAnsi="Times New Roman" w:cs="Times New Roman"/>
+          <w:b/>
+          <w:bCs/>
+          <w:sz w:val="24"/>
+          <w:szCs w:val="24"/>
         </w:rPr>
         <w:t>Fracos:</w:t>
       </w:r>
       <w:r>
         <w:rPr>
           <w:rFonts w:ascii="Times New Roman" w:hAnsi="Times New Roman" w:cs="Times New Roman"/>
-          <w:sz w:val="28"/>
-          <w:szCs w:val="28"/>
-        </w:rPr>
-        <w:t xml:space="preserve"> </w:t>
-      </w:r>
-      <w:r>
-        <w:rPr>
-          <w:rFonts w:ascii="Times New Roman" w:hAnsi="Times New Roman" w:cs="Times New Roman"/>
-          <w:sz w:val="28"/>
-          <w:szCs w:val="28"/>
-        </w:rPr>
-        <w:t>característica</w:t>
-      </w:r>
-      <w:r>
-        <w:rPr>
-          <w:rFonts w:ascii="Times New Roman" w:hAnsi="Times New Roman" w:cs="Times New Roman"/>
-          <w:sz w:val="28"/>
-          <w:szCs w:val="28"/>
-        </w:rPr>
-        <w:t>.</w:t>
-      </w:r>
-    </w:p>
-    <w:p>
-      <w:pPr>
-        <w:ind w:firstLine="567"/>
-        <w:jc w:val="both"/>
-        <w:rPr>
-          <w:rFonts w:ascii="Times New Roman" w:hAnsi="Times New Roman" w:cs="Times New Roman"/>
-          <w:sz w:val="28"/>
-          <w:szCs w:val="28"/>
+          <w:sz w:val="24"/>
+          <w:szCs w:val="24"/>
+        </w:rPr>
+        <w:t xml:space="preserve"> característica.</w:t>
+      </w:r>
+    </w:p>
+    <w:p>
+      <w:pPr>
+        <w:ind w:firstLine="567"/>
+        <w:jc w:val="both"/>
+        <w:rPr>
+          <w:rFonts w:ascii="Times New Roman" w:hAnsi="Times New Roman" w:cs="Times New Roman"/>
+          <w:sz w:val="24"/>
+          <w:szCs w:val="24"/>
         </w:rPr>
       </w:pPr>
     </w:p>
@@ -2018,29 +2172,37 @@
         </w:numPr>
         <w:spacing w:line="252" w:lineRule="auto"/>
         <w:jc w:val="both"/>
-      </w:pPr>
-      <w:r>
-        <w:rPr>
-          <w:rFonts w:ascii="Times New Roman" w:hAnsi="Times New Roman" w:cs="Times New Roman"/>
-          <w:b/>
-          <w:bCs/>
-          <w:sz w:val="32"/>
-          <w:szCs w:val="32"/>
-        </w:rPr>
-        <w:t>Jogabilidade:</w:t>
-      </w:r>
-    </w:p>
-    <w:p>
-      <w:pPr>
-        <w:ind w:firstLine="567"/>
-        <w:jc w:val="both"/>
-      </w:pPr>
-      <w:r>
-        <w:rPr>
-          <w:rFonts w:ascii="Times New Roman" w:hAnsi="Times New Roman" w:cs="Times New Roman"/>
+        <w:rPr>
+          <w:sz w:val="20"/>
+          <w:szCs w:val="20"/>
+        </w:rPr>
+      </w:pPr>
+      <w:r>
+        <w:rPr>
+          <w:rFonts w:ascii="Times New Roman" w:hAnsi="Times New Roman" w:cs="Times New Roman"/>
+          <w:b/>
+          <w:bCs/>
           <w:sz w:val="28"/>
           <w:szCs w:val="28"/>
         </w:rPr>
+        <w:t>Jogabilidade:</w:t>
+      </w:r>
+    </w:p>
+    <w:p>
+      <w:pPr>
+        <w:ind w:firstLine="567"/>
+        <w:jc w:val="both"/>
+        <w:rPr>
+          <w:sz w:val="20"/>
+          <w:szCs w:val="20"/>
+        </w:rPr>
+      </w:pPr>
+      <w:r>
+        <w:rPr>
+          <w:rFonts w:ascii="Times New Roman" w:hAnsi="Times New Roman" w:cs="Times New Roman"/>
+          <w:sz w:val="24"/>
+          <w:szCs w:val="24"/>
+        </w:rPr>
         <w:t>Texto.</w:t>
       </w:r>
     </w:p>
@@ -2050,8 +2212,8 @@
         <w:jc w:val="both"/>
         <w:rPr>
           <w:rFonts w:ascii="Times New Roman" w:hAnsi="Times New Roman" w:cs="Times New Roman"/>
-          <w:sz w:val="28"/>
-          <w:szCs w:val="28"/>
+          <w:sz w:val="24"/>
+          <w:szCs w:val="24"/>
         </w:rPr>
       </w:pPr>
     </w:p>
@@ -2063,14 +2225,18 @@
         </w:numPr>
         <w:spacing w:line="252" w:lineRule="auto"/>
         <w:jc w:val="both"/>
-      </w:pPr>
-      <w:r>
-        <w:rPr>
-          <w:rFonts w:ascii="Times New Roman" w:hAnsi="Times New Roman" w:cs="Times New Roman"/>
-          <w:b/>
-          <w:bCs/>
-          <w:sz w:val="32"/>
-          <w:szCs w:val="32"/>
+        <w:rPr>
+          <w:sz w:val="20"/>
+          <w:szCs w:val="20"/>
+        </w:rPr>
+      </w:pPr>
+      <w:r>
+        <w:rPr>
+          <w:rFonts w:ascii="Times New Roman" w:hAnsi="Times New Roman" w:cs="Times New Roman"/>
+          <w:b/>
+          <w:bCs/>
+          <w:sz w:val="28"/>
+          <w:szCs w:val="28"/>
         </w:rPr>
         <w:t>Dificuldade:</w:t>
       </w:r>
@@ -2084,15 +2250,15 @@
         <w:jc w:val="both"/>
         <w:rPr>
           <w:rFonts w:ascii="Times New Roman" w:hAnsi="Times New Roman" w:cs="Times New Roman"/>
-          <w:sz w:val="28"/>
-          <w:szCs w:val="28"/>
-        </w:rPr>
-      </w:pPr>
-      <w:r>
-        <w:rPr>
-          <w:rFonts w:ascii="Times New Roman" w:hAnsi="Times New Roman" w:cs="Times New Roman"/>
-          <w:sz w:val="28"/>
-          <w:szCs w:val="28"/>
+          <w:sz w:val="24"/>
+          <w:szCs w:val="24"/>
+        </w:rPr>
+      </w:pPr>
+      <w:r>
+        <w:rPr>
+          <w:rFonts w:ascii="Times New Roman" w:hAnsi="Times New Roman" w:cs="Times New Roman"/>
+          <w:sz w:val="24"/>
+          <w:szCs w:val="24"/>
         </w:rPr>
         <w:t>Texto.</w:t>
       </w:r>
@@ -2102,15 +2268,15 @@
         <w:suppressAutoHyphens w:val="0"/>
         <w:rPr>
           <w:rFonts w:ascii="Times New Roman" w:hAnsi="Times New Roman" w:cs="Times New Roman"/>
-          <w:sz w:val="28"/>
-          <w:szCs w:val="28"/>
-        </w:rPr>
-      </w:pPr>
-      <w:r>
-        <w:rPr>
-          <w:rFonts w:ascii="Times New Roman" w:hAnsi="Times New Roman" w:cs="Times New Roman"/>
-          <w:sz w:val="28"/>
-          <w:szCs w:val="28"/>
+          <w:sz w:val="24"/>
+          <w:szCs w:val="24"/>
+        </w:rPr>
+      </w:pPr>
+      <w:r>
+        <w:rPr>
+          <w:rFonts w:ascii="Times New Roman" w:hAnsi="Times New Roman" w:cs="Times New Roman"/>
+          <w:sz w:val="24"/>
+          <w:szCs w:val="24"/>
         </w:rPr>
         <w:br w:type="page"/>
       </w:r>
@@ -2122,8 +2288,8 @@
           <w:rFonts w:ascii="Times New Roman" w:hAnsi="Times New Roman" w:cs="Times New Roman"/>
           <w:b/>
           <w:bCs/>
-          <w:sz w:val="40"/>
-          <w:szCs w:val="40"/>
+          <w:sz w:val="36"/>
+          <w:szCs w:val="36"/>
           <w:u w:val="single"/>
         </w:rPr>
       </w:pPr>
@@ -2132,8 +2298,8 @@
           <w:rFonts w:ascii="Times New Roman" w:hAnsi="Times New Roman" w:cs="Times New Roman"/>
           <w:b/>
           <w:bCs/>
-          <w:sz w:val="40"/>
-          <w:szCs w:val="40"/>
+          <w:sz w:val="36"/>
+          <w:szCs w:val="36"/>
         </w:rPr>
         <w:lastRenderedPageBreak/>
         <w:t>Conhecimento</w:t>
@@ -2149,18 +2315,18 @@
         <w:jc w:val="both"/>
         <w:rPr>
           <w:rFonts w:ascii="Times New Roman" w:hAnsi="Times New Roman" w:cs="Times New Roman"/>
+          <w:sz w:val="24"/>
+          <w:szCs w:val="24"/>
+        </w:rPr>
+      </w:pPr>
+      <w:r>
+        <w:rPr>
+          <w:rFonts w:ascii="Times New Roman" w:hAnsi="Times New Roman" w:cs="Times New Roman"/>
+          <w:b/>
+          <w:bCs/>
           <w:sz w:val="28"/>
           <w:szCs w:val="28"/>
         </w:rPr>
-      </w:pPr>
-      <w:r>
-        <w:rPr>
-          <w:rFonts w:ascii="Times New Roman" w:hAnsi="Times New Roman" w:cs="Times New Roman"/>
-          <w:b/>
-          <w:bCs/>
-          <w:sz w:val="32"/>
-          <w:szCs w:val="32"/>
-        </w:rPr>
         <w:t>Sobre:</w:t>
       </w:r>
     </w:p>
@@ -2168,12 +2334,16 @@
       <w:pPr>
         <w:ind w:firstLine="567"/>
         <w:jc w:val="both"/>
-      </w:pPr>
-      <w:r>
-        <w:rPr>
-          <w:rFonts w:ascii="Times New Roman" w:hAnsi="Times New Roman" w:cs="Times New Roman"/>
-          <w:sz w:val="28"/>
-          <w:szCs w:val="28"/>
+        <w:rPr>
+          <w:sz w:val="20"/>
+          <w:szCs w:val="20"/>
+        </w:rPr>
+      </w:pPr>
+      <w:r>
+        <w:rPr>
+          <w:rFonts w:ascii="Times New Roman" w:hAnsi="Times New Roman" w:cs="Times New Roman"/>
+          <w:sz w:val="24"/>
+          <w:szCs w:val="24"/>
         </w:rPr>
         <w:t>Texto.</w:t>
       </w:r>
@@ -2184,8 +2354,8 @@
         <w:jc w:val="both"/>
         <w:rPr>
           <w:rFonts w:ascii="Times New Roman" w:hAnsi="Times New Roman" w:cs="Times New Roman"/>
-          <w:sz w:val="28"/>
-          <w:szCs w:val="28"/>
+          <w:sz w:val="24"/>
+          <w:szCs w:val="24"/>
         </w:rPr>
       </w:pPr>
     </w:p>
@@ -2197,22 +2367,10 @@
         </w:numPr>
         <w:spacing w:line="252" w:lineRule="auto"/>
         <w:jc w:val="both"/>
-      </w:pPr>
-      <w:r>
-        <w:rPr>
-          <w:rFonts w:ascii="Times New Roman" w:hAnsi="Times New Roman" w:cs="Times New Roman"/>
-          <w:b/>
-          <w:bCs/>
-          <w:sz w:val="32"/>
-          <w:szCs w:val="32"/>
-        </w:rPr>
-        <w:t>Características:</w:t>
-      </w:r>
-    </w:p>
-    <w:p>
-      <w:pPr>
-        <w:ind w:firstLine="567"/>
-        <w:jc w:val="both"/>
+        <w:rPr>
+          <w:sz w:val="20"/>
+          <w:szCs w:val="20"/>
+        </w:rPr>
       </w:pPr>
       <w:r>
         <w:rPr>
@@ -2222,81 +2380,73 @@
           <w:sz w:val="28"/>
           <w:szCs w:val="28"/>
         </w:rPr>
+        <w:t>Características:</w:t>
+      </w:r>
+    </w:p>
+    <w:p>
+      <w:pPr>
+        <w:ind w:firstLine="567"/>
+        <w:jc w:val="both"/>
+        <w:rPr>
+          <w:sz w:val="20"/>
+          <w:szCs w:val="20"/>
+        </w:rPr>
+      </w:pPr>
+      <w:r>
+        <w:rPr>
+          <w:rFonts w:ascii="Times New Roman" w:hAnsi="Times New Roman" w:cs="Times New Roman"/>
+          <w:b/>
+          <w:bCs/>
+          <w:sz w:val="24"/>
+          <w:szCs w:val="24"/>
+        </w:rPr>
         <w:t>Fortes:</w:t>
       </w:r>
       <w:r>
         <w:rPr>
           <w:rFonts w:ascii="Times New Roman" w:hAnsi="Times New Roman" w:cs="Times New Roman"/>
-          <w:sz w:val="28"/>
-          <w:szCs w:val="28"/>
-        </w:rPr>
-        <w:t xml:space="preserve"> </w:t>
-      </w:r>
-      <w:r>
-        <w:rPr>
-          <w:rFonts w:ascii="Times New Roman" w:hAnsi="Times New Roman" w:cs="Times New Roman"/>
-          <w:sz w:val="28"/>
-          <w:szCs w:val="28"/>
-        </w:rPr>
-        <w:t>característica</w:t>
-      </w:r>
-      <w:r>
-        <w:rPr>
-          <w:rFonts w:ascii="Times New Roman" w:hAnsi="Times New Roman" w:cs="Times New Roman"/>
-          <w:sz w:val="28"/>
-          <w:szCs w:val="28"/>
-        </w:rPr>
-        <w:t>.</w:t>
-      </w:r>
-    </w:p>
-    <w:p>
-      <w:pPr>
-        <w:ind w:firstLine="567"/>
-        <w:jc w:val="both"/>
-      </w:pPr>
-      <w:r>
-        <w:rPr>
-          <w:rFonts w:ascii="Times New Roman" w:hAnsi="Times New Roman" w:cs="Times New Roman"/>
-          <w:b/>
-          <w:bCs/>
-          <w:sz w:val="28"/>
-          <w:szCs w:val="28"/>
+          <w:sz w:val="24"/>
+          <w:szCs w:val="24"/>
+        </w:rPr>
+        <w:t xml:space="preserve"> característica.</w:t>
+      </w:r>
+    </w:p>
+    <w:p>
+      <w:pPr>
+        <w:ind w:firstLine="567"/>
+        <w:jc w:val="both"/>
+        <w:rPr>
+          <w:sz w:val="20"/>
+          <w:szCs w:val="20"/>
+        </w:rPr>
+      </w:pPr>
+      <w:r>
+        <w:rPr>
+          <w:rFonts w:ascii="Times New Roman" w:hAnsi="Times New Roman" w:cs="Times New Roman"/>
+          <w:b/>
+          <w:bCs/>
+          <w:sz w:val="24"/>
+          <w:szCs w:val="24"/>
         </w:rPr>
         <w:t>Fracos:</w:t>
       </w:r>
       <w:r>
         <w:rPr>
           <w:rFonts w:ascii="Times New Roman" w:hAnsi="Times New Roman" w:cs="Times New Roman"/>
-          <w:sz w:val="28"/>
-          <w:szCs w:val="28"/>
-        </w:rPr>
-        <w:t xml:space="preserve"> </w:t>
-      </w:r>
-      <w:r>
-        <w:rPr>
-          <w:rFonts w:ascii="Times New Roman" w:hAnsi="Times New Roman" w:cs="Times New Roman"/>
-          <w:sz w:val="28"/>
-          <w:szCs w:val="28"/>
-        </w:rPr>
-        <w:t>característica</w:t>
-      </w:r>
-      <w:r>
-        <w:rPr>
-          <w:rFonts w:ascii="Times New Roman" w:hAnsi="Times New Roman" w:cs="Times New Roman"/>
-          <w:sz w:val="28"/>
-          <w:szCs w:val="28"/>
-        </w:rPr>
-        <w:t>.</w:t>
-      </w:r>
-    </w:p>
-    <w:p>
-      <w:pPr>
-        <w:ind w:firstLine="567"/>
-        <w:jc w:val="both"/>
-        <w:rPr>
-          <w:rFonts w:ascii="Times New Roman" w:hAnsi="Times New Roman" w:cs="Times New Roman"/>
-          <w:sz w:val="28"/>
-          <w:szCs w:val="28"/>
+          <w:sz w:val="24"/>
+          <w:szCs w:val="24"/>
+        </w:rPr>
+        <w:t xml:space="preserve"> característica.</w:t>
+      </w:r>
+    </w:p>
+    <w:p>
+      <w:pPr>
+        <w:ind w:firstLine="567"/>
+        <w:jc w:val="both"/>
+        <w:rPr>
+          <w:rFonts w:ascii="Times New Roman" w:hAnsi="Times New Roman" w:cs="Times New Roman"/>
+          <w:sz w:val="24"/>
+          <w:szCs w:val="24"/>
         </w:rPr>
       </w:pPr>
     </w:p>
@@ -2308,29 +2458,37 @@
         </w:numPr>
         <w:spacing w:line="252" w:lineRule="auto"/>
         <w:jc w:val="both"/>
-      </w:pPr>
-      <w:r>
-        <w:rPr>
-          <w:rFonts w:ascii="Times New Roman" w:hAnsi="Times New Roman" w:cs="Times New Roman"/>
-          <w:b/>
-          <w:bCs/>
-          <w:sz w:val="32"/>
-          <w:szCs w:val="32"/>
-        </w:rPr>
-        <w:t>Jogabilidade:</w:t>
-      </w:r>
-    </w:p>
-    <w:p>
-      <w:pPr>
-        <w:ind w:firstLine="567"/>
-        <w:jc w:val="both"/>
-      </w:pPr>
-      <w:r>
-        <w:rPr>
-          <w:rFonts w:ascii="Times New Roman" w:hAnsi="Times New Roman" w:cs="Times New Roman"/>
+        <w:rPr>
+          <w:sz w:val="20"/>
+          <w:szCs w:val="20"/>
+        </w:rPr>
+      </w:pPr>
+      <w:r>
+        <w:rPr>
+          <w:rFonts w:ascii="Times New Roman" w:hAnsi="Times New Roman" w:cs="Times New Roman"/>
+          <w:b/>
+          <w:bCs/>
           <w:sz w:val="28"/>
           <w:szCs w:val="28"/>
         </w:rPr>
+        <w:t>Jogabilidade:</w:t>
+      </w:r>
+    </w:p>
+    <w:p>
+      <w:pPr>
+        <w:ind w:firstLine="567"/>
+        <w:jc w:val="both"/>
+        <w:rPr>
+          <w:sz w:val="20"/>
+          <w:szCs w:val="20"/>
+        </w:rPr>
+      </w:pPr>
+      <w:r>
+        <w:rPr>
+          <w:rFonts w:ascii="Times New Roman" w:hAnsi="Times New Roman" w:cs="Times New Roman"/>
+          <w:sz w:val="24"/>
+          <w:szCs w:val="24"/>
+        </w:rPr>
         <w:t>Texto.</w:t>
       </w:r>
     </w:p>
@@ -2340,8 +2498,8 @@
         <w:jc w:val="both"/>
         <w:rPr>
           <w:rFonts w:ascii="Times New Roman" w:hAnsi="Times New Roman" w:cs="Times New Roman"/>
-          <w:sz w:val="28"/>
-          <w:szCs w:val="28"/>
+          <w:sz w:val="24"/>
+          <w:szCs w:val="24"/>
         </w:rPr>
       </w:pPr>
     </w:p>
@@ -2353,14 +2511,18 @@
         </w:numPr>
         <w:spacing w:line="252" w:lineRule="auto"/>
         <w:jc w:val="both"/>
-      </w:pPr>
-      <w:r>
-        <w:rPr>
-          <w:rFonts w:ascii="Times New Roman" w:hAnsi="Times New Roman" w:cs="Times New Roman"/>
-          <w:b/>
-          <w:bCs/>
-          <w:sz w:val="32"/>
-          <w:szCs w:val="32"/>
+        <w:rPr>
+          <w:sz w:val="20"/>
+          <w:szCs w:val="20"/>
+        </w:rPr>
+      </w:pPr>
+      <w:r>
+        <w:rPr>
+          <w:rFonts w:ascii="Times New Roman" w:hAnsi="Times New Roman" w:cs="Times New Roman"/>
+          <w:b/>
+          <w:bCs/>
+          <w:sz w:val="28"/>
+          <w:szCs w:val="28"/>
         </w:rPr>
         <w:t>Dificuldade:</w:t>
       </w:r>
@@ -2374,15 +2536,15 @@
         <w:jc w:val="both"/>
         <w:rPr>
           <w:rFonts w:ascii="Times New Roman" w:hAnsi="Times New Roman" w:cs="Times New Roman"/>
-          <w:sz w:val="28"/>
-          <w:szCs w:val="28"/>
-        </w:rPr>
-      </w:pPr>
-      <w:r>
-        <w:rPr>
-          <w:rFonts w:ascii="Times New Roman" w:hAnsi="Times New Roman" w:cs="Times New Roman"/>
-          <w:sz w:val="28"/>
-          <w:szCs w:val="28"/>
+          <w:sz w:val="24"/>
+          <w:szCs w:val="24"/>
+        </w:rPr>
+      </w:pPr>
+      <w:r>
+        <w:rPr>
+          <w:rFonts w:ascii="Times New Roman" w:hAnsi="Times New Roman" w:cs="Times New Roman"/>
+          <w:sz w:val="24"/>
+          <w:szCs w:val="24"/>
         </w:rPr>
         <w:t>Texto.</w:t>
       </w:r>
@@ -2392,15 +2554,15 @@
         <w:suppressAutoHyphens w:val="0"/>
         <w:rPr>
           <w:rFonts w:ascii="Times New Roman" w:hAnsi="Times New Roman" w:cs="Times New Roman"/>
-          <w:sz w:val="28"/>
-          <w:szCs w:val="28"/>
-        </w:rPr>
-      </w:pPr>
-      <w:r>
-        <w:rPr>
-          <w:rFonts w:ascii="Times New Roman" w:hAnsi="Times New Roman" w:cs="Times New Roman"/>
-          <w:sz w:val="28"/>
-          <w:szCs w:val="28"/>
+          <w:sz w:val="24"/>
+          <w:szCs w:val="24"/>
+        </w:rPr>
+      </w:pPr>
+      <w:r>
+        <w:rPr>
+          <w:rFonts w:ascii="Times New Roman" w:hAnsi="Times New Roman" w:cs="Times New Roman"/>
+          <w:sz w:val="24"/>
+          <w:szCs w:val="24"/>
         </w:rPr>
         <w:br w:type="page"/>
       </w:r>
@@ -2412,8 +2574,8 @@
           <w:rFonts w:ascii="Times New Roman" w:hAnsi="Times New Roman" w:cs="Times New Roman"/>
           <w:b/>
           <w:bCs/>
-          <w:sz w:val="40"/>
-          <w:szCs w:val="40"/>
+          <w:sz w:val="36"/>
+          <w:szCs w:val="36"/>
           <w:u w:val="single"/>
         </w:rPr>
       </w:pPr>
@@ -2422,8 +2584,8 @@
           <w:rFonts w:ascii="Times New Roman" w:hAnsi="Times New Roman" w:cs="Times New Roman"/>
           <w:b/>
           <w:bCs/>
-          <w:sz w:val="40"/>
-          <w:szCs w:val="40"/>
+          <w:sz w:val="36"/>
+          <w:szCs w:val="36"/>
         </w:rPr>
         <w:lastRenderedPageBreak/>
         <w:t>Conhecimento</w:t>
@@ -2439,18 +2601,18 @@
         <w:jc w:val="both"/>
         <w:rPr>
           <w:rFonts w:ascii="Times New Roman" w:hAnsi="Times New Roman" w:cs="Times New Roman"/>
+          <w:sz w:val="24"/>
+          <w:szCs w:val="24"/>
+        </w:rPr>
+      </w:pPr>
+      <w:r>
+        <w:rPr>
+          <w:rFonts w:ascii="Times New Roman" w:hAnsi="Times New Roman" w:cs="Times New Roman"/>
+          <w:b/>
+          <w:bCs/>
           <w:sz w:val="28"/>
           <w:szCs w:val="28"/>
         </w:rPr>
-      </w:pPr>
-      <w:r>
-        <w:rPr>
-          <w:rFonts w:ascii="Times New Roman" w:hAnsi="Times New Roman" w:cs="Times New Roman"/>
-          <w:b/>
-          <w:bCs/>
-          <w:sz w:val="32"/>
-          <w:szCs w:val="32"/>
-        </w:rPr>
         <w:t>Sobre:</w:t>
       </w:r>
     </w:p>
@@ -2458,12 +2620,16 @@
       <w:pPr>
         <w:ind w:firstLine="567"/>
         <w:jc w:val="both"/>
-      </w:pPr>
-      <w:r>
-        <w:rPr>
-          <w:rFonts w:ascii="Times New Roman" w:hAnsi="Times New Roman" w:cs="Times New Roman"/>
-          <w:sz w:val="28"/>
-          <w:szCs w:val="28"/>
+        <w:rPr>
+          <w:sz w:val="20"/>
+          <w:szCs w:val="20"/>
+        </w:rPr>
+      </w:pPr>
+      <w:r>
+        <w:rPr>
+          <w:rFonts w:ascii="Times New Roman" w:hAnsi="Times New Roman" w:cs="Times New Roman"/>
+          <w:sz w:val="24"/>
+          <w:szCs w:val="24"/>
         </w:rPr>
         <w:t>Texto.</w:t>
       </w:r>
@@ -2474,8 +2640,8 @@
         <w:jc w:val="both"/>
         <w:rPr>
           <w:rFonts w:ascii="Times New Roman" w:hAnsi="Times New Roman" w:cs="Times New Roman"/>
-          <w:sz w:val="28"/>
-          <w:szCs w:val="28"/>
+          <w:sz w:val="24"/>
+          <w:szCs w:val="24"/>
         </w:rPr>
       </w:pPr>
     </w:p>
@@ -2487,22 +2653,10 @@
         </w:numPr>
         <w:spacing w:line="252" w:lineRule="auto"/>
         <w:jc w:val="both"/>
-      </w:pPr>
-      <w:r>
-        <w:rPr>
-          <w:rFonts w:ascii="Times New Roman" w:hAnsi="Times New Roman" w:cs="Times New Roman"/>
-          <w:b/>
-          <w:bCs/>
-          <w:sz w:val="32"/>
-          <w:szCs w:val="32"/>
-        </w:rPr>
-        <w:t>Características:</w:t>
-      </w:r>
-    </w:p>
-    <w:p>
-      <w:pPr>
-        <w:ind w:firstLine="567"/>
-        <w:jc w:val="both"/>
+        <w:rPr>
+          <w:sz w:val="20"/>
+          <w:szCs w:val="20"/>
+        </w:rPr>
       </w:pPr>
       <w:r>
         <w:rPr>
@@ -2512,81 +2666,73 @@
           <w:sz w:val="28"/>
           <w:szCs w:val="28"/>
         </w:rPr>
+        <w:t>Características:</w:t>
+      </w:r>
+    </w:p>
+    <w:p>
+      <w:pPr>
+        <w:ind w:firstLine="567"/>
+        <w:jc w:val="both"/>
+        <w:rPr>
+          <w:sz w:val="20"/>
+          <w:szCs w:val="20"/>
+        </w:rPr>
+      </w:pPr>
+      <w:r>
+        <w:rPr>
+          <w:rFonts w:ascii="Times New Roman" w:hAnsi="Times New Roman" w:cs="Times New Roman"/>
+          <w:b/>
+          <w:bCs/>
+          <w:sz w:val="24"/>
+          <w:szCs w:val="24"/>
+        </w:rPr>
         <w:t>Fortes:</w:t>
       </w:r>
       <w:r>
         <w:rPr>
           <w:rFonts w:ascii="Times New Roman" w:hAnsi="Times New Roman" w:cs="Times New Roman"/>
-          <w:sz w:val="28"/>
-          <w:szCs w:val="28"/>
-        </w:rPr>
-        <w:t xml:space="preserve"> </w:t>
-      </w:r>
-      <w:r>
-        <w:rPr>
-          <w:rFonts w:ascii="Times New Roman" w:hAnsi="Times New Roman" w:cs="Times New Roman"/>
-          <w:sz w:val="28"/>
-          <w:szCs w:val="28"/>
-        </w:rPr>
-        <w:t>característica</w:t>
-      </w:r>
-      <w:r>
-        <w:rPr>
-          <w:rFonts w:ascii="Times New Roman" w:hAnsi="Times New Roman" w:cs="Times New Roman"/>
-          <w:sz w:val="28"/>
-          <w:szCs w:val="28"/>
-        </w:rPr>
-        <w:t>.</w:t>
-      </w:r>
-    </w:p>
-    <w:p>
-      <w:pPr>
-        <w:ind w:firstLine="567"/>
-        <w:jc w:val="both"/>
-      </w:pPr>
-      <w:r>
-        <w:rPr>
-          <w:rFonts w:ascii="Times New Roman" w:hAnsi="Times New Roman" w:cs="Times New Roman"/>
-          <w:b/>
-          <w:bCs/>
-          <w:sz w:val="28"/>
-          <w:szCs w:val="28"/>
+          <w:sz w:val="24"/>
+          <w:szCs w:val="24"/>
+        </w:rPr>
+        <w:t xml:space="preserve"> característica.</w:t>
+      </w:r>
+    </w:p>
+    <w:p>
+      <w:pPr>
+        <w:ind w:firstLine="567"/>
+        <w:jc w:val="both"/>
+        <w:rPr>
+          <w:sz w:val="20"/>
+          <w:szCs w:val="20"/>
+        </w:rPr>
+      </w:pPr>
+      <w:r>
+        <w:rPr>
+          <w:rFonts w:ascii="Times New Roman" w:hAnsi="Times New Roman" w:cs="Times New Roman"/>
+          <w:b/>
+          <w:bCs/>
+          <w:sz w:val="24"/>
+          <w:szCs w:val="24"/>
         </w:rPr>
         <w:t>Fracos:</w:t>
       </w:r>
       <w:r>
         <w:rPr>
           <w:rFonts w:ascii="Times New Roman" w:hAnsi="Times New Roman" w:cs="Times New Roman"/>
-          <w:sz w:val="28"/>
-          <w:szCs w:val="28"/>
-        </w:rPr>
-        <w:t xml:space="preserve"> </w:t>
-      </w:r>
-      <w:r>
-        <w:rPr>
-          <w:rFonts w:ascii="Times New Roman" w:hAnsi="Times New Roman" w:cs="Times New Roman"/>
-          <w:sz w:val="28"/>
-          <w:szCs w:val="28"/>
-        </w:rPr>
-        <w:t>característica</w:t>
-      </w:r>
-      <w:r>
-        <w:rPr>
-          <w:rFonts w:ascii="Times New Roman" w:hAnsi="Times New Roman" w:cs="Times New Roman"/>
-          <w:sz w:val="28"/>
-          <w:szCs w:val="28"/>
-        </w:rPr>
-        <w:t>.</w:t>
-      </w:r>
-    </w:p>
-    <w:p>
-      <w:pPr>
-        <w:ind w:firstLine="567"/>
-        <w:jc w:val="both"/>
-        <w:rPr>
-          <w:rFonts w:ascii="Times New Roman" w:hAnsi="Times New Roman" w:cs="Times New Roman"/>
-          <w:sz w:val="28"/>
-          <w:szCs w:val="28"/>
+          <w:sz w:val="24"/>
+          <w:szCs w:val="24"/>
+        </w:rPr>
+        <w:t xml:space="preserve"> característica.</w:t>
+      </w:r>
+    </w:p>
+    <w:p>
+      <w:pPr>
+        <w:ind w:firstLine="567"/>
+        <w:jc w:val="both"/>
+        <w:rPr>
+          <w:rFonts w:ascii="Times New Roman" w:hAnsi="Times New Roman" w:cs="Times New Roman"/>
+          <w:sz w:val="24"/>
+          <w:szCs w:val="24"/>
         </w:rPr>
       </w:pPr>
     </w:p>
@@ -2598,29 +2744,37 @@
         </w:numPr>
         <w:spacing w:line="252" w:lineRule="auto"/>
         <w:jc w:val="both"/>
-      </w:pPr>
-      <w:r>
-        <w:rPr>
-          <w:rFonts w:ascii="Times New Roman" w:hAnsi="Times New Roman" w:cs="Times New Roman"/>
-          <w:b/>
-          <w:bCs/>
-          <w:sz w:val="32"/>
-          <w:szCs w:val="32"/>
-        </w:rPr>
-        <w:t>Jogabilidade:</w:t>
-      </w:r>
-    </w:p>
-    <w:p>
-      <w:pPr>
-        <w:ind w:firstLine="567"/>
-        <w:jc w:val="both"/>
-      </w:pPr>
-      <w:r>
-        <w:rPr>
-          <w:rFonts w:ascii="Times New Roman" w:hAnsi="Times New Roman" w:cs="Times New Roman"/>
+        <w:rPr>
+          <w:sz w:val="20"/>
+          <w:szCs w:val="20"/>
+        </w:rPr>
+      </w:pPr>
+      <w:r>
+        <w:rPr>
+          <w:rFonts w:ascii="Times New Roman" w:hAnsi="Times New Roman" w:cs="Times New Roman"/>
+          <w:b/>
+          <w:bCs/>
           <w:sz w:val="28"/>
           <w:szCs w:val="28"/>
         </w:rPr>
+        <w:t>Jogabilidade:</w:t>
+      </w:r>
+    </w:p>
+    <w:p>
+      <w:pPr>
+        <w:ind w:firstLine="567"/>
+        <w:jc w:val="both"/>
+        <w:rPr>
+          <w:sz w:val="20"/>
+          <w:szCs w:val="20"/>
+        </w:rPr>
+      </w:pPr>
+      <w:r>
+        <w:rPr>
+          <w:rFonts w:ascii="Times New Roman" w:hAnsi="Times New Roman" w:cs="Times New Roman"/>
+          <w:sz w:val="24"/>
+          <w:szCs w:val="24"/>
+        </w:rPr>
         <w:t>Texto.</w:t>
       </w:r>
     </w:p>
@@ -2630,8 +2784,8 @@
         <w:jc w:val="both"/>
         <w:rPr>
           <w:rFonts w:ascii="Times New Roman" w:hAnsi="Times New Roman" w:cs="Times New Roman"/>
-          <w:sz w:val="28"/>
-          <w:szCs w:val="28"/>
+          <w:sz w:val="24"/>
+          <w:szCs w:val="24"/>
         </w:rPr>
       </w:pPr>
     </w:p>
@@ -2643,14 +2797,18 @@
         </w:numPr>
         <w:spacing w:line="252" w:lineRule="auto"/>
         <w:jc w:val="both"/>
-      </w:pPr>
-      <w:r>
-        <w:rPr>
-          <w:rFonts w:ascii="Times New Roman" w:hAnsi="Times New Roman" w:cs="Times New Roman"/>
-          <w:b/>
-          <w:bCs/>
-          <w:sz w:val="32"/>
-          <w:szCs w:val="32"/>
+        <w:rPr>
+          <w:sz w:val="20"/>
+          <w:szCs w:val="20"/>
+        </w:rPr>
+      </w:pPr>
+      <w:r>
+        <w:rPr>
+          <w:rFonts w:ascii="Times New Roman" w:hAnsi="Times New Roman" w:cs="Times New Roman"/>
+          <w:b/>
+          <w:bCs/>
+          <w:sz w:val="28"/>
+          <w:szCs w:val="28"/>
         </w:rPr>
         <w:t>Dificuldade:</w:t>
       </w:r>
@@ -2664,15 +2822,301 @@
         <w:jc w:val="both"/>
         <w:rPr>
           <w:rFonts w:ascii="Times New Roman" w:hAnsi="Times New Roman" w:cs="Times New Roman"/>
+          <w:sz w:val="24"/>
+          <w:szCs w:val="24"/>
+        </w:rPr>
+      </w:pPr>
+      <w:r>
+        <w:rPr>
+          <w:rFonts w:ascii="Times New Roman" w:hAnsi="Times New Roman" w:cs="Times New Roman"/>
+          <w:sz w:val="24"/>
+          <w:szCs w:val="24"/>
+        </w:rPr>
+        <w:t>Texto.</w:t>
+      </w:r>
+    </w:p>
+    <w:p>
+      <w:pPr>
+        <w:suppressAutoHyphens w:val="0"/>
+        <w:rPr>
+          <w:rFonts w:ascii="Times New Roman" w:hAnsi="Times New Roman" w:cs="Times New Roman"/>
+          <w:sz w:val="24"/>
+          <w:szCs w:val="24"/>
+        </w:rPr>
+      </w:pPr>
+      <w:r>
+        <w:rPr>
+          <w:rFonts w:ascii="Times New Roman" w:hAnsi="Times New Roman" w:cs="Times New Roman"/>
+          <w:sz w:val="24"/>
+          <w:szCs w:val="24"/>
+        </w:rPr>
+        <w:br w:type="page"/>
+      </w:r>
+    </w:p>
+    <w:p>
+      <w:pPr>
+        <w:jc w:val="center"/>
+        <w:rPr>
+          <w:rFonts w:ascii="Times New Roman" w:hAnsi="Times New Roman" w:cs="Times New Roman"/>
+          <w:b/>
+          <w:bCs/>
+          <w:sz w:val="36"/>
+          <w:szCs w:val="36"/>
+          <w:u w:val="single"/>
+        </w:rPr>
+      </w:pPr>
+      <w:r>
+        <w:rPr>
+          <w:rFonts w:ascii="Times New Roman" w:hAnsi="Times New Roman" w:cs="Times New Roman"/>
+          <w:b/>
+          <w:bCs/>
+          <w:sz w:val="36"/>
+          <w:szCs w:val="36"/>
+        </w:rPr>
+        <w:lastRenderedPageBreak/>
+        <w:t>Conhecimento</w:t>
+      </w:r>
+    </w:p>
+    <w:p>
+      <w:pPr>
+        <w:numPr>
+          <w:ilvl w:val="0"/>
+          <w:numId w:val="2"/>
+        </w:numPr>
+        <w:spacing w:line="252" w:lineRule="auto"/>
+        <w:jc w:val="both"/>
+        <w:rPr>
+          <w:rFonts w:ascii="Times New Roman" w:hAnsi="Times New Roman" w:cs="Times New Roman"/>
+          <w:sz w:val="24"/>
+          <w:szCs w:val="24"/>
+        </w:rPr>
+      </w:pPr>
+      <w:r>
+        <w:rPr>
+          <w:rFonts w:ascii="Times New Roman" w:hAnsi="Times New Roman" w:cs="Times New Roman"/>
+          <w:b/>
+          <w:bCs/>
           <w:sz w:val="28"/>
           <w:szCs w:val="28"/>
         </w:rPr>
-      </w:pPr>
-      <w:r>
-        <w:rPr>
-          <w:rFonts w:ascii="Times New Roman" w:hAnsi="Times New Roman" w:cs="Times New Roman"/>
+        <w:t>Sobre:</w:t>
+      </w:r>
+    </w:p>
+    <w:p>
+      <w:pPr>
+        <w:ind w:firstLine="567"/>
+        <w:jc w:val="both"/>
+        <w:rPr>
+          <w:sz w:val="20"/>
+          <w:szCs w:val="20"/>
+        </w:rPr>
+      </w:pPr>
+      <w:r>
+        <w:rPr>
+          <w:rFonts w:ascii="Times New Roman" w:hAnsi="Times New Roman" w:cs="Times New Roman"/>
+          <w:sz w:val="24"/>
+          <w:szCs w:val="24"/>
+        </w:rPr>
+        <w:t>Texto.</w:t>
+      </w:r>
+    </w:p>
+    <w:p>
+      <w:pPr>
+        <w:ind w:firstLine="567"/>
+        <w:jc w:val="both"/>
+        <w:rPr>
+          <w:rFonts w:ascii="Times New Roman" w:hAnsi="Times New Roman" w:cs="Times New Roman"/>
+          <w:sz w:val="24"/>
+          <w:szCs w:val="24"/>
+        </w:rPr>
+      </w:pPr>
+    </w:p>
+    <w:p>
+      <w:pPr>
+        <w:numPr>
+          <w:ilvl w:val="0"/>
+          <w:numId w:val="1"/>
+        </w:numPr>
+        <w:spacing w:line="252" w:lineRule="auto"/>
+        <w:jc w:val="both"/>
+        <w:rPr>
+          <w:sz w:val="20"/>
+          <w:szCs w:val="20"/>
+        </w:rPr>
+      </w:pPr>
+      <w:r>
+        <w:rPr>
+          <w:rFonts w:ascii="Times New Roman" w:hAnsi="Times New Roman" w:cs="Times New Roman"/>
+          <w:b/>
+          <w:bCs/>
           <w:sz w:val="28"/>
           <w:szCs w:val="28"/>
+        </w:rPr>
+        <w:t>Características:</w:t>
+      </w:r>
+    </w:p>
+    <w:p>
+      <w:pPr>
+        <w:ind w:firstLine="567"/>
+        <w:jc w:val="both"/>
+        <w:rPr>
+          <w:sz w:val="20"/>
+          <w:szCs w:val="20"/>
+        </w:rPr>
+      </w:pPr>
+      <w:r>
+        <w:rPr>
+          <w:rFonts w:ascii="Times New Roman" w:hAnsi="Times New Roman" w:cs="Times New Roman"/>
+          <w:b/>
+          <w:bCs/>
+          <w:sz w:val="24"/>
+          <w:szCs w:val="24"/>
+        </w:rPr>
+        <w:t>Fortes:</w:t>
+      </w:r>
+      <w:r>
+        <w:rPr>
+          <w:rFonts w:ascii="Times New Roman" w:hAnsi="Times New Roman" w:cs="Times New Roman"/>
+          <w:sz w:val="24"/>
+          <w:szCs w:val="24"/>
+        </w:rPr>
+        <w:t xml:space="preserve"> característica.</w:t>
+      </w:r>
+    </w:p>
+    <w:p>
+      <w:pPr>
+        <w:ind w:firstLine="567"/>
+        <w:jc w:val="both"/>
+        <w:rPr>
+          <w:sz w:val="20"/>
+          <w:szCs w:val="20"/>
+        </w:rPr>
+      </w:pPr>
+      <w:r>
+        <w:rPr>
+          <w:rFonts w:ascii="Times New Roman" w:hAnsi="Times New Roman" w:cs="Times New Roman"/>
+          <w:b/>
+          <w:bCs/>
+          <w:sz w:val="24"/>
+          <w:szCs w:val="24"/>
+        </w:rPr>
+        <w:t>Fracos:</w:t>
+      </w:r>
+      <w:r>
+        <w:rPr>
+          <w:rFonts w:ascii="Times New Roman" w:hAnsi="Times New Roman" w:cs="Times New Roman"/>
+          <w:sz w:val="24"/>
+          <w:szCs w:val="24"/>
+        </w:rPr>
+        <w:t xml:space="preserve"> característica.</w:t>
+      </w:r>
+    </w:p>
+    <w:p>
+      <w:pPr>
+        <w:ind w:firstLine="567"/>
+        <w:jc w:val="both"/>
+        <w:rPr>
+          <w:rFonts w:ascii="Times New Roman" w:hAnsi="Times New Roman" w:cs="Times New Roman"/>
+          <w:sz w:val="24"/>
+          <w:szCs w:val="24"/>
+        </w:rPr>
+      </w:pPr>
+    </w:p>
+    <w:p>
+      <w:pPr>
+        <w:numPr>
+          <w:ilvl w:val="0"/>
+          <w:numId w:val="1"/>
+        </w:numPr>
+        <w:spacing w:line="252" w:lineRule="auto"/>
+        <w:jc w:val="both"/>
+        <w:rPr>
+          <w:sz w:val="20"/>
+          <w:szCs w:val="20"/>
+        </w:rPr>
+      </w:pPr>
+      <w:r>
+        <w:rPr>
+          <w:rFonts w:ascii="Times New Roman" w:hAnsi="Times New Roman" w:cs="Times New Roman"/>
+          <w:b/>
+          <w:bCs/>
+          <w:sz w:val="28"/>
+          <w:szCs w:val="28"/>
+        </w:rPr>
+        <w:t>Jogabilidade:</w:t>
+      </w:r>
+    </w:p>
+    <w:p>
+      <w:pPr>
+        <w:ind w:firstLine="567"/>
+        <w:jc w:val="both"/>
+        <w:rPr>
+          <w:sz w:val="20"/>
+          <w:szCs w:val="20"/>
+        </w:rPr>
+      </w:pPr>
+      <w:r>
+        <w:rPr>
+          <w:rFonts w:ascii="Times New Roman" w:hAnsi="Times New Roman" w:cs="Times New Roman"/>
+          <w:sz w:val="24"/>
+          <w:szCs w:val="24"/>
+        </w:rPr>
+        <w:t>Texto.</w:t>
+      </w:r>
+    </w:p>
+    <w:p>
+      <w:pPr>
+        <w:ind w:firstLine="567"/>
+        <w:jc w:val="both"/>
+        <w:rPr>
+          <w:rFonts w:ascii="Times New Roman" w:hAnsi="Times New Roman" w:cs="Times New Roman"/>
+          <w:sz w:val="24"/>
+          <w:szCs w:val="24"/>
+        </w:rPr>
+      </w:pPr>
+    </w:p>
+    <w:p>
+      <w:pPr>
+        <w:numPr>
+          <w:ilvl w:val="0"/>
+          <w:numId w:val="1"/>
+        </w:numPr>
+        <w:spacing w:line="252" w:lineRule="auto"/>
+        <w:jc w:val="both"/>
+        <w:rPr>
+          <w:sz w:val="20"/>
+          <w:szCs w:val="20"/>
+        </w:rPr>
+      </w:pPr>
+      <w:r>
+        <w:rPr>
+          <w:rFonts w:ascii="Times New Roman" w:hAnsi="Times New Roman" w:cs="Times New Roman"/>
+          <w:b/>
+          <w:bCs/>
+          <w:sz w:val="28"/>
+          <w:szCs w:val="28"/>
+        </w:rPr>
+        <w:t>Dificuldade:</w:t>
+      </w:r>
+    </w:p>
+    <w:p>
+      <w:pPr>
+        <w:tabs>
+          <w:tab w:val="left" w:pos="2496"/>
+        </w:tabs>
+        <w:ind w:firstLine="567"/>
+        <w:jc w:val="both"/>
+        <w:rPr>
+          <w:rFonts w:ascii="Times New Roman" w:hAnsi="Times New Roman" w:cs="Times New Roman"/>
+          <w:sz w:val="24"/>
+          <w:szCs w:val="24"/>
+        </w:rPr>
+      </w:pPr>
+      <w:r>
+        <w:rPr>
+          <w:rFonts w:ascii="Times New Roman" w:hAnsi="Times New Roman" w:cs="Times New Roman"/>
+          <w:sz w:val="24"/>
+          <w:szCs w:val="24"/>
         </w:rPr>
         <w:t>Texto.</w:t>
       </w:r>

</xml_diff>

<commit_message>
gaia rework, primal general
</commit_message>
<xml_diff>
--- a/Recursos/Habilidades/Inteligência (INT)/0. Geral (INT).docx
+++ b/Recursos/Habilidades/Inteligência (INT)/0. Geral (INT).docx
@@ -110,31 +110,63 @@
           <w:sz w:val="24"/>
           <w:szCs w:val="24"/>
         </w:rPr>
-        <w:t xml:space="preserve">Com a origem do solo os dominadores de Gaia podem invocar gigantes estruturas e </w:t>
-      </w:r>
-      <w:r>
-        <w:rPr>
-          <w:rFonts w:ascii="Times New Roman" w:hAnsi="Times New Roman" w:cs="Times New Roman"/>
-          <w:sz w:val="24"/>
-          <w:szCs w:val="24"/>
-        </w:rPr>
-        <w:t>monstros</w:t>
-      </w:r>
-      <w:r>
-        <w:rPr>
-          <w:rFonts w:ascii="Times New Roman" w:hAnsi="Times New Roman" w:cs="Times New Roman"/>
-          <w:sz w:val="24"/>
-          <w:szCs w:val="24"/>
-        </w:rPr>
-        <w:t xml:space="preserve"> ao seus dispor</w:t>
-      </w:r>
-      <w:r>
-        <w:rPr>
-          <w:rFonts w:ascii="Times New Roman" w:hAnsi="Times New Roman" w:cs="Times New Roman"/>
-          <w:sz w:val="24"/>
-          <w:szCs w:val="24"/>
-        </w:rPr>
-        <w:t>, criando verdadeiros exércitos ou castelos em meio ao combate</w:t>
+        <w:t xml:space="preserve">Com a origem do solo os dominadores de Gaia podem invocar gigantes estruturas </w:t>
+      </w:r>
+      <w:r>
+        <w:rPr>
+          <w:rFonts w:ascii="Times New Roman" w:hAnsi="Times New Roman" w:cs="Times New Roman"/>
+          <w:sz w:val="24"/>
+          <w:szCs w:val="24"/>
+        </w:rPr>
+        <w:t>ou</w:t>
+      </w:r>
+      <w:r>
+        <w:rPr>
+          <w:rFonts w:ascii="Times New Roman" w:hAnsi="Times New Roman" w:cs="Times New Roman"/>
+          <w:sz w:val="24"/>
+          <w:szCs w:val="24"/>
+        </w:rPr>
+        <w:t xml:space="preserve"> </w:t>
+      </w:r>
+      <w:r>
+        <w:rPr>
+          <w:rFonts w:ascii="Times New Roman" w:hAnsi="Times New Roman" w:cs="Times New Roman"/>
+          <w:sz w:val="24"/>
+          <w:szCs w:val="24"/>
+        </w:rPr>
+        <w:t>equipamentos poderosos</w:t>
+      </w:r>
+      <w:r>
+        <w:rPr>
+          <w:rFonts w:ascii="Times New Roman" w:hAnsi="Times New Roman" w:cs="Times New Roman"/>
+          <w:sz w:val="24"/>
+          <w:szCs w:val="24"/>
+        </w:rPr>
+        <w:t xml:space="preserve"> ao seu dispor</w:t>
+      </w:r>
+      <w:r>
+        <w:rPr>
+          <w:rFonts w:ascii="Times New Roman" w:hAnsi="Times New Roman" w:cs="Times New Roman"/>
+          <w:sz w:val="24"/>
+          <w:szCs w:val="24"/>
+        </w:rPr>
+        <w:t xml:space="preserve">, criando verdadeiros </w:t>
+      </w:r>
+      <w:r>
+        <w:rPr>
+          <w:rFonts w:ascii="Times New Roman" w:hAnsi="Times New Roman" w:cs="Times New Roman"/>
+          <w:sz w:val="24"/>
+          <w:szCs w:val="24"/>
+        </w:rPr>
+        <w:t>arsenais</w:t>
+      </w:r>
+      <w:r>
+        <w:rPr>
+          <w:rFonts w:ascii="Times New Roman" w:hAnsi="Times New Roman" w:cs="Times New Roman"/>
+          <w:sz w:val="24"/>
+          <w:szCs w:val="24"/>
+        </w:rPr>
+        <w:t xml:space="preserve"> ou castelos em meio ao combate</w:t>
       </w:r>
       <w:r>
         <w:rPr>
@@ -294,7 +326,23 @@
           <w:sz w:val="24"/>
           <w:szCs w:val="24"/>
         </w:rPr>
-        <w:t xml:space="preserve">ótimas proteções, criação vasta de itens, boas habilidades de suporte e utilidade, </w:t>
+        <w:t>ótimas proteções, criação vasta de itens</w:t>
+      </w:r>
+      <w:r>
+        <w:rPr>
+          <w:rFonts w:ascii="Times New Roman" w:hAnsi="Times New Roman" w:cs="Times New Roman"/>
+          <w:sz w:val="24"/>
+          <w:szCs w:val="24"/>
+        </w:rPr>
+        <w:t xml:space="preserve"> ou estruturas</w:t>
+      </w:r>
+      <w:r>
+        <w:rPr>
+          <w:rFonts w:ascii="Times New Roman" w:hAnsi="Times New Roman" w:cs="Times New Roman"/>
+          <w:sz w:val="24"/>
+          <w:szCs w:val="24"/>
+        </w:rPr>
+        <w:t xml:space="preserve">, boas habilidades de suporte e utilidade, </w:t>
       </w:r>
       <w:r>
         <w:rPr>
@@ -354,7 +402,31 @@
           <w:sz w:val="24"/>
           <w:szCs w:val="24"/>
         </w:rPr>
-        <w:t>mobilidade medíocre, alto consumo de mana e recursos, poucas respostas a habilidades inimigas, vulnerável a habilidades em área, péssimo em combates rápidos</w:t>
+        <w:t>mobilidade medíocre, alto consumo de mana e recursos</w:t>
+      </w:r>
+      <w:r>
+        <w:rPr>
+          <w:rFonts w:ascii="Times New Roman" w:hAnsi="Times New Roman" w:cs="Times New Roman"/>
+          <w:sz w:val="24"/>
+          <w:szCs w:val="24"/>
+        </w:rPr>
+        <w:t xml:space="preserve">, </w:t>
+      </w:r>
+      <w:r>
+        <w:rPr>
+          <w:rFonts w:ascii="Times New Roman" w:hAnsi="Times New Roman" w:cs="Times New Roman"/>
+          <w:sz w:val="24"/>
+          <w:szCs w:val="24"/>
+        </w:rPr>
+        <w:t>péssimo em combates rápido</w:t>
+      </w:r>
+      <w:r>
+        <w:rPr>
+          <w:rFonts w:ascii="Times New Roman" w:hAnsi="Times New Roman" w:cs="Times New Roman"/>
+          <w:sz w:val="24"/>
+          <w:szCs w:val="24"/>
+        </w:rPr>
+        <w:t>s, dependente a suas criações</w:t>
       </w:r>
       <w:r>
         <w:rPr>
@@ -426,7 +498,71 @@
           <w:sz w:val="24"/>
           <w:szCs w:val="24"/>
         </w:rPr>
-        <w:t xml:space="preserve">Gaia é um conhecimento para jogadores que gostam muito de estar atento ao bestiário e lista de itens, podendo facilmente conjurar alguma arma ou armadura de seu interesse, ou mesmo criar um replica de </w:t>
+        <w:t>Gaia é um conhecimento para jogadores que gostam muito de estar atento a e lista</w:t>
+      </w:r>
+      <w:r>
+        <w:rPr>
+          <w:rFonts w:ascii="Times New Roman" w:hAnsi="Times New Roman" w:cs="Times New Roman"/>
+          <w:sz w:val="24"/>
+          <w:szCs w:val="24"/>
+        </w:rPr>
+        <w:t xml:space="preserve"> </w:t>
+      </w:r>
+      <w:r>
+        <w:rPr>
+          <w:rFonts w:ascii="Times New Roman" w:hAnsi="Times New Roman" w:cs="Times New Roman"/>
+          <w:sz w:val="24"/>
+          <w:szCs w:val="24"/>
+        </w:rPr>
+        <w:t>de itens</w:t>
+      </w:r>
+      <w:r>
+        <w:rPr>
+          <w:rFonts w:ascii="Times New Roman" w:hAnsi="Times New Roman" w:cs="Times New Roman"/>
+          <w:sz w:val="24"/>
+          <w:szCs w:val="24"/>
+        </w:rPr>
+        <w:t xml:space="preserve"> e estruturas</w:t>
+      </w:r>
+      <w:r>
+        <w:rPr>
+          <w:rFonts w:ascii="Times New Roman" w:hAnsi="Times New Roman" w:cs="Times New Roman"/>
+          <w:sz w:val="24"/>
+          <w:szCs w:val="24"/>
+        </w:rPr>
+        <w:t xml:space="preserve">, podendo facilmente conjurar </w:t>
+      </w:r>
+      <w:r>
+        <w:rPr>
+          <w:rFonts w:ascii="Times New Roman" w:hAnsi="Times New Roman" w:cs="Times New Roman"/>
+          <w:sz w:val="24"/>
+          <w:szCs w:val="24"/>
+        </w:rPr>
+        <w:t>algum equipamento</w:t>
+      </w:r>
+      <w:r>
+        <w:rPr>
+          <w:rFonts w:ascii="Times New Roman" w:hAnsi="Times New Roman" w:cs="Times New Roman"/>
+          <w:sz w:val="24"/>
+          <w:szCs w:val="24"/>
+        </w:rPr>
+        <w:t xml:space="preserve"> de seu interesse, </w:t>
+      </w:r>
+      <w:r>
+        <w:rPr>
+          <w:rFonts w:ascii="Times New Roman" w:hAnsi="Times New Roman" w:cs="Times New Roman"/>
+          <w:sz w:val="24"/>
+          <w:szCs w:val="24"/>
+        </w:rPr>
+        <w:t>até</w:t>
+      </w:r>
+      <w:r>
+        <w:rPr>
+          <w:rFonts w:ascii="Times New Roman" w:hAnsi="Times New Roman" w:cs="Times New Roman"/>
+          <w:sz w:val="24"/>
+          <w:szCs w:val="24"/>
+        </w:rPr>
+        <w:t xml:space="preserve"> mesmo criar um replica de </w:t>
       </w:r>
       <w:r>
         <w:rPr>
@@ -458,6 +594,14 @@
           <w:sz w:val="24"/>
           <w:szCs w:val="24"/>
         </w:rPr>
+        <w:t xml:space="preserve"> ou castelo que já tenha observado</w:t>
+      </w:r>
+      <w:r>
+        <w:rPr>
+          <w:rFonts w:ascii="Times New Roman" w:hAnsi="Times New Roman" w:cs="Times New Roman"/>
+          <w:sz w:val="24"/>
+          <w:szCs w:val="24"/>
+        </w:rPr>
         <w:t>.</w:t>
       </w:r>
       <w:r>
@@ -484,7 +628,39 @@
           <w:sz w:val="24"/>
           <w:szCs w:val="24"/>
         </w:rPr>
-        <w:t>Suas habilidades são destinadas para criar grandes exércitos, ou para o conforto próprio ou de sua equipe através de casa e mobílias mágicas, além de poder facilmente se integrar a uma cidade graças a rentabilidade que suas habilidades oferecem</w:t>
+        <w:t xml:space="preserve">Suas habilidades são destinadas para criar </w:t>
+      </w:r>
+      <w:r>
+        <w:rPr>
+          <w:rFonts w:ascii="Times New Roman" w:hAnsi="Times New Roman" w:cs="Times New Roman"/>
+          <w:sz w:val="24"/>
+          <w:szCs w:val="24"/>
+        </w:rPr>
+        <w:t>várias armas e armaduras</w:t>
+      </w:r>
+      <w:r>
+        <w:rPr>
+          <w:rFonts w:ascii="Times New Roman" w:hAnsi="Times New Roman" w:cs="Times New Roman"/>
+          <w:sz w:val="24"/>
+          <w:szCs w:val="24"/>
+        </w:rPr>
+        <w:t xml:space="preserve">, ou para o conforto </w:t>
+      </w:r>
+      <w:r>
+        <w:rPr>
+          <w:rFonts w:ascii="Times New Roman" w:hAnsi="Times New Roman" w:cs="Times New Roman"/>
+          <w:sz w:val="24"/>
+          <w:szCs w:val="24"/>
+        </w:rPr>
+        <w:t>da</w:t>
+      </w:r>
+      <w:r>
+        <w:rPr>
+          <w:rFonts w:ascii="Times New Roman" w:hAnsi="Times New Roman" w:cs="Times New Roman"/>
+          <w:sz w:val="24"/>
+          <w:szCs w:val="24"/>
+        </w:rPr>
+        <w:t xml:space="preserve"> sua equipe através de casa e mobílias mágicas, além de poder facilmente se integrar a uma cidade graças a rentabilidade que suas habilidades oferecem</w:t>
       </w:r>
       <w:r>
         <w:rPr>
@@ -549,7 +725,55 @@
           <w:sz w:val="24"/>
           <w:szCs w:val="24"/>
         </w:rPr>
-        <w:t>Dificuldade alta. Diferente de outros conhecimentos ao jogar de Gaia é necessário compreender todo o jogo para sempre buscar os melhores itens, criaturas e estruturas, o que pode ser extremamente desafiador ou maçante para um novo jogador</w:t>
+        <w:t xml:space="preserve">Dificuldade alta. Diferente de outros conhecimentos ao jogar de Gaia é necessário compreender todo o jogo para sempre buscar </w:t>
+      </w:r>
+      <w:r>
+        <w:rPr>
+          <w:rFonts w:ascii="Times New Roman" w:hAnsi="Times New Roman" w:cs="Times New Roman"/>
+          <w:sz w:val="24"/>
+          <w:szCs w:val="24"/>
+        </w:rPr>
+        <w:t>as</w:t>
+      </w:r>
+      <w:r>
+        <w:rPr>
+          <w:rFonts w:ascii="Times New Roman" w:hAnsi="Times New Roman" w:cs="Times New Roman"/>
+          <w:sz w:val="24"/>
+          <w:szCs w:val="24"/>
+        </w:rPr>
+        <w:t xml:space="preserve"> melhores </w:t>
+      </w:r>
+      <w:r>
+        <w:rPr>
+          <w:rFonts w:ascii="Times New Roman" w:hAnsi="Times New Roman" w:cs="Times New Roman"/>
+          <w:sz w:val="24"/>
+          <w:szCs w:val="24"/>
+        </w:rPr>
+        <w:t>armas</w:t>
+      </w:r>
+      <w:r>
+        <w:rPr>
+          <w:rFonts w:ascii="Times New Roman" w:hAnsi="Times New Roman" w:cs="Times New Roman"/>
+          <w:sz w:val="24"/>
+          <w:szCs w:val="24"/>
+        </w:rPr>
+        <w:t xml:space="preserve">, </w:t>
+      </w:r>
+      <w:r>
+        <w:rPr>
+          <w:rFonts w:ascii="Times New Roman" w:hAnsi="Times New Roman" w:cs="Times New Roman"/>
+          <w:sz w:val="24"/>
+          <w:szCs w:val="24"/>
+        </w:rPr>
+        <w:t>armaduras</w:t>
+      </w:r>
+      <w:r>
+        <w:rPr>
+          <w:rFonts w:ascii="Times New Roman" w:hAnsi="Times New Roman" w:cs="Times New Roman"/>
+          <w:sz w:val="24"/>
+          <w:szCs w:val="24"/>
+        </w:rPr>
+        <w:t xml:space="preserve"> e estruturas, o que pode ser extremamente desafiador ou maçante para um novo jogador</w:t>
       </w:r>
       <w:r>
         <w:rPr>
@@ -1023,7 +1247,23 @@
           <w:sz w:val="24"/>
           <w:szCs w:val="24"/>
         </w:rPr>
-        <w:t>Suas habilidades são destinadas para buscar as soluções inesperadas, sempre brincando com a situações, aliados ou oponentes, tendo em seu leque de habilidade a capacidade remover seres de combate, mover coisas de lugar e inutilizar alvos simultâneos.</w:t>
+        <w:t xml:space="preserve">Suas habilidades são destinadas para buscar as soluções inesperadas, sempre brincando com a situações, aliados ou oponentes, tendo em seu leque de habilidade a capacidade </w:t>
+      </w:r>
+      <w:r>
+        <w:rPr>
+          <w:rFonts w:ascii="Times New Roman" w:hAnsi="Times New Roman" w:cs="Times New Roman"/>
+          <w:sz w:val="24"/>
+          <w:szCs w:val="24"/>
+        </w:rPr>
+        <w:t xml:space="preserve">de </w:t>
+      </w:r>
+      <w:r>
+        <w:rPr>
+          <w:rFonts w:ascii="Times New Roman" w:hAnsi="Times New Roman" w:cs="Times New Roman"/>
+          <w:sz w:val="24"/>
+          <w:szCs w:val="24"/>
+        </w:rPr>
+        <w:t>remover seres de combate, mover coisas de lugar e inutilizar alvos simultâneos.</w:t>
       </w:r>
     </w:p>
     <w:p>
@@ -2444,45 +2684,47 @@
           <w:sz w:val="24"/>
           <w:szCs w:val="24"/>
         </w:rPr>
-        <w:t>Tendo a natureza e os ancestrais como armas</w:t>
-      </w:r>
-    </w:p>
-    <w:p>
-      <w:pPr>
-        <w:ind w:firstLine="567"/>
-        <w:jc w:val="both"/>
-        <w:rPr>
-          <w:rFonts w:ascii="Times New Roman" w:hAnsi="Times New Roman" w:cs="Times New Roman"/>
-          <w:sz w:val="24"/>
-          <w:szCs w:val="24"/>
-        </w:rPr>
-      </w:pPr>
-      <w:r>
-        <w:rPr>
-          <w:rFonts w:ascii="Times New Roman" w:hAnsi="Times New Roman" w:cs="Times New Roman"/>
-          <w:sz w:val="24"/>
-          <w:szCs w:val="24"/>
-        </w:rPr>
-        <w:t>.</w:t>
-      </w:r>
-    </w:p>
-    <w:p>
-      <w:pPr>
-        <w:ind w:firstLine="567"/>
-        <w:jc w:val="both"/>
-        <w:rPr>
-          <w:rFonts w:ascii="Times New Roman" w:hAnsi="Times New Roman" w:cs="Times New Roman"/>
-          <w:sz w:val="24"/>
-          <w:szCs w:val="24"/>
-        </w:rPr>
-      </w:pPr>
-      <w:r>
-        <w:rPr>
-          <w:rFonts w:ascii="Times New Roman" w:hAnsi="Times New Roman" w:cs="Times New Roman"/>
-          <w:sz w:val="24"/>
-          <w:szCs w:val="24"/>
-        </w:rPr>
-        <w:t>Seguidos por uma vontade instintiva são perfeitos em combates, perseguição, caça de monstros ou em intimidar os mais fracos.</w:t>
+        <w:t xml:space="preserve">Tendo a natureza e os ancestrais </w:t>
+      </w:r>
+      <w:r>
+        <w:rPr>
+          <w:rFonts w:ascii="Times New Roman" w:hAnsi="Times New Roman" w:cs="Times New Roman"/>
+          <w:sz w:val="24"/>
+          <w:szCs w:val="24"/>
+        </w:rPr>
+        <w:t xml:space="preserve">ao seu lado </w:t>
+      </w:r>
+      <w:r>
+        <w:rPr>
+          <w:rFonts w:ascii="Times New Roman" w:hAnsi="Times New Roman" w:cs="Times New Roman"/>
+          <w:sz w:val="24"/>
+          <w:szCs w:val="24"/>
+        </w:rPr>
+        <w:t xml:space="preserve">os </w:t>
+      </w:r>
+      <w:r>
+        <w:rPr>
+          <w:rFonts w:ascii="Times New Roman" w:hAnsi="Times New Roman" w:cs="Times New Roman"/>
+          <w:sz w:val="24"/>
+          <w:szCs w:val="24"/>
+        </w:rPr>
+        <w:t xml:space="preserve">problemas ambientais viram </w:t>
+      </w:r>
+      <w:r>
+        <w:rPr>
+          <w:rFonts w:ascii="Times New Roman" w:hAnsi="Times New Roman" w:cs="Times New Roman"/>
+          <w:sz w:val="24"/>
+          <w:szCs w:val="24"/>
+        </w:rPr>
+        <w:t xml:space="preserve">verdadeiras </w:t>
+      </w:r>
+      <w:r>
+        <w:rPr>
+          <w:rFonts w:ascii="Times New Roman" w:hAnsi="Times New Roman" w:cs="Times New Roman"/>
+          <w:sz w:val="24"/>
+          <w:szCs w:val="24"/>
+        </w:rPr>
+        <w:t>ferramentas contra inimigos que ameacem a terra e o ciclo da vida.</w:t>
       </w:r>
     </w:p>
     <w:p>
@@ -2510,7 +2752,7 @@
           <w:sz w:val="24"/>
           <w:szCs w:val="24"/>
         </w:rPr>
-        <w:t>Destruição</w:t>
+        <w:t>Sobrevivência</w:t>
       </w:r>
       <w:r>
         <w:rPr>
@@ -2581,7 +2823,71 @@
           <w:sz w:val="24"/>
           <w:szCs w:val="24"/>
         </w:rPr>
-        <w:t xml:space="preserve"> característica.</w:t>
+        <w:t xml:space="preserve"> </w:t>
+      </w:r>
+      <w:r>
+        <w:rPr>
+          <w:rFonts w:ascii="Times New Roman" w:hAnsi="Times New Roman" w:cs="Times New Roman"/>
+          <w:sz w:val="24"/>
+          <w:szCs w:val="24"/>
+        </w:rPr>
+        <w:t>ótima sobrevivência</w:t>
+      </w:r>
+      <w:r>
+        <w:rPr>
+          <w:rFonts w:ascii="Times New Roman" w:hAnsi="Times New Roman" w:cs="Times New Roman"/>
+          <w:sz w:val="24"/>
+          <w:szCs w:val="24"/>
+        </w:rPr>
+        <w:t xml:space="preserve">, ótimo </w:t>
+      </w:r>
+      <w:r>
+        <w:rPr>
+          <w:rFonts w:ascii="Times New Roman" w:hAnsi="Times New Roman" w:cs="Times New Roman"/>
+          <w:sz w:val="24"/>
+          <w:szCs w:val="24"/>
+        </w:rPr>
+        <w:t>em criar</w:t>
+      </w:r>
+      <w:r>
+        <w:rPr>
+          <w:rFonts w:ascii="Times New Roman" w:hAnsi="Times New Roman" w:cs="Times New Roman"/>
+          <w:sz w:val="24"/>
+          <w:szCs w:val="24"/>
+        </w:rPr>
+        <w:t xml:space="preserve"> múltiplas unidades</w:t>
+      </w:r>
+      <w:r>
+        <w:rPr>
+          <w:rFonts w:ascii="Times New Roman" w:hAnsi="Times New Roman" w:cs="Times New Roman"/>
+          <w:sz w:val="24"/>
+          <w:szCs w:val="24"/>
+        </w:rPr>
+        <w:t>, boas habilidades de controle</w:t>
+      </w:r>
+      <w:r>
+        <w:rPr>
+          <w:rFonts w:ascii="Times New Roman" w:hAnsi="Times New Roman" w:cs="Times New Roman"/>
+          <w:sz w:val="24"/>
+          <w:szCs w:val="24"/>
+        </w:rPr>
+        <w:t xml:space="preserve"> e proteção</w:t>
+      </w:r>
+      <w:r>
+        <w:rPr>
+          <w:rFonts w:ascii="Times New Roman" w:hAnsi="Times New Roman" w:cs="Times New Roman"/>
+          <w:sz w:val="24"/>
+          <w:szCs w:val="24"/>
+        </w:rPr>
+        <w:t>, boas habilidades de suporte e utilidade</w:t>
+      </w:r>
+      <w:r>
+        <w:rPr>
+          <w:rFonts w:ascii="Times New Roman" w:hAnsi="Times New Roman" w:cs="Times New Roman"/>
+          <w:sz w:val="24"/>
+          <w:szCs w:val="24"/>
+        </w:rPr>
+        <w:t>.</w:t>
       </w:r>
     </w:p>
     <w:p>
@@ -2609,7 +2915,55 @@
           <w:sz w:val="24"/>
           <w:szCs w:val="24"/>
         </w:rPr>
-        <w:t xml:space="preserve"> característica.</w:t>
+        <w:t xml:space="preserve"> </w:t>
+      </w:r>
+      <w:r>
+        <w:rPr>
+          <w:rFonts w:ascii="Times New Roman" w:hAnsi="Times New Roman" w:cs="Times New Roman"/>
+          <w:sz w:val="24"/>
+          <w:szCs w:val="24"/>
+        </w:rPr>
+        <w:t>mobilidade e dano medíocre</w:t>
+      </w:r>
+      <w:r>
+        <w:rPr>
+          <w:rFonts w:ascii="Times New Roman" w:hAnsi="Times New Roman" w:cs="Times New Roman"/>
+          <w:sz w:val="24"/>
+          <w:szCs w:val="24"/>
+        </w:rPr>
+        <w:t>,</w:t>
+      </w:r>
+      <w:r>
+        <w:rPr>
+          <w:rFonts w:ascii="Times New Roman" w:hAnsi="Times New Roman" w:cs="Times New Roman"/>
+          <w:sz w:val="24"/>
+          <w:szCs w:val="24"/>
+        </w:rPr>
+        <w:t xml:space="preserve"> </w:t>
+      </w:r>
+      <w:r>
+        <w:rPr>
+          <w:rFonts w:ascii="Times New Roman" w:hAnsi="Times New Roman" w:cs="Times New Roman"/>
+          <w:sz w:val="24"/>
+          <w:szCs w:val="24"/>
+        </w:rPr>
+        <w:t>poucas respostas a habilidades inimigas, vulnerável a habilidades em área</w:t>
+      </w:r>
+      <w:r>
+        <w:rPr>
+          <w:rFonts w:ascii="Times New Roman" w:hAnsi="Times New Roman" w:cs="Times New Roman"/>
+          <w:sz w:val="24"/>
+          <w:szCs w:val="24"/>
+        </w:rPr>
+        <w:t>, não muito efetivo em ambientes urbanos</w:t>
+      </w:r>
+      <w:r>
+        <w:rPr>
+          <w:rFonts w:ascii="Times New Roman" w:hAnsi="Times New Roman" w:cs="Times New Roman"/>
+          <w:sz w:val="24"/>
+          <w:szCs w:val="24"/>
+        </w:rPr>
+        <w:t>.</w:t>
       </w:r>
     </w:p>
     <w:p>
@@ -2652,17 +3006,68 @@
         <w:ind w:firstLine="567"/>
         <w:jc w:val="both"/>
         <w:rPr>
-          <w:sz w:val="20"/>
-          <w:szCs w:val="20"/>
-        </w:rPr>
-      </w:pPr>
-      <w:r>
-        <w:rPr>
-          <w:rFonts w:ascii="Times New Roman" w:hAnsi="Times New Roman" w:cs="Times New Roman"/>
-          <w:sz w:val="24"/>
-          <w:szCs w:val="24"/>
-        </w:rPr>
-        <w:t>Texto.</w:t>
+          <w:rFonts w:ascii="Times New Roman" w:hAnsi="Times New Roman" w:cs="Times New Roman"/>
+          <w:sz w:val="24"/>
+          <w:szCs w:val="24"/>
+        </w:rPr>
+      </w:pPr>
+      <w:r>
+        <w:rPr>
+          <w:rFonts w:ascii="Times New Roman" w:hAnsi="Times New Roman" w:cs="Times New Roman"/>
+          <w:sz w:val="24"/>
+          <w:szCs w:val="24"/>
+        </w:rPr>
+        <w:t>A selvageria do primal é perfeita para amantes da natureza, invocando e adestrando monstros para as diversas situações</w:t>
+      </w:r>
+      <w:r>
+        <w:rPr>
+          <w:rFonts w:ascii="Times New Roman" w:hAnsi="Times New Roman" w:cs="Times New Roman"/>
+          <w:sz w:val="24"/>
+          <w:szCs w:val="24"/>
+        </w:rPr>
+        <w:t>. Possuem uma diversidade de venenos e plantas mágicas para controlar seus oponentes, sempre contando com os espíritos e ancestrais para darem conselhos ou emprestar o seu poder</w:t>
+      </w:r>
+      <w:r>
+        <w:rPr>
+          <w:rFonts w:ascii="Times New Roman" w:hAnsi="Times New Roman" w:cs="Times New Roman"/>
+          <w:sz w:val="24"/>
+          <w:szCs w:val="24"/>
+        </w:rPr>
+        <w:t>.</w:t>
+      </w:r>
+    </w:p>
+    <w:p>
+      <w:pPr>
+        <w:ind w:firstLine="567"/>
+        <w:jc w:val="both"/>
+        <w:rPr>
+          <w:sz w:val="20"/>
+          <w:szCs w:val="20"/>
+        </w:rPr>
+      </w:pPr>
+      <w:r>
+        <w:rPr>
+          <w:rFonts w:ascii="Times New Roman" w:hAnsi="Times New Roman" w:cs="Times New Roman"/>
+          <w:sz w:val="24"/>
+          <w:szCs w:val="24"/>
+        </w:rPr>
+        <w:t>Suas habilidades são destinadas para</w:t>
+      </w:r>
+      <w:r>
+        <w:rPr>
+          <w:rFonts w:ascii="Times New Roman" w:hAnsi="Times New Roman" w:cs="Times New Roman"/>
+          <w:sz w:val="24"/>
+          <w:szCs w:val="24"/>
+        </w:rPr>
+        <w:t xml:space="preserve"> domar um mundo selvagem e entender suas nuances, envenenamento, enraizamento, monstros, toda a natureza ao leque de seu portador.</w:t>
+      </w:r>
+      <w:r>
+        <w:rPr>
+          <w:rFonts w:ascii="Times New Roman" w:hAnsi="Times New Roman" w:cs="Times New Roman"/>
+          <w:sz w:val="24"/>
+          <w:szCs w:val="24"/>
+        </w:rPr>
+        <w:t xml:space="preserve"> </w:t>
       </w:r>
     </w:p>
     <w:p>
@@ -2719,7 +3124,133 @@
           <w:sz w:val="24"/>
           <w:szCs w:val="24"/>
         </w:rPr>
-        <w:t>Texto.</w:t>
+        <w:t>Dificuldade média</w:t>
+      </w:r>
+      <w:r>
+        <w:rPr>
+          <w:rFonts w:ascii="Times New Roman" w:hAnsi="Times New Roman" w:cs="Times New Roman"/>
+          <w:sz w:val="24"/>
+          <w:szCs w:val="24"/>
+        </w:rPr>
+        <w:t>.</w:t>
+      </w:r>
+      <w:r>
+        <w:rPr>
+          <w:rFonts w:ascii="Times New Roman" w:hAnsi="Times New Roman" w:cs="Times New Roman"/>
+          <w:sz w:val="24"/>
+          <w:szCs w:val="24"/>
+        </w:rPr>
+        <w:t xml:space="preserve"> </w:t>
+      </w:r>
+      <w:r>
+        <w:rPr>
+          <w:rFonts w:ascii="Times New Roman" w:hAnsi="Times New Roman" w:cs="Times New Roman"/>
+          <w:sz w:val="24"/>
+          <w:szCs w:val="24"/>
+        </w:rPr>
+        <w:t>Conhecer, adquirir</w:t>
+      </w:r>
+      <w:r>
+        <w:rPr>
+          <w:rFonts w:ascii="Times New Roman" w:hAnsi="Times New Roman" w:cs="Times New Roman"/>
+          <w:sz w:val="24"/>
+          <w:szCs w:val="24"/>
+        </w:rPr>
+        <w:t xml:space="preserve"> e </w:t>
+      </w:r>
+      <w:r>
+        <w:rPr>
+          <w:rFonts w:ascii="Times New Roman" w:hAnsi="Times New Roman" w:cs="Times New Roman"/>
+          <w:sz w:val="24"/>
+          <w:szCs w:val="24"/>
+        </w:rPr>
+        <w:t>manipular</w:t>
+      </w:r>
+      <w:r>
+        <w:rPr>
+          <w:rFonts w:ascii="Times New Roman" w:hAnsi="Times New Roman" w:cs="Times New Roman"/>
+          <w:sz w:val="24"/>
+          <w:szCs w:val="24"/>
+        </w:rPr>
+        <w:t xml:space="preserve"> monstros pode ser bem desafiador para </w:t>
+      </w:r>
+      <w:r>
+        <w:rPr>
+          <w:rFonts w:ascii="Times New Roman" w:hAnsi="Times New Roman" w:cs="Times New Roman"/>
+          <w:sz w:val="24"/>
+          <w:szCs w:val="24"/>
+        </w:rPr>
+        <w:t xml:space="preserve">os </w:t>
+      </w:r>
+      <w:r>
+        <w:rPr>
+          <w:rFonts w:ascii="Times New Roman" w:hAnsi="Times New Roman" w:cs="Times New Roman"/>
+          <w:sz w:val="24"/>
+          <w:szCs w:val="24"/>
+        </w:rPr>
+        <w:t>novos jogadores, assim como</w:t>
+      </w:r>
+      <w:r>
+        <w:rPr>
+          <w:rFonts w:ascii="Times New Roman" w:hAnsi="Times New Roman" w:cs="Times New Roman"/>
+          <w:sz w:val="24"/>
+          <w:szCs w:val="24"/>
+        </w:rPr>
+        <w:t xml:space="preserve"> obter</w:t>
+      </w:r>
+      <w:r>
+        <w:rPr>
+          <w:rFonts w:ascii="Times New Roman" w:hAnsi="Times New Roman" w:cs="Times New Roman"/>
+          <w:sz w:val="24"/>
+          <w:szCs w:val="24"/>
+        </w:rPr>
+        <w:t xml:space="preserve"> plantas e arvores exóticas para produzir </w:t>
+      </w:r>
+      <w:r>
+        <w:rPr>
+          <w:rFonts w:ascii="Times New Roman" w:hAnsi="Times New Roman" w:cs="Times New Roman"/>
+          <w:sz w:val="24"/>
+          <w:szCs w:val="24"/>
+        </w:rPr>
+        <w:t>seus venenos</w:t>
+      </w:r>
+      <w:r>
+        <w:rPr>
+          <w:rFonts w:ascii="Times New Roman" w:hAnsi="Times New Roman" w:cs="Times New Roman"/>
+          <w:sz w:val="24"/>
+          <w:szCs w:val="24"/>
+        </w:rPr>
+        <w:t>. No entan</w:t>
+      </w:r>
+      <w:r>
+        <w:rPr>
+          <w:rFonts w:ascii="Times New Roman" w:hAnsi="Times New Roman" w:cs="Times New Roman"/>
+          <w:sz w:val="24"/>
+          <w:szCs w:val="24"/>
+        </w:rPr>
+        <w:t>to uma vez com essa dificuldade superadas seus dominadores resolvem facilmente os problemas sem um mínimo de esforço.</w:t>
+      </w:r>
+    </w:p>
+    <w:p>
+      <w:pPr>
+        <w:tabs>
+          <w:tab w:val="left" w:pos="2496"/>
+        </w:tabs>
+        <w:ind w:firstLine="567"/>
+        <w:jc w:val="both"/>
+        <w:rPr>
+          <w:rFonts w:ascii="Times New Roman" w:hAnsi="Times New Roman" w:cs="Times New Roman"/>
+          <w:sz w:val="24"/>
+          <w:szCs w:val="24"/>
+        </w:rPr>
+      </w:pPr>
+      <w:r>
+        <w:rPr>
+          <w:rFonts w:ascii="Times New Roman" w:hAnsi="Times New Roman" w:cs="Times New Roman"/>
+          <w:sz w:val="24"/>
+          <w:szCs w:val="24"/>
+        </w:rPr>
+        <w:t>Esse conhecimento é destinado para jogadores que pretendem deixar todo o trabalho pesado para os seus mascotes, tendo apenas alguns problemas iniciais que facilmente vão ser esquecidos ao fim da aventura.</w:t>
       </w:r>
     </w:p>
     <w:p>
@@ -5297,4 +5828,16 @@
     </a:ext>
   </a:extLst>
 </a:theme>
+</file>
+
+<file path=customXml/item1.xml><?xml version="1.0" encoding="utf-8"?>
+<b:Sources xmlns:b="http://schemas.openxmlformats.org/officeDocument/2006/bibliography" xmlns="http://schemas.openxmlformats.org/officeDocument/2006/bibliography" SelectedStyle="\APASixthEditionOfficeOnline.xsl" StyleName="APA" Version="6"/>
+</file>
+
+<file path=customXml/itemProps1.xml><?xml version="1.0" encoding="utf-8"?>
+<ds:datastoreItem xmlns:ds="http://schemas.openxmlformats.org/officeDocument/2006/customXml" ds:itemID="{B089E41B-FBB0-4E70-AAF3-BC59E557598C}">
+  <ds:schemaRefs>
+    <ds:schemaRef ds:uri="http://schemas.openxmlformats.org/officeDocument/2006/bibliography"/>
+  </ds:schemaRefs>
+</ds:datastoreItem>
 </file>
</xml_diff>

<commit_message>
nekro general, and some reworks
</commit_message>
<xml_diff>
--- a/Recursos/Habilidades/Inteligência (INT)/0. Geral (INT).docx
+++ b/Recursos/Habilidades/Inteligência (INT)/0. Geral (INT).docx
@@ -366,6 +366,14 @@
           <w:sz w:val="24"/>
           <w:szCs w:val="24"/>
         </w:rPr>
+        <w:t>, boa criação de múltiplas unidades</w:t>
+      </w:r>
+      <w:r>
+        <w:rPr>
+          <w:rFonts w:ascii="Times New Roman" w:hAnsi="Times New Roman" w:cs="Times New Roman"/>
+          <w:sz w:val="24"/>
+          <w:szCs w:val="24"/>
+        </w:rPr>
         <w:t>.</w:t>
       </w:r>
     </w:p>
@@ -3276,7 +3284,55 @@
           <w:sz w:val="24"/>
           <w:szCs w:val="24"/>
         </w:rPr>
-        <w:t>to uma vez com essa dificuldade superadas seus dominadores resolvem facilmente os problemas sem um mínimo de esforço.</w:t>
+        <w:t>to uma vez com essa</w:t>
+      </w:r>
+      <w:r>
+        <w:rPr>
+          <w:rFonts w:ascii="Times New Roman" w:hAnsi="Times New Roman" w:cs="Times New Roman"/>
+          <w:sz w:val="24"/>
+          <w:szCs w:val="24"/>
+        </w:rPr>
+        <w:t>s</w:t>
+      </w:r>
+      <w:r>
+        <w:rPr>
+          <w:rFonts w:ascii="Times New Roman" w:hAnsi="Times New Roman" w:cs="Times New Roman"/>
+          <w:sz w:val="24"/>
+          <w:szCs w:val="24"/>
+        </w:rPr>
+        <w:t xml:space="preserve"> dificuldade</w:t>
+      </w:r>
+      <w:r>
+        <w:rPr>
+          <w:rFonts w:ascii="Times New Roman" w:hAnsi="Times New Roman" w:cs="Times New Roman"/>
+          <w:sz w:val="24"/>
+          <w:szCs w:val="24"/>
+        </w:rPr>
+        <w:t>s</w:t>
+      </w:r>
+      <w:r>
+        <w:rPr>
+          <w:rFonts w:ascii="Times New Roman" w:hAnsi="Times New Roman" w:cs="Times New Roman"/>
+          <w:sz w:val="24"/>
+          <w:szCs w:val="24"/>
+        </w:rPr>
+        <w:t xml:space="preserve"> superadas seus dominadores resolvem facilmente os problemas </w:t>
+      </w:r>
+      <w:r>
+        <w:rPr>
+          <w:rFonts w:ascii="Times New Roman" w:hAnsi="Times New Roman" w:cs="Times New Roman"/>
+          <w:sz w:val="24"/>
+          <w:szCs w:val="24"/>
+        </w:rPr>
+        <w:t xml:space="preserve">ao longo da aventura </w:t>
+      </w:r>
+      <w:r>
+        <w:rPr>
+          <w:rFonts w:ascii="Times New Roman" w:hAnsi="Times New Roman" w:cs="Times New Roman"/>
+          <w:sz w:val="24"/>
+          <w:szCs w:val="24"/>
+        </w:rPr>
+        <w:t>sem um mínimo de esforço.</w:t>
       </w:r>
     </w:p>
     <w:p>
@@ -3338,7 +3394,23 @@
           <w:sz w:val="24"/>
           <w:szCs w:val="24"/>
         </w:rPr>
-        <w:t>, tendo apenas alguns problemas iniciais que facilmente vão ser esquecidos ao fim da aventura.</w:t>
+        <w:t xml:space="preserve">, tendo apenas alguns problemas iniciais que facilmente vão ser esquecidos ao fim da </w:t>
+      </w:r>
+      <w:r>
+        <w:rPr>
+          <w:rFonts w:ascii="Times New Roman" w:hAnsi="Times New Roman" w:cs="Times New Roman"/>
+          <w:sz w:val="24"/>
+          <w:szCs w:val="24"/>
+        </w:rPr>
+        <w:t>campanha</w:t>
+      </w:r>
+      <w:r>
+        <w:rPr>
+          <w:rFonts w:ascii="Times New Roman" w:hAnsi="Times New Roman" w:cs="Times New Roman"/>
+          <w:sz w:val="24"/>
+          <w:szCs w:val="24"/>
+        </w:rPr>
+        <w:t>.</w:t>
       </w:r>
     </w:p>
     <w:p>
@@ -3883,7 +3955,7 @@
           <w:szCs w:val="36"/>
         </w:rPr>
         <w:lastRenderedPageBreak/>
-        <w:t>Conhecimento</w:t>
+        <w:t>Alchi</w:t>
       </w:r>
     </w:p>
     <w:p>
@@ -3916,17 +3988,162 @@
         <w:ind w:firstLine="567"/>
         <w:jc w:val="both"/>
         <w:rPr>
-          <w:sz w:val="20"/>
-          <w:szCs w:val="20"/>
-        </w:rPr>
-      </w:pPr>
-      <w:r>
-        <w:rPr>
-          <w:rFonts w:ascii="Times New Roman" w:hAnsi="Times New Roman" w:cs="Times New Roman"/>
-          <w:sz w:val="24"/>
-          <w:szCs w:val="24"/>
-        </w:rPr>
-        <w:t>Texto.</w:t>
+          <w:rFonts w:ascii="Times New Roman" w:hAnsi="Times New Roman" w:cs="Times New Roman"/>
+          <w:sz w:val="24"/>
+          <w:szCs w:val="24"/>
+        </w:rPr>
+      </w:pPr>
+      <w:r>
+        <w:rPr>
+          <w:rFonts w:ascii="Times New Roman" w:hAnsi="Times New Roman" w:cs="Times New Roman"/>
+          <w:sz w:val="24"/>
+          <w:szCs w:val="24"/>
+        </w:rPr>
+        <w:t xml:space="preserve">Atrás de grandes riquezas ou do elixir da vida os dominadores de Alchi passam dia </w:t>
+      </w:r>
+      <w:r>
+        <w:rPr>
+          <w:rFonts w:ascii="Times New Roman" w:hAnsi="Times New Roman" w:cs="Times New Roman"/>
+          <w:sz w:val="24"/>
+          <w:szCs w:val="24"/>
+        </w:rPr>
+        <w:t xml:space="preserve">e </w:t>
+      </w:r>
+      <w:r>
+        <w:rPr>
+          <w:rFonts w:ascii="Times New Roman" w:hAnsi="Times New Roman" w:cs="Times New Roman"/>
+          <w:sz w:val="24"/>
+          <w:szCs w:val="24"/>
+        </w:rPr>
+        <w:t xml:space="preserve">noite em seus laboratórios, produzindo poções de caráter duvidoso, substâncias químicas cruéis, além do homúnculo </w:t>
+      </w:r>
+      <w:r>
+        <w:rPr>
+          <w:rFonts w:ascii="Times New Roman" w:hAnsi="Times New Roman" w:cs="Times New Roman"/>
+          <w:sz w:val="24"/>
+          <w:szCs w:val="24"/>
+        </w:rPr>
+        <w:t>e a quimera, aberrações</w:t>
+      </w:r>
+      <w:r>
+        <w:rPr>
+          <w:rFonts w:ascii="Times New Roman" w:hAnsi="Times New Roman" w:cs="Times New Roman"/>
+          <w:sz w:val="24"/>
+          <w:szCs w:val="24"/>
+        </w:rPr>
+        <w:t xml:space="preserve"> mutante</w:t>
+      </w:r>
+      <w:r>
+        <w:rPr>
+          <w:rFonts w:ascii="Times New Roman" w:hAnsi="Times New Roman" w:cs="Times New Roman"/>
+          <w:sz w:val="24"/>
+          <w:szCs w:val="24"/>
+        </w:rPr>
+        <w:t>s</w:t>
+      </w:r>
+      <w:r>
+        <w:rPr>
+          <w:rFonts w:ascii="Times New Roman" w:hAnsi="Times New Roman" w:cs="Times New Roman"/>
+          <w:sz w:val="24"/>
+          <w:szCs w:val="24"/>
+        </w:rPr>
+        <w:t xml:space="preserve"> nunca vista </w:t>
+      </w:r>
+      <w:r>
+        <w:rPr>
+          <w:rFonts w:ascii="Times New Roman" w:hAnsi="Times New Roman" w:cs="Times New Roman"/>
+          <w:sz w:val="24"/>
+          <w:szCs w:val="24"/>
+        </w:rPr>
+        <w:t>na</w:t>
+      </w:r>
+      <w:r>
+        <w:rPr>
+          <w:rFonts w:ascii="Times New Roman" w:hAnsi="Times New Roman" w:cs="Times New Roman"/>
+          <w:sz w:val="24"/>
+          <w:szCs w:val="24"/>
+        </w:rPr>
+        <w:t xml:space="preserve"> natureza</w:t>
+      </w:r>
+      <w:r>
+        <w:rPr>
+          <w:rFonts w:ascii="Times New Roman" w:hAnsi="Times New Roman" w:cs="Times New Roman"/>
+          <w:sz w:val="24"/>
+          <w:szCs w:val="24"/>
+        </w:rPr>
+        <w:t>.</w:t>
+      </w:r>
+    </w:p>
+    <w:p>
+      <w:pPr>
+        <w:ind w:firstLine="567"/>
+        <w:jc w:val="both"/>
+        <w:rPr>
+          <w:rFonts w:ascii="Times New Roman" w:hAnsi="Times New Roman" w:cs="Times New Roman"/>
+          <w:sz w:val="24"/>
+          <w:szCs w:val="24"/>
+        </w:rPr>
+      </w:pPr>
+      <w:r>
+        <w:rPr>
+          <w:rFonts w:ascii="Times New Roman" w:hAnsi="Times New Roman" w:cs="Times New Roman"/>
+          <w:sz w:val="24"/>
+          <w:szCs w:val="24"/>
+        </w:rPr>
+        <w:t xml:space="preserve">Com objetivo de se tornarem podres de ricos buscam sempre por novas substâncias e especiarias exóticas, para que o avanço da ciência nunca pare, seja </w:t>
+      </w:r>
+      <w:r>
+        <w:rPr>
+          <w:rFonts w:ascii="Times New Roman" w:hAnsi="Times New Roman" w:cs="Times New Roman"/>
+          <w:sz w:val="24"/>
+          <w:szCs w:val="24"/>
+        </w:rPr>
+        <w:t xml:space="preserve">ela </w:t>
+      </w:r>
+      <w:r>
+        <w:rPr>
+          <w:rFonts w:ascii="Times New Roman" w:hAnsi="Times New Roman" w:cs="Times New Roman"/>
+          <w:sz w:val="24"/>
+          <w:szCs w:val="24"/>
+        </w:rPr>
+        <w:t>por química ou magia.</w:t>
+      </w:r>
+    </w:p>
+    <w:p>
+      <w:pPr>
+        <w:ind w:firstLine="567"/>
+        <w:jc w:val="both"/>
+        <w:rPr>
+          <w:rFonts w:ascii="Times New Roman" w:hAnsi="Times New Roman" w:cs="Times New Roman"/>
+          <w:sz w:val="24"/>
+          <w:szCs w:val="24"/>
+        </w:rPr>
+      </w:pPr>
+      <w:r>
+        <w:rPr>
+          <w:rFonts w:ascii="Times New Roman" w:hAnsi="Times New Roman" w:cs="Times New Roman"/>
+          <w:sz w:val="24"/>
+          <w:szCs w:val="24"/>
+        </w:rPr>
+        <w:t xml:space="preserve">Sua chave é a </w:t>
+      </w:r>
+      <w:r>
+        <w:rPr>
+          <w:rFonts w:ascii="Times New Roman" w:hAnsi="Times New Roman" w:cs="Times New Roman"/>
+          <w:b/>
+          <w:bCs/>
+          <w:sz w:val="24"/>
+          <w:szCs w:val="24"/>
+        </w:rPr>
+        <w:t>Fortuna</w:t>
+      </w:r>
+      <w:r>
+        <w:rPr>
+          <w:rFonts w:ascii="Times New Roman" w:hAnsi="Times New Roman" w:cs="Times New Roman"/>
+          <w:sz w:val="24"/>
+          <w:szCs w:val="24"/>
+        </w:rPr>
+        <w:t>.</w:t>
       </w:r>
     </w:p>
     <w:p>
@@ -3989,16 +4206,65 @@
           <w:sz w:val="24"/>
           <w:szCs w:val="24"/>
         </w:rPr>
-        <w:t xml:space="preserve"> característica.</w:t>
-      </w:r>
-    </w:p>
-    <w:p>
-      <w:pPr>
-        <w:ind w:firstLine="567"/>
-        <w:jc w:val="both"/>
-        <w:rPr>
-          <w:sz w:val="20"/>
-          <w:szCs w:val="20"/>
+        <w:t xml:space="preserve"> </w:t>
+      </w:r>
+      <w:r>
+        <w:rPr>
+          <w:rFonts w:ascii="Times New Roman" w:hAnsi="Times New Roman" w:cs="Times New Roman"/>
+          <w:sz w:val="24"/>
+          <w:szCs w:val="24"/>
+        </w:rPr>
+        <w:t xml:space="preserve">grandes quantias de dano por turno, </w:t>
+      </w:r>
+      <w:r>
+        <w:rPr>
+          <w:rFonts w:ascii="Times New Roman" w:hAnsi="Times New Roman" w:cs="Times New Roman"/>
+          <w:sz w:val="24"/>
+          <w:szCs w:val="24"/>
+        </w:rPr>
+        <w:t>boa criação de múltiplas unidades</w:t>
+      </w:r>
+      <w:r>
+        <w:rPr>
+          <w:rFonts w:ascii="Times New Roman" w:hAnsi="Times New Roman" w:cs="Times New Roman"/>
+          <w:sz w:val="24"/>
+          <w:szCs w:val="24"/>
+        </w:rPr>
+        <w:t xml:space="preserve">, criação vasta de itens, </w:t>
+      </w:r>
+      <w:r>
+        <w:rPr>
+          <w:rFonts w:ascii="Times New Roman" w:hAnsi="Times New Roman" w:cs="Times New Roman"/>
+          <w:sz w:val="24"/>
+          <w:szCs w:val="24"/>
+        </w:rPr>
+        <w:t>boas habilidades de suporte e utilidade</w:t>
+      </w:r>
+      <w:r>
+        <w:rPr>
+          <w:rFonts w:ascii="Times New Roman" w:hAnsi="Times New Roman" w:cs="Times New Roman"/>
+          <w:sz w:val="24"/>
+          <w:szCs w:val="24"/>
+        </w:rPr>
+        <w:t>, boa sobrevivência</w:t>
+      </w:r>
+      <w:r>
+        <w:rPr>
+          <w:rFonts w:ascii="Times New Roman" w:hAnsi="Times New Roman" w:cs="Times New Roman"/>
+          <w:sz w:val="24"/>
+          <w:szCs w:val="24"/>
+        </w:rPr>
+        <w:t>.</w:t>
+      </w:r>
+    </w:p>
+    <w:p>
+      <w:pPr>
+        <w:ind w:firstLine="567"/>
+        <w:jc w:val="both"/>
+        <w:rPr>
+          <w:rFonts w:ascii="Times New Roman" w:hAnsi="Times New Roman" w:cs="Times New Roman"/>
+          <w:sz w:val="24"/>
+          <w:szCs w:val="24"/>
         </w:rPr>
       </w:pPr>
       <w:r>
@@ -4017,7 +4283,39 @@
           <w:sz w:val="24"/>
           <w:szCs w:val="24"/>
         </w:rPr>
-        <w:t xml:space="preserve"> característica.</w:t>
+        <w:t xml:space="preserve"> </w:t>
+      </w:r>
+      <w:r>
+        <w:rPr>
+          <w:rFonts w:ascii="Times New Roman" w:hAnsi="Times New Roman" w:cs="Times New Roman"/>
+          <w:sz w:val="24"/>
+          <w:szCs w:val="24"/>
+        </w:rPr>
+        <w:t>péssima mobilidade</w:t>
+      </w:r>
+      <w:r>
+        <w:rPr>
+          <w:rFonts w:ascii="Times New Roman" w:hAnsi="Times New Roman" w:cs="Times New Roman"/>
+          <w:sz w:val="24"/>
+          <w:szCs w:val="24"/>
+        </w:rPr>
+        <w:t xml:space="preserve"> e proteção</w:t>
+      </w:r>
+      <w:r>
+        <w:rPr>
+          <w:rFonts w:ascii="Times New Roman" w:hAnsi="Times New Roman" w:cs="Times New Roman"/>
+          <w:sz w:val="24"/>
+          <w:szCs w:val="24"/>
+        </w:rPr>
+        <w:t>, alto consumo de recursos e moedas de ouro, dependente de suas criações, dano não diversificado</w:t>
+      </w:r>
+      <w:r>
+        <w:rPr>
+          <w:rFonts w:ascii="Times New Roman" w:hAnsi="Times New Roman" w:cs="Times New Roman"/>
+          <w:sz w:val="24"/>
+          <w:szCs w:val="24"/>
+        </w:rPr>
+        <w:t>.</w:t>
       </w:r>
     </w:p>
     <w:p>
@@ -4060,17 +4358,92 @@
         <w:ind w:firstLine="567"/>
         <w:jc w:val="both"/>
         <w:rPr>
-          <w:sz w:val="20"/>
-          <w:szCs w:val="20"/>
-        </w:rPr>
-      </w:pPr>
-      <w:r>
-        <w:rPr>
-          <w:rFonts w:ascii="Times New Roman" w:hAnsi="Times New Roman" w:cs="Times New Roman"/>
-          <w:sz w:val="24"/>
-          <w:szCs w:val="24"/>
-        </w:rPr>
-        <w:t>Texto.</w:t>
+          <w:rFonts w:ascii="Times New Roman" w:hAnsi="Times New Roman" w:cs="Times New Roman"/>
+          <w:sz w:val="24"/>
+          <w:szCs w:val="24"/>
+        </w:rPr>
+      </w:pPr>
+      <w:r>
+        <w:rPr>
+          <w:rFonts w:ascii="Times New Roman" w:hAnsi="Times New Roman" w:cs="Times New Roman"/>
+          <w:sz w:val="24"/>
+          <w:szCs w:val="24"/>
+        </w:rPr>
+        <w:t xml:space="preserve">A ganância desenfreada torna os jogadores de Alchi empresários da sua própria equipe, compensando sua falta de resistência e dano direto com equipamentos extremamente caros, além de possuírem homúnculos e quimeras </w:t>
+      </w:r>
+      <w:r>
+        <w:rPr>
+          <w:rFonts w:ascii="Times New Roman" w:hAnsi="Times New Roman" w:cs="Times New Roman"/>
+          <w:sz w:val="24"/>
+          <w:szCs w:val="24"/>
+        </w:rPr>
+        <w:t>com</w:t>
+      </w:r>
+      <w:r>
+        <w:rPr>
+          <w:rFonts w:ascii="Times New Roman" w:hAnsi="Times New Roman" w:cs="Times New Roman"/>
+          <w:sz w:val="24"/>
+          <w:szCs w:val="24"/>
+        </w:rPr>
+        <w:t xml:space="preserve"> habilidades de vários monstros e</w:t>
+      </w:r>
+      <w:r>
+        <w:rPr>
+          <w:rFonts w:ascii="Times New Roman" w:hAnsi="Times New Roman" w:cs="Times New Roman"/>
+          <w:sz w:val="24"/>
+          <w:szCs w:val="24"/>
+        </w:rPr>
+        <w:t xml:space="preserve"> que</w:t>
+      </w:r>
+      <w:r>
+        <w:rPr>
+          <w:rFonts w:ascii="Times New Roman" w:hAnsi="Times New Roman" w:cs="Times New Roman"/>
+          <w:sz w:val="24"/>
+          <w:szCs w:val="24"/>
+        </w:rPr>
+        <w:t xml:space="preserve"> podem conjurar magias</w:t>
+      </w:r>
+      <w:r>
+        <w:rPr>
+          <w:rFonts w:ascii="Times New Roman" w:hAnsi="Times New Roman" w:cs="Times New Roman"/>
+          <w:sz w:val="24"/>
+          <w:szCs w:val="24"/>
+        </w:rPr>
+        <w:t>, sem contar os efeitos incríveis concedidos por seus elixires</w:t>
+      </w:r>
+      <w:r>
+        <w:rPr>
+          <w:rFonts w:ascii="Times New Roman" w:hAnsi="Times New Roman" w:cs="Times New Roman"/>
+          <w:sz w:val="24"/>
+          <w:szCs w:val="24"/>
+        </w:rPr>
+        <w:t>.</w:t>
+      </w:r>
+    </w:p>
+    <w:p>
+      <w:pPr>
+        <w:ind w:firstLine="567"/>
+        <w:jc w:val="both"/>
+        <w:rPr>
+          <w:sz w:val="20"/>
+          <w:szCs w:val="20"/>
+        </w:rPr>
+      </w:pPr>
+      <w:r>
+        <w:rPr>
+          <w:rFonts w:ascii="Times New Roman" w:hAnsi="Times New Roman" w:cs="Times New Roman"/>
+          <w:sz w:val="24"/>
+          <w:szCs w:val="24"/>
+        </w:rPr>
+        <w:t xml:space="preserve">Suas habilidades são destinadas </w:t>
+      </w:r>
+      <w:r>
+        <w:rPr>
+          <w:rFonts w:ascii="Times New Roman" w:hAnsi="Times New Roman" w:cs="Times New Roman"/>
+          <w:sz w:val="24"/>
+          <w:szCs w:val="24"/>
+        </w:rPr>
+        <w:t>para produzir e adquirir rios de ouro, seja pelo ganho de recompensas adicionais, transmutação de materiais preciosos ou trabalho braçal por seus fiéis lacaios.</w:t>
       </w:r>
     </w:p>
     <w:p>
@@ -4127,18 +4500,70 @@
           <w:sz w:val="24"/>
           <w:szCs w:val="24"/>
         </w:rPr>
-        <w:t>Texto.</w:t>
-      </w:r>
-    </w:p>
-    <w:p>
-      <w:pPr>
-        <w:suppressAutoHyphens w:val="0"/>
-        <w:rPr>
-          <w:rFonts w:ascii="Times New Roman" w:hAnsi="Times New Roman" w:cs="Times New Roman"/>
-          <w:sz w:val="24"/>
-          <w:szCs w:val="24"/>
-        </w:rPr>
-      </w:pPr>
+        <w:t>Dificuldade alta</w:t>
+      </w:r>
+      <w:r>
+        <w:rPr>
+          <w:rFonts w:ascii="Times New Roman" w:hAnsi="Times New Roman" w:cs="Times New Roman"/>
+          <w:sz w:val="24"/>
+          <w:szCs w:val="24"/>
+        </w:rPr>
+        <w:t>.</w:t>
+      </w:r>
+      <w:r>
+        <w:rPr>
+          <w:rFonts w:ascii="Times New Roman" w:hAnsi="Times New Roman" w:cs="Times New Roman"/>
+          <w:sz w:val="24"/>
+          <w:szCs w:val="24"/>
+        </w:rPr>
+        <w:t xml:space="preserve"> O ganho excessivo de ouro e itens pode atrais muitos jogadores, desde experientes a novatos, porém ao decorrer da campanha o conhecimento sobre especiarias, economia, itens, monstros, efeitos positivos e negativos se tornam fatores cruciais para o desempenho básico </w:t>
+      </w:r>
+      <w:r>
+        <w:rPr>
+          <w:rFonts w:ascii="Times New Roman" w:hAnsi="Times New Roman" w:cs="Times New Roman"/>
+          <w:sz w:val="24"/>
+          <w:szCs w:val="24"/>
+        </w:rPr>
+        <w:t xml:space="preserve">deste poder, </w:t>
+      </w:r>
+      <w:r>
+        <w:rPr>
+          <w:rFonts w:ascii="Times New Roman" w:hAnsi="Times New Roman" w:cs="Times New Roman"/>
+          <w:sz w:val="24"/>
+          <w:szCs w:val="24"/>
+        </w:rPr>
+        <w:t>precisando pensar muito bem antes de realizar qualquer jogada.</w:t>
+      </w:r>
+    </w:p>
+    <w:p>
+      <w:pPr>
+        <w:tabs>
+          <w:tab w:val="left" w:pos="2496"/>
+        </w:tabs>
+        <w:ind w:firstLine="567"/>
+        <w:jc w:val="both"/>
+        <w:rPr>
+          <w:rFonts w:ascii="Times New Roman" w:hAnsi="Times New Roman" w:cs="Times New Roman"/>
+          <w:sz w:val="24"/>
+          <w:szCs w:val="24"/>
+        </w:rPr>
+      </w:pPr>
+      <w:r>
+        <w:rPr>
+          <w:rFonts w:ascii="Times New Roman" w:hAnsi="Times New Roman" w:cs="Times New Roman"/>
+          <w:sz w:val="24"/>
+          <w:szCs w:val="24"/>
+        </w:rPr>
+        <w:t xml:space="preserve">Esse conhecimento é recomendado para jogadores </w:t>
+      </w:r>
+      <w:r>
+        <w:rPr>
+          <w:rFonts w:ascii="Times New Roman" w:hAnsi="Times New Roman" w:cs="Times New Roman"/>
+          <w:sz w:val="24"/>
+          <w:szCs w:val="24"/>
+        </w:rPr>
+        <w:t>que buscam algo diferente como causar dano ou rolagem de dados, mas sim o progresso de capital e qualidade de vida de sua equipe.</w:t>
+      </w:r>
       <w:r>
         <w:rPr>
           <w:rFonts w:ascii="Times New Roman" w:hAnsi="Times New Roman" w:cs="Times New Roman"/>

</xml_diff>

<commit_message>
arcana general, other fix
</commit_message>
<xml_diff>
--- a/Recursos/Habilidades/Inteligência (INT)/0. Geral (INT).docx
+++ b/Recursos/Habilidades/Inteligência (INT)/0. Geral (INT).docx
@@ -2320,7 +2320,23 @@
           <w:sz w:val="24"/>
           <w:szCs w:val="24"/>
         </w:rPr>
-        <w:t>boas habilidades de suporte e utilidade, purifica vários efeitos negativos, boas habilidades de proteção e sobrevivência, versatilidade</w:t>
+        <w:t xml:space="preserve">boas habilidades de suporte e utilidade, purifica vários efeitos negativos, boas habilidades de proteção e sobrevivência, </w:t>
+      </w:r>
+      <w:r>
+        <w:rPr>
+          <w:rFonts w:ascii="Times New Roman" w:hAnsi="Times New Roman" w:cs="Times New Roman"/>
+          <w:sz w:val="24"/>
+          <w:szCs w:val="24"/>
+        </w:rPr>
+        <w:t xml:space="preserve">boa </w:t>
+      </w:r>
+      <w:r>
+        <w:rPr>
+          <w:rFonts w:ascii="Times New Roman" w:hAnsi="Times New Roman" w:cs="Times New Roman"/>
+          <w:sz w:val="24"/>
+          <w:szCs w:val="24"/>
+        </w:rPr>
+        <w:t>versatilidade</w:t>
       </w:r>
       <w:r>
         <w:rPr>
@@ -3662,6 +3678,14 @@
           <w:sz w:val="24"/>
           <w:szCs w:val="24"/>
         </w:rPr>
+        <w:t>, boa versatilidade</w:t>
+      </w:r>
+      <w:r>
+        <w:rPr>
+          <w:rFonts w:ascii="Times New Roman" w:hAnsi="Times New Roman" w:cs="Times New Roman"/>
+          <w:sz w:val="24"/>
+          <w:szCs w:val="24"/>
+        </w:rPr>
         <w:t>.</w:t>
       </w:r>
     </w:p>
@@ -5063,7 +5087,7 @@
           <w:szCs w:val="36"/>
         </w:rPr>
         <w:lastRenderedPageBreak/>
-        <w:t>Conhecimento</w:t>
+        <w:t>Arcana</w:t>
       </w:r>
     </w:p>
     <w:p>
@@ -5096,17 +5120,114 @@
         <w:ind w:firstLine="567"/>
         <w:jc w:val="both"/>
         <w:rPr>
-          <w:sz w:val="20"/>
-          <w:szCs w:val="20"/>
-        </w:rPr>
-      </w:pPr>
-      <w:r>
-        <w:rPr>
-          <w:rFonts w:ascii="Times New Roman" w:hAnsi="Times New Roman" w:cs="Times New Roman"/>
-          <w:sz w:val="24"/>
-          <w:szCs w:val="24"/>
-        </w:rPr>
-        <w:t>Texto.</w:t>
+          <w:rFonts w:ascii="Times New Roman" w:hAnsi="Times New Roman" w:cs="Times New Roman"/>
+          <w:sz w:val="24"/>
+          <w:szCs w:val="24"/>
+        </w:rPr>
+      </w:pPr>
+      <w:r>
+        <w:rPr>
+          <w:rFonts w:ascii="Times New Roman" w:hAnsi="Times New Roman" w:cs="Times New Roman"/>
+          <w:sz w:val="24"/>
+          <w:szCs w:val="24"/>
+        </w:rPr>
+        <w:t>Induzidos pela curiosidade e os mistérios, os dominadores de Arcana destorcem a realidade para obter as respostas sobre o mundo e suas leis</w:t>
+      </w:r>
+      <w:r>
+        <w:rPr>
+          <w:rFonts w:ascii="Times New Roman" w:hAnsi="Times New Roman" w:cs="Times New Roman"/>
+          <w:sz w:val="24"/>
+          <w:szCs w:val="24"/>
+        </w:rPr>
+        <w:t>.</w:t>
+      </w:r>
+      <w:r>
+        <w:rPr>
+          <w:rFonts w:ascii="Times New Roman" w:hAnsi="Times New Roman" w:cs="Times New Roman"/>
+          <w:sz w:val="24"/>
+          <w:szCs w:val="24"/>
+        </w:rPr>
+        <w:t xml:space="preserve"> Sempre fascinados com a magia e suas regras buscam sempre por magnitude em seus feitiços.</w:t>
+      </w:r>
+    </w:p>
+    <w:p>
+      <w:pPr>
+        <w:ind w:firstLine="567"/>
+        <w:jc w:val="both"/>
+        <w:rPr>
+          <w:rFonts w:ascii="Times New Roman" w:hAnsi="Times New Roman" w:cs="Times New Roman"/>
+          <w:sz w:val="24"/>
+          <w:szCs w:val="24"/>
+        </w:rPr>
+      </w:pPr>
+      <w:r>
+        <w:rPr>
+          <w:rFonts w:ascii="Times New Roman" w:hAnsi="Times New Roman" w:cs="Times New Roman"/>
+          <w:sz w:val="24"/>
+          <w:szCs w:val="24"/>
+        </w:rPr>
+        <w:t xml:space="preserve">Através da manipulação de magia podem facilmente roubar e melhorar magias, além </w:t>
+      </w:r>
+      <w:r>
+        <w:rPr>
+          <w:rFonts w:ascii="Times New Roman" w:hAnsi="Times New Roman" w:cs="Times New Roman"/>
+          <w:sz w:val="24"/>
+          <w:szCs w:val="24"/>
+        </w:rPr>
+        <w:t xml:space="preserve">de habilidades incomuns como a polimorfia, a arte de transformar seres em outros, e o encantamento, </w:t>
+      </w:r>
+      <w:r>
+        <w:rPr>
+          <w:rFonts w:ascii="Times New Roman" w:hAnsi="Times New Roman" w:cs="Times New Roman"/>
+          <w:sz w:val="24"/>
+          <w:szCs w:val="24"/>
+        </w:rPr>
+        <w:t xml:space="preserve">um conhecimento perdido sobre </w:t>
+      </w:r>
+      <w:r>
+        <w:rPr>
+          <w:rFonts w:ascii="Times New Roman" w:hAnsi="Times New Roman" w:cs="Times New Roman"/>
+          <w:sz w:val="24"/>
+          <w:szCs w:val="24"/>
+        </w:rPr>
+        <w:t>empoderar objetos e seres com runas.</w:t>
+      </w:r>
+    </w:p>
+    <w:p>
+      <w:pPr>
+        <w:ind w:firstLine="567"/>
+        <w:jc w:val="both"/>
+        <w:rPr>
+          <w:rFonts w:ascii="Times New Roman" w:hAnsi="Times New Roman" w:cs="Times New Roman"/>
+          <w:sz w:val="24"/>
+          <w:szCs w:val="24"/>
+        </w:rPr>
+      </w:pPr>
+      <w:r>
+        <w:rPr>
+          <w:rFonts w:ascii="Times New Roman" w:hAnsi="Times New Roman" w:cs="Times New Roman"/>
+          <w:sz w:val="24"/>
+          <w:szCs w:val="24"/>
+        </w:rPr>
+        <w:t xml:space="preserve">Sua chave é a </w:t>
+      </w:r>
+      <w:r>
+        <w:rPr>
+          <w:rFonts w:ascii="Times New Roman" w:hAnsi="Times New Roman" w:cs="Times New Roman"/>
+          <w:b/>
+          <w:bCs/>
+          <w:sz w:val="24"/>
+          <w:szCs w:val="24"/>
+        </w:rPr>
+        <w:t>Manipulação</w:t>
+      </w:r>
+      <w:r>
+        <w:rPr>
+          <w:rFonts w:ascii="Times New Roman" w:hAnsi="Times New Roman" w:cs="Times New Roman"/>
+          <w:sz w:val="24"/>
+          <w:szCs w:val="24"/>
+        </w:rPr>
+        <w:t>.</w:t>
       </w:r>
     </w:p>
     <w:p>
@@ -5169,7 +5290,47 @@
           <w:sz w:val="24"/>
           <w:szCs w:val="24"/>
         </w:rPr>
-        <w:t xml:space="preserve"> característica.</w:t>
+        <w:t xml:space="preserve"> </w:t>
+      </w:r>
+      <w:r>
+        <w:rPr>
+          <w:rFonts w:ascii="Times New Roman" w:hAnsi="Times New Roman" w:cs="Times New Roman"/>
+          <w:sz w:val="24"/>
+          <w:szCs w:val="24"/>
+        </w:rPr>
+        <w:t>ótimo controle, ótimas respostas a habilidades inimigas, boa mobilidade, dano consistente</w:t>
+      </w:r>
+      <w:r>
+        <w:rPr>
+          <w:rFonts w:ascii="Times New Roman" w:hAnsi="Times New Roman" w:cs="Times New Roman"/>
+          <w:sz w:val="24"/>
+          <w:szCs w:val="24"/>
+        </w:rPr>
+        <w:t>, pode encantar objetos e unidades</w:t>
+      </w:r>
+      <w:r>
+        <w:rPr>
+          <w:rFonts w:ascii="Times New Roman" w:hAnsi="Times New Roman" w:cs="Times New Roman"/>
+          <w:sz w:val="24"/>
+          <w:szCs w:val="24"/>
+        </w:rPr>
+        <w:t>, boas habilidades de utilidade</w:t>
+      </w:r>
+      <w:r>
+        <w:rPr>
+          <w:rFonts w:ascii="Times New Roman" w:hAnsi="Times New Roman" w:cs="Times New Roman"/>
+          <w:sz w:val="24"/>
+          <w:szCs w:val="24"/>
+        </w:rPr>
+        <w:t xml:space="preserve"> e suporte</w:t>
+      </w:r>
+      <w:r>
+        <w:rPr>
+          <w:rFonts w:ascii="Times New Roman" w:hAnsi="Times New Roman" w:cs="Times New Roman"/>
+          <w:sz w:val="24"/>
+          <w:szCs w:val="24"/>
+        </w:rPr>
+        <w:t>.</w:t>
       </w:r>
     </w:p>
     <w:p>
@@ -5197,7 +5358,47 @@
           <w:sz w:val="24"/>
           <w:szCs w:val="24"/>
         </w:rPr>
-        <w:t xml:space="preserve"> característica.</w:t>
+        <w:t xml:space="preserve"> </w:t>
+      </w:r>
+      <w:r>
+        <w:rPr>
+          <w:rFonts w:ascii="Times New Roman" w:hAnsi="Times New Roman" w:cs="Times New Roman"/>
+          <w:sz w:val="24"/>
+          <w:szCs w:val="24"/>
+        </w:rPr>
+        <w:t>baixa resistência, baixa sobrevivência, péssimo em combates longos</w:t>
+      </w:r>
+      <w:r>
+        <w:rPr>
+          <w:rFonts w:ascii="Times New Roman" w:hAnsi="Times New Roman" w:cs="Times New Roman"/>
+          <w:sz w:val="24"/>
+          <w:szCs w:val="24"/>
+        </w:rPr>
+        <w:t xml:space="preserve">, poucas habilidades de proteção, </w:t>
+      </w:r>
+      <w:r>
+        <w:rPr>
+          <w:rFonts w:ascii="Times New Roman" w:hAnsi="Times New Roman" w:cs="Times New Roman"/>
+          <w:sz w:val="24"/>
+          <w:szCs w:val="24"/>
+        </w:rPr>
+        <w:t xml:space="preserve">vulnerável a </w:t>
+      </w:r>
+      <w:r>
+        <w:rPr>
+          <w:rFonts w:ascii="Times New Roman" w:hAnsi="Times New Roman" w:cs="Times New Roman"/>
+          <w:sz w:val="24"/>
+          <w:szCs w:val="24"/>
+        </w:rPr>
+        <w:t>ataques diretos</w:t>
+      </w:r>
+      <w:r>
+        <w:rPr>
+          <w:rFonts w:ascii="Times New Roman" w:hAnsi="Times New Roman" w:cs="Times New Roman"/>
+          <w:sz w:val="24"/>
+          <w:szCs w:val="24"/>
+        </w:rPr>
+        <w:t>.</w:t>
       </w:r>
     </w:p>
     <w:p>
@@ -5240,6 +5441,33 @@
         <w:ind w:firstLine="567"/>
         <w:jc w:val="both"/>
         <w:rPr>
+          <w:rFonts w:ascii="Times New Roman" w:hAnsi="Times New Roman" w:cs="Times New Roman"/>
+          <w:sz w:val="24"/>
+          <w:szCs w:val="24"/>
+        </w:rPr>
+      </w:pPr>
+      <w:r>
+        <w:rPr>
+          <w:rFonts w:ascii="Times New Roman" w:hAnsi="Times New Roman" w:cs="Times New Roman"/>
+          <w:sz w:val="24"/>
+          <w:szCs w:val="24"/>
+        </w:rPr>
+        <w:t>Assim como Ventus, Arcana brinca e abusa com conceitos e regras da mesa, acumulando diversas magias aprendidas por oponentes ou aliados, conjurando-as com melhorias, sem contar sua especialidade principal a reação, interrompendo ações e magias inimigas sempre que possível</w:t>
+      </w:r>
+      <w:r>
+        <w:rPr>
+          <w:rFonts w:ascii="Times New Roman" w:hAnsi="Times New Roman" w:cs="Times New Roman"/>
+          <w:sz w:val="24"/>
+          <w:szCs w:val="24"/>
+        </w:rPr>
+        <w:t>.</w:t>
+      </w:r>
+    </w:p>
+    <w:p>
+      <w:pPr>
+        <w:ind w:firstLine="567"/>
+        <w:jc w:val="both"/>
+        <w:rPr>
           <w:sz w:val="20"/>
           <w:szCs w:val="20"/>
         </w:rPr>
@@ -5250,7 +5478,39 @@
           <w:sz w:val="24"/>
           <w:szCs w:val="24"/>
         </w:rPr>
-        <w:t>Texto.</w:t>
+        <w:t>Suas habilidades são destinadas para entender e</w:t>
+      </w:r>
+      <w:r>
+        <w:rPr>
+          <w:rFonts w:ascii="Times New Roman" w:hAnsi="Times New Roman" w:cs="Times New Roman"/>
+          <w:sz w:val="24"/>
+          <w:szCs w:val="24"/>
+        </w:rPr>
+        <w:t xml:space="preserve"> acumular magias</w:t>
+      </w:r>
+      <w:r>
+        <w:rPr>
+          <w:rFonts w:ascii="Times New Roman" w:hAnsi="Times New Roman" w:cs="Times New Roman"/>
+          <w:sz w:val="24"/>
+          <w:szCs w:val="24"/>
+        </w:rPr>
+        <w:t xml:space="preserve"> ou talentos ao longo da aventura, tendo também o encantamento para fortificar itens e aliados com efeitos positivos ou feitiços que podem ser conjurados através de </w:t>
+      </w:r>
+      <w:r>
+        <w:rPr>
+          <w:rFonts w:ascii="Times New Roman" w:hAnsi="Times New Roman" w:cs="Times New Roman"/>
+          <w:sz w:val="24"/>
+          <w:szCs w:val="24"/>
+        </w:rPr>
+        <w:t>runas</w:t>
+      </w:r>
+      <w:r>
+        <w:rPr>
+          <w:rFonts w:ascii="Times New Roman" w:hAnsi="Times New Roman" w:cs="Times New Roman"/>
+          <w:sz w:val="24"/>
+          <w:szCs w:val="24"/>
+        </w:rPr>
+        <w:t>.</w:t>
       </w:r>
     </w:p>
     <w:p>
@@ -5307,12 +5567,51 @@
           <w:sz w:val="24"/>
           <w:szCs w:val="24"/>
         </w:rPr>
-        <w:t>Texto.</w:t>
-      </w:r>
-    </w:p>
-    <w:p>
-      <w:pPr>
-        <w:suppressAutoHyphens w:val="0"/>
+        <w:t>Dificuldade alta</w:t>
+      </w:r>
+      <w:r>
+        <w:rPr>
+          <w:rFonts w:ascii="Times New Roman" w:hAnsi="Times New Roman" w:cs="Times New Roman"/>
+          <w:sz w:val="24"/>
+          <w:szCs w:val="24"/>
+        </w:rPr>
+        <w:t>.</w:t>
+      </w:r>
+      <w:r>
+        <w:rPr>
+          <w:rFonts w:ascii="Times New Roman" w:hAnsi="Times New Roman" w:cs="Times New Roman"/>
+          <w:sz w:val="24"/>
+          <w:szCs w:val="24"/>
+        </w:rPr>
+        <w:t xml:space="preserve"> Necessitar entender todas as magias e habilidades é uma característica que pode afastar qualquer jogador, independente da sua experiência, além da criatividade para poder produzir combos de magias ou aplicar as melhorias corretas em seus feitiços.</w:t>
+      </w:r>
+    </w:p>
+    <w:p>
+      <w:pPr>
+        <w:tabs>
+          <w:tab w:val="left" w:pos="2496"/>
+        </w:tabs>
+        <w:ind w:firstLine="567"/>
+        <w:jc w:val="both"/>
+        <w:rPr>
+          <w:rFonts w:ascii="Times New Roman" w:hAnsi="Times New Roman" w:cs="Times New Roman"/>
+          <w:sz w:val="24"/>
+          <w:szCs w:val="24"/>
+        </w:rPr>
+      </w:pPr>
+      <w:r>
+        <w:rPr>
+          <w:rFonts w:ascii="Times New Roman" w:hAnsi="Times New Roman" w:cs="Times New Roman"/>
+          <w:sz w:val="24"/>
+          <w:szCs w:val="24"/>
+        </w:rPr>
+        <w:t>Esse conhecimento é recomendado para jogadores interessados revolucionar a forma de conjurar magias, através de combinações nunca vistas, ou pelo poder absoluto através itens com encantamentos em excesso.</w:t>
+      </w:r>
+    </w:p>
+    <w:p>
+      <w:pPr>
+        <w:ind w:firstLine="567"/>
+        <w:jc w:val="both"/>
         <w:rPr>
           <w:rFonts w:ascii="Times New Roman" w:hAnsi="Times New Roman" w:cs="Times New Roman"/>
           <w:sz w:val="24"/>

</xml_diff>

<commit_message>
tekno general, need read to rework
</commit_message>
<xml_diff>
--- a/Recursos/Habilidades/Inteligência (INT)/0. Geral (INT).docx
+++ b/Recursos/Habilidades/Inteligência (INT)/0. Geral (INT).docx
@@ -5648,7 +5648,7 @@
           <w:szCs w:val="36"/>
         </w:rPr>
         <w:lastRenderedPageBreak/>
-        <w:t>Conhecimento</w:t>
+        <w:t>Tekno</w:t>
       </w:r>
     </w:p>
     <w:p>
@@ -5681,17 +5681,82 @@
         <w:ind w:firstLine="567"/>
         <w:jc w:val="both"/>
         <w:rPr>
-          <w:sz w:val="20"/>
-          <w:szCs w:val="20"/>
-        </w:rPr>
-      </w:pPr>
-      <w:r>
-        <w:rPr>
-          <w:rFonts w:ascii="Times New Roman" w:hAnsi="Times New Roman" w:cs="Times New Roman"/>
-          <w:sz w:val="24"/>
-          <w:szCs w:val="24"/>
-        </w:rPr>
-        <w:t>Texto.</w:t>
+          <w:rFonts w:ascii="Times New Roman" w:hAnsi="Times New Roman" w:cs="Times New Roman"/>
+          <w:sz w:val="24"/>
+          <w:szCs w:val="24"/>
+        </w:rPr>
+      </w:pPr>
+      <w:r>
+        <w:rPr>
+          <w:rFonts w:ascii="Times New Roman" w:hAnsi="Times New Roman" w:cs="Times New Roman"/>
+          <w:sz w:val="24"/>
+          <w:szCs w:val="24"/>
+        </w:rPr>
+        <w:t>Recente e nos seus primeiros passos o domínio em Tekno começou pela fusão entre tecnologia e magia, fazendo que seus portadores usem a mana de seus corpos para energizar suas invenções, além de frequentemente usar de descargas elétricas e trovões contra seus oponentes</w:t>
+      </w:r>
+      <w:r>
+        <w:rPr>
+          <w:rFonts w:ascii="Times New Roman" w:hAnsi="Times New Roman" w:cs="Times New Roman"/>
+          <w:sz w:val="24"/>
+          <w:szCs w:val="24"/>
+        </w:rPr>
+        <w:t>.</w:t>
+      </w:r>
+    </w:p>
+    <w:p>
+      <w:pPr>
+        <w:ind w:firstLine="567"/>
+        <w:jc w:val="both"/>
+        <w:rPr>
+          <w:rFonts w:ascii="Times New Roman" w:hAnsi="Times New Roman" w:cs="Times New Roman"/>
+          <w:sz w:val="24"/>
+          <w:szCs w:val="24"/>
+        </w:rPr>
+      </w:pPr>
+      <w:r>
+        <w:rPr>
+          <w:rFonts w:ascii="Times New Roman" w:hAnsi="Times New Roman" w:cs="Times New Roman"/>
+          <w:sz w:val="24"/>
+          <w:szCs w:val="24"/>
+        </w:rPr>
+        <w:t>Com um conhecimento incrível em tecnologia e magia, os tecnomantes buscam por uma inteligência autônoma capaz de também criar máquinas e conjurar magias.</w:t>
+      </w:r>
+    </w:p>
+    <w:p>
+      <w:pPr>
+        <w:ind w:firstLine="567"/>
+        <w:jc w:val="both"/>
+        <w:rPr>
+          <w:rFonts w:ascii="Times New Roman" w:hAnsi="Times New Roman" w:cs="Times New Roman"/>
+          <w:sz w:val="24"/>
+          <w:szCs w:val="24"/>
+        </w:rPr>
+      </w:pPr>
+      <w:r>
+        <w:rPr>
+          <w:rFonts w:ascii="Times New Roman" w:hAnsi="Times New Roman" w:cs="Times New Roman"/>
+          <w:sz w:val="24"/>
+          <w:szCs w:val="24"/>
+        </w:rPr>
+        <w:t xml:space="preserve">Sua chave é o </w:t>
+      </w:r>
+      <w:r>
+        <w:rPr>
+          <w:rFonts w:ascii="Times New Roman" w:hAnsi="Times New Roman" w:cs="Times New Roman"/>
+          <w:b/>
+          <w:bCs/>
+          <w:sz w:val="24"/>
+          <w:szCs w:val="24"/>
+        </w:rPr>
+        <w:t>Futuro</w:t>
+      </w:r>
+      <w:r>
+        <w:rPr>
+          <w:rFonts w:ascii="Times New Roman" w:hAnsi="Times New Roman" w:cs="Times New Roman"/>
+          <w:sz w:val="24"/>
+          <w:szCs w:val="24"/>
+        </w:rPr>
+        <w:t>.</w:t>
       </w:r>
     </w:p>
     <w:p>
@@ -5754,7 +5819,31 @@
           <w:sz w:val="24"/>
           <w:szCs w:val="24"/>
         </w:rPr>
-        <w:t xml:space="preserve"> característica.</w:t>
+        <w:t xml:space="preserve"> </w:t>
+      </w:r>
+      <w:r>
+        <w:rPr>
+          <w:rFonts w:ascii="Times New Roman" w:hAnsi="Times New Roman" w:cs="Times New Roman"/>
+          <w:sz w:val="24"/>
+          <w:szCs w:val="24"/>
+        </w:rPr>
+        <w:t xml:space="preserve">bom controle e utilidade, bom dano e resistência, boa criação de itens e estruturas, </w:t>
+      </w:r>
+      <w:r>
+        <w:rPr>
+          <w:rFonts w:ascii="Times New Roman" w:hAnsi="Times New Roman" w:cs="Times New Roman"/>
+          <w:sz w:val="24"/>
+          <w:szCs w:val="24"/>
+        </w:rPr>
+        <w:t>boa mobilidade</w:t>
+      </w:r>
+      <w:r>
+        <w:rPr>
+          <w:rFonts w:ascii="Times New Roman" w:hAnsi="Times New Roman" w:cs="Times New Roman"/>
+          <w:sz w:val="24"/>
+          <w:szCs w:val="24"/>
+        </w:rPr>
+        <w:t>.</w:t>
       </w:r>
     </w:p>
     <w:p>
@@ -5782,7 +5871,23 @@
           <w:sz w:val="24"/>
           <w:szCs w:val="24"/>
         </w:rPr>
-        <w:t xml:space="preserve"> característica.</w:t>
+        <w:t xml:space="preserve"> </w:t>
+      </w:r>
+      <w:r>
+        <w:rPr>
+          <w:rFonts w:ascii="Times New Roman" w:hAnsi="Times New Roman" w:cs="Times New Roman"/>
+          <w:sz w:val="24"/>
+          <w:szCs w:val="24"/>
+        </w:rPr>
+        <w:t>alto gasto de recursos e pontos de mana, dependente de itens, dependente de suas criações, vulnerável a controle e efeitos em área, péssimo contra controle</w:t>
+      </w:r>
+      <w:r>
+        <w:rPr>
+          <w:rFonts w:ascii="Times New Roman" w:hAnsi="Times New Roman" w:cs="Times New Roman"/>
+          <w:sz w:val="24"/>
+          <w:szCs w:val="24"/>
+        </w:rPr>
+        <w:t>.</w:t>
       </w:r>
     </w:p>
     <w:p>
@@ -5825,6 +5930,33 @@
         <w:ind w:firstLine="567"/>
         <w:jc w:val="both"/>
         <w:rPr>
+          <w:rFonts w:ascii="Times New Roman" w:hAnsi="Times New Roman" w:cs="Times New Roman"/>
+          <w:sz w:val="24"/>
+          <w:szCs w:val="24"/>
+        </w:rPr>
+      </w:pPr>
+      <w:r>
+        <w:rPr>
+          <w:rFonts w:ascii="Times New Roman" w:hAnsi="Times New Roman" w:cs="Times New Roman"/>
+          <w:sz w:val="24"/>
+          <w:szCs w:val="24"/>
+        </w:rPr>
+        <w:t xml:space="preserve">A criação de itens e estruturas é bem semelhante a Gaia, porém com a estranha capacidade de atribuir habilidades ativas a objetos inanimados, além de se transformarem em monstros não orgânicos. Além de poderem conjurar relâmpagos </w:t>
+      </w:r>
+      <w:r>
+        <w:rPr>
+          <w:rFonts w:ascii="Times New Roman" w:hAnsi="Times New Roman" w:cs="Times New Roman"/>
+          <w:sz w:val="24"/>
+          <w:szCs w:val="24"/>
+        </w:rPr>
+        <w:t>e recuperar mana através da eletricidade podem criar seres autônomos com consciência própria.</w:t>
+      </w:r>
+    </w:p>
+    <w:p>
+      <w:pPr>
+        <w:ind w:firstLine="567"/>
+        <w:jc w:val="both"/>
+        <w:rPr>
           <w:sz w:val="20"/>
           <w:szCs w:val="20"/>
         </w:rPr>
@@ -5835,7 +5967,7 @@
           <w:sz w:val="24"/>
           <w:szCs w:val="24"/>
         </w:rPr>
-        <w:t>Texto.</w:t>
+        <w:t>Suas habilidades são destinadas para também criar armas e armaduras, mas que podem conjurar magias e habilidades de forma independente, posteriormente se transformando em mascotes de sucata.</w:t>
       </w:r>
     </w:p>
     <w:p>
@@ -5892,7 +6024,53 @@
           <w:sz w:val="24"/>
           <w:szCs w:val="24"/>
         </w:rPr>
-        <w:t>Texto.</w:t>
+        <w:t>Extremamente difícil</w:t>
+      </w:r>
+      <w:r>
+        <w:rPr>
+          <w:rFonts w:ascii="Times New Roman" w:hAnsi="Times New Roman" w:cs="Times New Roman"/>
+          <w:sz w:val="24"/>
+          <w:szCs w:val="24"/>
+        </w:rPr>
+        <w:t>.</w:t>
+      </w:r>
+      <w:r>
+        <w:rPr>
+          <w:rFonts w:ascii="Times New Roman" w:hAnsi="Times New Roman" w:cs="Times New Roman"/>
+          <w:sz w:val="24"/>
+          <w:szCs w:val="24"/>
+        </w:rPr>
+        <w:t xml:space="preserve"> Provavelmente o conhecimento mais desafiador do jogo, é necessário estar atento ao bestiário, grimório, arsenal de itens e estruturas, tudo isso enquanto precisa dominar a mecânica de carga e eletricidade para animar suas invenções, além de habilidades com efeitos únicos e difíceis de se dominar.</w:t>
+      </w:r>
+    </w:p>
+    <w:p>
+      <w:pPr>
+        <w:tabs>
+          <w:tab w:val="left" w:pos="2496"/>
+        </w:tabs>
+        <w:ind w:firstLine="567"/>
+        <w:jc w:val="both"/>
+        <w:rPr>
+          <w:rFonts w:ascii="Times New Roman" w:hAnsi="Times New Roman" w:cs="Times New Roman"/>
+          <w:sz w:val="24"/>
+          <w:szCs w:val="24"/>
+        </w:rPr>
+      </w:pPr>
+      <w:r>
+        <w:rPr>
+          <w:rFonts w:ascii="Times New Roman" w:hAnsi="Times New Roman" w:cs="Times New Roman"/>
+          <w:sz w:val="24"/>
+          <w:szCs w:val="24"/>
+        </w:rPr>
+        <w:t xml:space="preserve">Esse conhecimento é recomendando principalmente para jogadores que querem se desafiar, ou na maioria dos casos </w:t>
+      </w:r>
+      <w:r>
+        <w:rPr>
+          <w:rFonts w:ascii="Times New Roman" w:hAnsi="Times New Roman" w:cs="Times New Roman"/>
+          <w:sz w:val="24"/>
+          <w:szCs w:val="24"/>
+        </w:rPr>
+        <w:t>para os entusiastas de automação e tecnologia.</w:t>
       </w:r>
     </w:p>
     <w:sectPr>

</xml_diff>